<commit_message>
Resume Update - Added Details 19th Aug
</commit_message>
<xml_diff>
--- a/Deepak Raghuwanshi.docx
+++ b/Deepak Raghuwanshi.docx
@@ -1,6 +1,6 @@
 
 <file path=word/document.xml><?xml version="1.0" encoding="utf-8"?>
-<w:document xmlns:wpc="http://schemas.microsoft.com/office/word/2010/wordprocessingCanvas" xmlns:cx="http://schemas.microsoft.com/office/drawing/2014/chartex" xmlns:cx1="http://schemas.microsoft.com/office/drawing/2015/9/8/chartex" xmlns:cx2="http://schemas.microsoft.com/office/drawing/2015/10/21/chartex" xmlns:cx3="http://schemas.microsoft.com/office/drawing/2016/5/9/chartex" xmlns:cx4="http://schemas.microsoft.com/office/drawing/2016/5/10/chartex" xmlns:cx5="http://schemas.microsoft.com/office/drawing/2016/5/11/chartex" xmlns:cx6="http://schemas.microsoft.com/office/drawing/2016/5/12/chartex" xmlns:cx7="http://schemas.microsoft.com/office/drawing/2016/5/13/chartex" xmlns:cx8="http://schemas.microsoft.com/office/drawing/2016/5/14/chartex" xmlns:mc="http://schemas.openxmlformats.org/markup-compatibility/2006" xmlns:aink="http://schemas.microsoft.com/office/drawing/2016/ink" xmlns:am3d="http://schemas.microsoft.com/office/drawing/2017/model3d" xmlns:o="urn:schemas-microsoft-com:office:office" xmlns:r="http://schemas.openxmlformats.org/officeDocument/2006/relationships" xmlns:m="http://schemas.openxmlformats.org/officeDocument/2006/math" xmlns:v="urn:schemas-microsoft-com:vml" xmlns:wp14="http://schemas.microsoft.com/office/word/2010/wordprocessingDrawing" xmlns:wp="http://schemas.openxmlformats.org/drawingml/2006/wordprocessingDrawing" xmlns:w10="urn:schemas-microsoft-com:office:word" xmlns:w="http://schemas.openxmlformats.org/wordprocessingml/2006/main" xmlns:w14="http://schemas.microsoft.com/office/word/2010/wordml" xmlns:w15="http://schemas.microsoft.com/office/word/2012/wordml" xmlns:w16cex="http://schemas.microsoft.com/office/word/2018/wordml/cex" xmlns:w16cid="http://schemas.microsoft.com/office/word/2016/wordml/cid" xmlns:w16="http://schemas.microsoft.com/office/word/2018/wordml" xmlns:w16sdtdh="http://schemas.microsoft.com/office/word/2020/wordml/sdtdatahash" xmlns:w16se="http://schemas.microsoft.com/office/word/2015/wordml/symex" xmlns:wpg="http://schemas.microsoft.com/office/word/2010/wordprocessingGroup" xmlns:wpi="http://schemas.microsoft.com/office/word/2010/wordprocessingInk" xmlns:wne="http://schemas.microsoft.com/office/word/2006/wordml" xmlns:wps="http://schemas.microsoft.com/office/word/2010/wordprocessingShape" mc:Ignorable="w14 w15 w16se w16cid w16 w16cex w16sdtdh wp14">
+<w:document xmlns:wpc="http://schemas.microsoft.com/office/word/2010/wordprocessingCanvas" xmlns:cx="http://schemas.microsoft.com/office/drawing/2014/chartex" xmlns:cx1="http://schemas.microsoft.com/office/drawing/2015/9/8/chartex" xmlns:cx2="http://schemas.microsoft.com/office/drawing/2015/10/21/chartex" xmlns:cx3="http://schemas.microsoft.com/office/drawing/2016/5/9/chartex" xmlns:cx4="http://schemas.microsoft.com/office/drawing/2016/5/10/chartex" xmlns:cx5="http://schemas.microsoft.com/office/drawing/2016/5/11/chartex" xmlns:cx6="http://schemas.microsoft.com/office/drawing/2016/5/12/chartex" xmlns:cx7="http://schemas.microsoft.com/office/drawing/2016/5/13/chartex" xmlns:cx8="http://schemas.microsoft.com/office/drawing/2016/5/14/chartex" xmlns:mc="http://schemas.openxmlformats.org/markup-compatibility/2006" xmlns:aink="http://schemas.microsoft.com/office/drawing/2016/ink" xmlns:am3d="http://schemas.microsoft.com/office/drawing/2017/model3d" xmlns:o="urn:schemas-microsoft-com:office:office" xmlns:oel="http://schemas.microsoft.com/office/2019/extlst" xmlns:r="http://schemas.openxmlformats.org/officeDocument/2006/relationships" xmlns:m="http://schemas.openxmlformats.org/officeDocument/2006/math" xmlns:v="urn:schemas-microsoft-com:vml" xmlns:wp14="http://schemas.microsoft.com/office/word/2010/wordprocessingDrawing" xmlns:wp="http://schemas.openxmlformats.org/drawingml/2006/wordprocessingDrawing" xmlns:w10="urn:schemas-microsoft-com:office:word" xmlns:w="http://schemas.openxmlformats.org/wordprocessingml/2006/main" xmlns:w14="http://schemas.microsoft.com/office/word/2010/wordml" xmlns:w15="http://schemas.microsoft.com/office/word/2012/wordml" xmlns:w16cex="http://schemas.microsoft.com/office/word/2018/wordml/cex" xmlns:w16cid="http://schemas.microsoft.com/office/word/2016/wordml/cid" xmlns:w16="http://schemas.microsoft.com/office/word/2018/wordml" xmlns:w16sdtdh="http://schemas.microsoft.com/office/word/2020/wordml/sdtdatahash" xmlns:w16se="http://schemas.microsoft.com/office/word/2015/wordml/symex" xmlns:wpg="http://schemas.microsoft.com/office/word/2010/wordprocessingGroup" xmlns:wpi="http://schemas.microsoft.com/office/word/2010/wordprocessingInk" xmlns:wne="http://schemas.microsoft.com/office/word/2006/wordml" xmlns:wps="http://schemas.microsoft.com/office/word/2010/wordprocessingShape" mc:Ignorable="w14 w15 w16se w16cid w16 w16cex w16sdtdh wp14">
   <w:body>
     <w:p>
       <w:r>
@@ -445,6 +445,12 @@
                               </w:rPr>
                               <w:t xml:space="preserve">    </w:t>
                             </w:r>
+                            <w:r>
+                              <w:rPr>
+                                <w:lang w:val="en-US"/>
+                              </w:rPr>
+                              <w:t xml:space="preserve"> </w:t>
+                            </w:r>
                             <w:hyperlink r:id="rId16" w:history="1">
                               <w:r>
                                 <w:rPr>
@@ -458,7 +464,7 @@
                               <w:rPr>
                                 <w:lang w:val="en-US"/>
                               </w:rPr>
-                              <w:t xml:space="preserve"> |</w:t>
+                              <w:t>|</w:t>
                             </w:r>
                           </w:p>
                         </w:txbxContent>
@@ -487,7 +493,7 @@
                 <v:stroke joinstyle="miter"/>
                 <v:path gradientshapeok="t" o:connecttype="rect"/>
               </v:shapetype>
-              <v:shape id="Text Box 26" o:spid="_x0000_s1026" type="#_x0000_t202" style="position:absolute;margin-left:81.35pt;margin-top:-3.1pt;width:363.1pt;height:93.15pt;z-index:251768832;visibility:visible;mso-wrap-style:square;mso-width-percent:0;mso-height-percent:0;mso-wrap-distance-left:9pt;mso-wrap-distance-top:0;mso-wrap-distance-right:9pt;mso-wrap-distance-bottom:0;mso-position-horizontal:absolute;mso-position-horizontal-relative:text;mso-position-vertical:absolute;mso-position-vertical-relative:text;mso-width-percent:0;mso-height-percent:0;mso-width-relative:margin;mso-height-relative:margin;v-text-anchor:top" o:gfxdata="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" filled="f" stroked="f" strokeweight=".5pt">
+              <v:shape id="Text Box 26" o:spid="_x0000_s1026" type="#_x0000_t202" style="position:absolute;margin-left:81.35pt;margin-top:-3.1pt;width:363.1pt;height:93.15pt;z-index:251768832;visibility:visible;mso-wrap-style:square;mso-width-percent:0;mso-height-percent:0;mso-wrap-distance-left:9pt;mso-wrap-distance-top:0;mso-wrap-distance-right:9pt;mso-wrap-distance-bottom:0;mso-position-horizontal:absolute;mso-position-horizontal-relative:text;mso-position-vertical:absolute;mso-position-vertical-relative:text;mso-width-percent:0;mso-height-percent:0;mso-width-relative:margin;mso-height-relative:margin;v-text-anchor:top" o:gfxdata="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" filled="f" stroked="f" strokeweight=".5pt">
                 <v:textbox>
                   <w:txbxContent>
                     <w:p>
@@ -633,6 +639,12 @@
                         </w:rPr>
                         <w:t xml:space="preserve">    </w:t>
                       </w:r>
+                      <w:r>
+                        <w:rPr>
+                          <w:lang w:val="en-US"/>
+                        </w:rPr>
+                        <w:t xml:space="preserve"> </w:t>
+                      </w:r>
                       <w:hyperlink r:id="rId18" w:history="1">
                         <w:r>
                           <w:rPr>
@@ -646,7 +658,7 @@
                         <w:rPr>
                           <w:lang w:val="en-US"/>
                         </w:rPr>
-                        <w:t xml:space="preserve"> |</w:t>
+                        <w:t>|</w:t>
                       </w:r>
                     </w:p>
                   </w:txbxContent>
@@ -886,7 +898,7 @@
             <wp:effectExtent l="0" t="0" r="0" b="0"/>
             <wp:wrapSquare wrapText="bothSides"/>
             <wp:docPr id="13" name="Picture 13">
-              <a:hlinkClick xmlns:a="http://schemas.openxmlformats.org/drawingml/2006/main" r:id="rId18"/>
+              <a:hlinkClick xmlns:a="http://schemas.openxmlformats.org/drawingml/2006/main" r:id="rId23"/>
             </wp:docPr>
             <wp:cNvGraphicFramePr>
               <a:graphicFrameLocks xmlns:a="http://schemas.openxmlformats.org/drawingml/2006/main" noChangeAspect="1"/>
@@ -896,12 +908,12 @@
                 <pic:pic xmlns:pic="http://schemas.openxmlformats.org/drawingml/2006/picture">
                   <pic:nvPicPr>
                     <pic:cNvPr id="13" name="Picture 13">
-                      <a:hlinkClick r:id="rId18"/>
+                      <a:hlinkClick r:id="rId23"/>
                     </pic:cNvPr>
                     <pic:cNvPicPr/>
                   </pic:nvPicPr>
                   <pic:blipFill>
-                    <a:blip r:embed="rId23">
+                    <a:blip r:embed="rId24">
                       <a:extLst>
                         <a:ext uri="{28A0092B-C50C-407E-A947-70E740481C1C}">
                           <a14:useLocalDpi xmlns:a14="http://schemas.microsoft.com/office/drawing/2010/main" val="0"/>
@@ -1266,7 +1278,402 @@
         <mc:AlternateContent>
           <mc:Choice Requires="wps">
             <w:drawing>
-              <wp:anchor distT="0" distB="0" distL="114300" distR="114300" simplePos="0" relativeHeight="251757568" behindDoc="0" locked="0" layoutInCell="1" allowOverlap="1" wp14:anchorId="513D70B0" wp14:editId="0CEF2A79">
+              <wp:anchor distT="0" distB="0" distL="114300" distR="114300" simplePos="0" relativeHeight="251760640" behindDoc="0" locked="0" layoutInCell="1" allowOverlap="1" wp14:anchorId="0D9B66A1" wp14:editId="75063D8B">
+                <wp:simplePos x="0" y="0"/>
+                <wp:positionH relativeFrom="column">
+                  <wp:posOffset>2527300</wp:posOffset>
+                </wp:positionH>
+                <wp:positionV relativeFrom="paragraph">
+                  <wp:posOffset>184785</wp:posOffset>
+                </wp:positionV>
+                <wp:extent cx="4345940" cy="1092200"/>
+                <wp:effectExtent l="0" t="0" r="0" b="0"/>
+                <wp:wrapNone/>
+                <wp:docPr id="36" name="Text Box 36"/>
+                <wp:cNvGraphicFramePr/>
+                <a:graphic xmlns:a="http://schemas.openxmlformats.org/drawingml/2006/main">
+                  <a:graphicData uri="http://schemas.microsoft.com/office/word/2010/wordprocessingShape">
+                    <wps:wsp>
+                      <wps:cNvSpPr txBox="1"/>
+                      <wps:spPr>
+                        <a:xfrm>
+                          <a:off x="0" y="0"/>
+                          <a:ext cx="4345940" cy="1092200"/>
+                        </a:xfrm>
+                        <a:prstGeom prst="rect">
+                          <a:avLst/>
+                        </a:prstGeom>
+                        <a:noFill/>
+                        <a:ln w="6350">
+                          <a:noFill/>
+                        </a:ln>
+                      </wps:spPr>
+                      <wps:txbx>
+                        <w:txbxContent>
+                          <w:p>
+                            <w:pPr>
+                              <w:jc w:val="both"/>
+                              <w:rPr>
+                                <w:b/>
+                                <w:bCs/>
+                                <w:sz w:val="24"/>
+                                <w:szCs w:val="24"/>
+                                <w:lang w:val="en-US"/>
+                              </w:rPr>
+                            </w:pPr>
+                            <w:r>
+                              <w:rPr>
+                                <w:sz w:val="24"/>
+                                <w:szCs w:val="24"/>
+                                <w:lang w:val="en-US"/>
+                              </w:rPr>
+                              <w:t xml:space="preserve">A </w:t>
+                            </w:r>
+                            <w:r>
+                              <w:rPr>
+                                <w:sz w:val="24"/>
+                                <w:szCs w:val="24"/>
+                                <w:lang w:val="en-US"/>
+                              </w:rPr>
+                              <w:t>Passionate</w:t>
+                            </w:r>
+                            <w:r>
+                              <w:rPr>
+                                <w:sz w:val="24"/>
+                                <w:szCs w:val="24"/>
+                                <w:lang w:val="en-US"/>
+                              </w:rPr>
+                              <w:t xml:space="preserve"> technical professional &amp; </w:t>
+                            </w:r>
+                            <w:r>
+                              <w:rPr>
+                                <w:sz w:val="24"/>
+                                <w:szCs w:val="24"/>
+                                <w:lang w:val="en-US"/>
+                              </w:rPr>
+                              <w:t>contributor</w:t>
+                            </w:r>
+                            <w:r>
+                              <w:rPr>
+                                <w:sz w:val="24"/>
+                                <w:szCs w:val="24"/>
+                                <w:lang w:val="en-US"/>
+                              </w:rPr>
+                              <w:t xml:space="preserve"> </w:t>
+                            </w:r>
+                            <w:r>
+                              <w:rPr>
+                                <w:sz w:val="24"/>
+                                <w:szCs w:val="24"/>
+                                <w:lang w:val="en-US"/>
+                              </w:rPr>
+                              <w:t>specializing</w:t>
+                            </w:r>
+                            <w:r>
+                              <w:rPr>
+                                <w:sz w:val="24"/>
+                                <w:szCs w:val="24"/>
+                                <w:lang w:val="en-US"/>
+                              </w:rPr>
+                              <w:t xml:space="preserve"> in </w:t>
+                            </w:r>
+                            <w:r>
+                              <w:rPr>
+                                <w:sz w:val="24"/>
+                                <w:szCs w:val="24"/>
+                                <w:lang w:val="en-US"/>
+                              </w:rPr>
+                              <w:t xml:space="preserve">Cloud </w:t>
+                            </w:r>
+                            <w:r>
+                              <w:rPr>
+                                <w:sz w:val="24"/>
+                                <w:szCs w:val="24"/>
+                                <w:lang w:val="en-US"/>
+                              </w:rPr>
+                              <w:t>DevOps</w:t>
+                            </w:r>
+                            <w:r>
+                              <w:rPr>
+                                <w:sz w:val="24"/>
+                                <w:szCs w:val="24"/>
+                                <w:lang w:val="en-US"/>
+                              </w:rPr>
+                              <w:t xml:space="preserve"> | </w:t>
+                            </w:r>
+                            <w:r>
+                              <w:rPr>
+                                <w:sz w:val="24"/>
+                                <w:szCs w:val="24"/>
+                                <w:lang w:val="en-US"/>
+                              </w:rPr>
+                              <w:t>Infrastructure</w:t>
+                            </w:r>
+                            <w:r>
+                              <w:rPr>
+                                <w:sz w:val="24"/>
+                                <w:szCs w:val="24"/>
+                                <w:lang w:val="en-US"/>
+                              </w:rPr>
+                              <w:t xml:space="preserve"> Automation &amp; integration, with a unique ability to map the needs of the business to the technology</w:t>
+                            </w:r>
+                            <w:r>
+                              <w:rPr>
+                                <w:sz w:val="24"/>
+                                <w:szCs w:val="24"/>
+                                <w:lang w:val="en-US"/>
+                              </w:rPr>
+                              <w:t xml:space="preserve"> with </w:t>
+                            </w:r>
+                            <w:r>
+                              <w:rPr>
+                                <w:sz w:val="24"/>
+                                <w:szCs w:val="24"/>
+                                <w:lang w:val="en-US"/>
+                              </w:rPr>
+                              <w:t>4.1</w:t>
+                            </w:r>
+                            <w:r>
+                              <w:rPr>
+                                <w:sz w:val="24"/>
+                                <w:szCs w:val="24"/>
+                                <w:lang w:val="en-US"/>
+                              </w:rPr>
+                              <w:t>+ Years of Experience</w:t>
+                            </w:r>
+                            <w:r>
+                              <w:rPr>
+                                <w:sz w:val="24"/>
+                                <w:szCs w:val="24"/>
+                                <w:lang w:val="en-US"/>
+                              </w:rPr>
+                              <w:t xml:space="preserve"> in DevOps and Infrastructure engineering.</w:t>
+                            </w:r>
+                          </w:p>
+                          <w:p>
+                            <w:pPr>
+                              <w:spacing w:after="0"/>
+                              <w:jc w:val="both"/>
+                              <w:rPr>
+                                <w:sz w:val="24"/>
+                                <w:szCs w:val="24"/>
+                                <w:lang w:val="en-US"/>
+                              </w:rPr>
+                            </w:pPr>
+                          </w:p>
+                          <w:p>
+                            <w:pPr>
+                              <w:spacing w:after="0"/>
+                              <w:jc w:val="both"/>
+                              <w:rPr>
+                                <w:sz w:val="24"/>
+                                <w:szCs w:val="24"/>
+                                <w:lang w:val="en-US"/>
+                              </w:rPr>
+                            </w:pPr>
+                          </w:p>
+                        </w:txbxContent>
+                      </wps:txbx>
+                      <wps:bodyPr rot="0" spcFirstLastPara="0" vertOverflow="overflow" horzOverflow="overflow" vert="horz" wrap="square" lIns="91440" tIns="45720" rIns="91440" bIns="45720" numCol="1" spcCol="0" rtlCol="0" fromWordArt="0" anchor="t" anchorCtr="0" forceAA="0" compatLnSpc="1">
+                        <a:prstTxWarp prst="textNoShape">
+                          <a:avLst/>
+                        </a:prstTxWarp>
+                        <a:noAutofit/>
+                      </wps:bodyPr>
+                    </wps:wsp>
+                  </a:graphicData>
+                </a:graphic>
+                <wp14:sizeRelH relativeFrom="margin">
+                  <wp14:pctWidth>0</wp14:pctWidth>
+                </wp14:sizeRelH>
+                <wp14:sizeRelV relativeFrom="margin">
+                  <wp14:pctHeight>0</wp14:pctHeight>
+                </wp14:sizeRelV>
+              </wp:anchor>
+            </w:drawing>
+          </mc:Choice>
+          <mc:Fallback>
+            <w:pict>
+              <v:shape w14:anchorId="0D9B66A1" id="Text Box 36" o:spid="_x0000_s1029" type="#_x0000_t202" style="position:absolute;margin-left:199pt;margin-top:14.55pt;width:342.2pt;height:86pt;z-index:251760640;visibility:visible;mso-wrap-style:square;mso-width-percent:0;mso-height-percent:0;mso-wrap-distance-left:9pt;mso-wrap-distance-top:0;mso-wrap-distance-right:9pt;mso-wrap-distance-bottom:0;mso-position-horizontal:absolute;mso-position-horizontal-relative:text;mso-position-vertical:absolute;mso-position-vertical-relative:text;mso-width-percent:0;mso-height-percent:0;mso-width-relative:margin;mso-height-relative:margin;v-text-anchor:top" o:gfxdata="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" filled="f" stroked="f" strokeweight=".5pt">
+                <v:textbox>
+                  <w:txbxContent>
+                    <w:p>
+                      <w:pPr>
+                        <w:jc w:val="both"/>
+                        <w:rPr>
+                          <w:b/>
+                          <w:bCs/>
+                          <w:sz w:val="24"/>
+                          <w:szCs w:val="24"/>
+                          <w:lang w:val="en-US"/>
+                        </w:rPr>
+                      </w:pPr>
+                      <w:r>
+                        <w:rPr>
+                          <w:sz w:val="24"/>
+                          <w:szCs w:val="24"/>
+                          <w:lang w:val="en-US"/>
+                        </w:rPr>
+                        <w:t xml:space="preserve">A </w:t>
+                      </w:r>
+                      <w:r>
+                        <w:rPr>
+                          <w:sz w:val="24"/>
+                          <w:szCs w:val="24"/>
+                          <w:lang w:val="en-US"/>
+                        </w:rPr>
+                        <w:t>Passionate</w:t>
+                      </w:r>
+                      <w:r>
+                        <w:rPr>
+                          <w:sz w:val="24"/>
+                          <w:szCs w:val="24"/>
+                          <w:lang w:val="en-US"/>
+                        </w:rPr>
+                        <w:t xml:space="preserve"> technical professional &amp; </w:t>
+                      </w:r>
+                      <w:r>
+                        <w:rPr>
+                          <w:sz w:val="24"/>
+                          <w:szCs w:val="24"/>
+                          <w:lang w:val="en-US"/>
+                        </w:rPr>
+                        <w:t>contributor</w:t>
+                      </w:r>
+                      <w:r>
+                        <w:rPr>
+                          <w:sz w:val="24"/>
+                          <w:szCs w:val="24"/>
+                          <w:lang w:val="en-US"/>
+                        </w:rPr>
+                        <w:t xml:space="preserve"> </w:t>
+                      </w:r>
+                      <w:r>
+                        <w:rPr>
+                          <w:sz w:val="24"/>
+                          <w:szCs w:val="24"/>
+                          <w:lang w:val="en-US"/>
+                        </w:rPr>
+                        <w:t>specializing</w:t>
+                      </w:r>
+                      <w:r>
+                        <w:rPr>
+                          <w:sz w:val="24"/>
+                          <w:szCs w:val="24"/>
+                          <w:lang w:val="en-US"/>
+                        </w:rPr>
+                        <w:t xml:space="preserve"> in </w:t>
+                      </w:r>
+                      <w:r>
+                        <w:rPr>
+                          <w:sz w:val="24"/>
+                          <w:szCs w:val="24"/>
+                          <w:lang w:val="en-US"/>
+                        </w:rPr>
+                        <w:t xml:space="preserve">Cloud </w:t>
+                      </w:r>
+                      <w:r>
+                        <w:rPr>
+                          <w:sz w:val="24"/>
+                          <w:szCs w:val="24"/>
+                          <w:lang w:val="en-US"/>
+                        </w:rPr>
+                        <w:t>DevOps</w:t>
+                      </w:r>
+                      <w:r>
+                        <w:rPr>
+                          <w:sz w:val="24"/>
+                          <w:szCs w:val="24"/>
+                          <w:lang w:val="en-US"/>
+                        </w:rPr>
+                        <w:t xml:space="preserve"> | </w:t>
+                      </w:r>
+                      <w:r>
+                        <w:rPr>
+                          <w:sz w:val="24"/>
+                          <w:szCs w:val="24"/>
+                          <w:lang w:val="en-US"/>
+                        </w:rPr>
+                        <w:t>Infrastructure</w:t>
+                      </w:r>
+                      <w:r>
+                        <w:rPr>
+                          <w:sz w:val="24"/>
+                          <w:szCs w:val="24"/>
+                          <w:lang w:val="en-US"/>
+                        </w:rPr>
+                        <w:t xml:space="preserve"> Automation &amp; integration, with a unique ability to map the needs of the business to the technology</w:t>
+                      </w:r>
+                      <w:r>
+                        <w:rPr>
+                          <w:sz w:val="24"/>
+                          <w:szCs w:val="24"/>
+                          <w:lang w:val="en-US"/>
+                        </w:rPr>
+                        <w:t xml:space="preserve"> with </w:t>
+                      </w:r>
+                      <w:r>
+                        <w:rPr>
+                          <w:sz w:val="24"/>
+                          <w:szCs w:val="24"/>
+                          <w:lang w:val="en-US"/>
+                        </w:rPr>
+                        <w:t>4.1</w:t>
+                      </w:r>
+                      <w:r>
+                        <w:rPr>
+                          <w:sz w:val="24"/>
+                          <w:szCs w:val="24"/>
+                          <w:lang w:val="en-US"/>
+                        </w:rPr>
+                        <w:t>+ Years of Experience</w:t>
+                      </w:r>
+                      <w:r>
+                        <w:rPr>
+                          <w:sz w:val="24"/>
+                          <w:szCs w:val="24"/>
+                          <w:lang w:val="en-US"/>
+                        </w:rPr>
+                        <w:t xml:space="preserve"> in DevOps and Infrastructure engineering.</w:t>
+                      </w:r>
+                    </w:p>
+                    <w:p>
+                      <w:pPr>
+                        <w:spacing w:after="0"/>
+                        <w:jc w:val="both"/>
+                        <w:rPr>
+                          <w:sz w:val="24"/>
+                          <w:szCs w:val="24"/>
+                          <w:lang w:val="en-US"/>
+                        </w:rPr>
+                      </w:pPr>
+                    </w:p>
+                    <w:p>
+                      <w:pPr>
+                        <w:spacing w:after="0"/>
+                        <w:jc w:val="both"/>
+                        <w:rPr>
+                          <w:sz w:val="24"/>
+                          <w:szCs w:val="24"/>
+                          <w:lang w:val="en-US"/>
+                        </w:rPr>
+                      </w:pPr>
+                    </w:p>
+                  </w:txbxContent>
+                </v:textbox>
+              </v:shape>
+            </w:pict>
+          </mc:Fallback>
+        </mc:AlternateContent>
+      </w:r>
+      <w:r>
+        <w:rPr>
+          <w:noProof/>
+        </w:rPr>
+        <mc:AlternateContent>
+          <mc:Choice Requires="wps">
+            <w:drawing>
+              <wp:anchor distT="0" distB="0" distL="114300" distR="114300" simplePos="0" relativeHeight="251757568" behindDoc="0" locked="0" layoutInCell="1" allowOverlap="1" wp14:anchorId="513D70B0" wp14:editId="2AC29C7E">
                 <wp:simplePos x="0" y="0"/>
                 <wp:positionH relativeFrom="margin">
                   <wp:align>left</wp:align>
@@ -1409,7 +1816,15 @@
                                 <w:sz w:val="20"/>
                                 <w:szCs w:val="20"/>
                               </w:rPr>
-                              <w:t>, Core</w:t>
+                              <w:t xml:space="preserve">, </w:t>
+                            </w:r>
+                            <w:r>
+                              <w:rPr>
+                                <w:rFonts w:cstheme="minorHAnsi"/>
+                                <w:sz w:val="20"/>
+                                <w:szCs w:val="20"/>
+                              </w:rPr>
+                              <w:t>Python</w:t>
                             </w:r>
                           </w:p>
                           <w:p>
@@ -1716,7 +2131,7 @@
           </mc:Choice>
           <mc:Fallback>
             <w:pict>
-              <v:shape w14:anchorId="513D70B0" id="Text Box 41" o:spid="_x0000_s1029" type="#_x0000_t202" style="position:absolute;margin-left:0;margin-top:14.55pt;width:181.35pt;height:120.95pt;z-index:251757568;visibility:visible;mso-wrap-style:square;mso-width-percent:0;mso-height-percent:0;mso-wrap-distance-left:9pt;mso-wrap-distance-top:0;mso-wrap-distance-right:9pt;mso-wrap-distance-bottom:0;mso-position-horizontal:left;mso-position-horizontal-relative:margin;mso-position-vertical:absolute;mso-position-vertical-relative:text;mso-width-percent:0;mso-height-percent:0;mso-width-relative:margin;mso-height-relative:margin;v-text-anchor:top" o:gfxdata="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" filled="f" stroked="f" strokeweight=".5pt">
+              <v:shape w14:anchorId="513D70B0" id="Text Box 41" o:spid="_x0000_s1030" type="#_x0000_t202" style="position:absolute;margin-left:0;margin-top:14.55pt;width:181.35pt;height:120.95pt;z-index:251757568;visibility:visible;mso-wrap-style:square;mso-width-percent:0;mso-height-percent:0;mso-wrap-distance-left:9pt;mso-wrap-distance-top:0;mso-wrap-distance-right:9pt;mso-wrap-distance-bottom:0;mso-position-horizontal:left;mso-position-horizontal-relative:margin;mso-position-vertical:absolute;mso-position-vertical-relative:text;mso-width-percent:0;mso-height-percent:0;mso-width-relative:margin;mso-height-relative:margin;v-text-anchor:top" o:gfxdata="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" filled="f" stroked="f" strokeweight=".5pt">
                 <v:textbox>
                   <w:txbxContent>
                     <w:p>
@@ -1830,7 +2245,15 @@
                           <w:sz w:val="20"/>
                           <w:szCs w:val="20"/>
                         </w:rPr>
-                        <w:t>, Core</w:t>
+                        <w:t xml:space="preserve">, </w:t>
+                      </w:r>
+                      <w:r>
+                        <w:rPr>
+                          <w:rFonts w:cstheme="minorHAnsi"/>
+                          <w:sz w:val="20"/>
+                          <w:szCs w:val="20"/>
+                        </w:rPr>
+                        <w:t>Python</w:t>
                       </w:r>
                     </w:p>
                     <w:p>
@@ -2123,6 +2546,12 @@
           </mc:Fallback>
         </mc:AlternateContent>
       </w:r>
+    </w:p>
+    <w:p/>
+    <w:p/>
+    <w:p/>
+    <w:p/>
+    <w:p>
       <w:r>
         <w:rPr>
           <w:noProof/>
@@ -2130,18 +2559,18 @@
         <mc:AlternateContent>
           <mc:Choice Requires="wps">
             <w:drawing>
-              <wp:anchor distT="0" distB="0" distL="114300" distR="114300" simplePos="0" relativeHeight="251760640" behindDoc="0" locked="0" layoutInCell="1" allowOverlap="1" wp14:anchorId="0D9B66A1" wp14:editId="10B6913F">
+              <wp:anchor distT="0" distB="0" distL="114300" distR="114300" simplePos="0" relativeHeight="251809792" behindDoc="0" locked="0" layoutInCell="1" allowOverlap="1" wp14:anchorId="08FC8108" wp14:editId="54EC10A4">
                 <wp:simplePos x="0" y="0"/>
-                <wp:positionH relativeFrom="column">
-                  <wp:posOffset>2524125</wp:posOffset>
+                <wp:positionH relativeFrom="page">
+                  <wp:posOffset>2958465</wp:posOffset>
                 </wp:positionH>
                 <wp:positionV relativeFrom="paragraph">
-                  <wp:posOffset>181610</wp:posOffset>
+                  <wp:posOffset>93156</wp:posOffset>
                 </wp:positionV>
-                <wp:extent cx="4345940" cy="1123950"/>
+                <wp:extent cx="3852545" cy="905510"/>
                 <wp:effectExtent l="0" t="0" r="0" b="0"/>
                 <wp:wrapNone/>
-                <wp:docPr id="36" name="Text Box 36"/>
+                <wp:docPr id="23" name="Text Box 23"/>
                 <wp:cNvGraphicFramePr/>
                 <a:graphic xmlns:a="http://schemas.openxmlformats.org/drawingml/2006/main">
                   <a:graphicData uri="http://schemas.microsoft.com/office/word/2010/wordprocessingShape">
@@ -2150,7 +2579,7 @@
                       <wps:spPr>
                         <a:xfrm>
                           <a:off x="0" y="0"/>
-                          <a:ext cx="4345940" cy="1123950"/>
+                          <a:ext cx="3852545" cy="905510"/>
                         </a:xfrm>
                         <a:prstGeom prst="rect">
                           <a:avLst/>
@@ -2164,126 +2593,23 @@
                         <w:txbxContent>
                           <w:p>
                             <w:pPr>
-                              <w:jc w:val="both"/>
                               <w:rPr>
                                 <w:b/>
                                 <w:bCs/>
-                                <w:sz w:val="24"/>
-                                <w:szCs w:val="24"/>
+                                <w:sz w:val="32"/>
+                                <w:szCs w:val="32"/>
                                 <w:lang w:val="en-US"/>
                               </w:rPr>
                             </w:pPr>
                             <w:r>
                               <w:rPr>
-                                <w:sz w:val="24"/>
-                                <w:szCs w:val="24"/>
-                                <w:lang w:val="en-US"/>
-                              </w:rPr>
-                              <w:t xml:space="preserve">A </w:t>
-                            </w:r>
-                            <w:r>
-                              <w:rPr>
-                                <w:sz w:val="24"/>
-                                <w:szCs w:val="24"/>
-                                <w:lang w:val="en-US"/>
-                              </w:rPr>
-                              <w:t>Passionate</w:t>
-                            </w:r>
-                            <w:r>
-                              <w:rPr>
-                                <w:sz w:val="24"/>
-                                <w:szCs w:val="24"/>
-                                <w:lang w:val="en-US"/>
-                              </w:rPr>
-                              <w:t xml:space="preserve"> technical professional &amp; </w:t>
-                            </w:r>
-                            <w:r>
-                              <w:rPr>
-                                <w:sz w:val="24"/>
-                                <w:szCs w:val="24"/>
-                                <w:lang w:val="en-US"/>
-                              </w:rPr>
-                              <w:t>contributor</w:t>
-                            </w:r>
-                            <w:r>
-                              <w:rPr>
-                                <w:sz w:val="24"/>
-                                <w:szCs w:val="24"/>
-                                <w:lang w:val="en-US"/>
-                              </w:rPr>
-                              <w:t xml:space="preserve"> </w:t>
-                            </w:r>
-                            <w:r>
-                              <w:rPr>
-                                <w:sz w:val="24"/>
-                                <w:szCs w:val="24"/>
-                                <w:lang w:val="en-US"/>
-                              </w:rPr>
-                              <w:t>specializing</w:t>
-                            </w:r>
-                            <w:r>
-                              <w:rPr>
-                                <w:sz w:val="24"/>
-                                <w:szCs w:val="24"/>
-                                <w:lang w:val="en-US"/>
-                              </w:rPr>
-                              <w:t xml:space="preserve"> in </w:t>
-                            </w:r>
-                            <w:r>
-                              <w:rPr>
-                                <w:sz w:val="24"/>
-                                <w:szCs w:val="24"/>
-                                <w:lang w:val="en-US"/>
-                              </w:rPr>
-                              <w:t xml:space="preserve">Cloud </w:t>
-                            </w:r>
-                            <w:r>
-                              <w:rPr>
-                                <w:sz w:val="24"/>
-                                <w:szCs w:val="24"/>
-                                <w:lang w:val="en-US"/>
-                              </w:rPr>
-                              <w:t>DevOps</w:t>
-                            </w:r>
-                            <w:r>
-                              <w:rPr>
-                                <w:sz w:val="24"/>
-                                <w:szCs w:val="24"/>
-                                <w:lang w:val="en-US"/>
-                              </w:rPr>
-                              <w:t xml:space="preserve"> | </w:t>
-                            </w:r>
-                            <w:r>
-                              <w:rPr>
-                                <w:sz w:val="24"/>
-                                <w:szCs w:val="24"/>
-                                <w:lang w:val="en-US"/>
-                              </w:rPr>
-                              <w:t>Infrastructure</w:t>
-                            </w:r>
-                            <w:r>
-                              <w:rPr>
-                                <w:sz w:val="24"/>
-                                <w:szCs w:val="24"/>
-                                <w:lang w:val="en-US"/>
-                              </w:rPr>
-                              <w:t xml:space="preserve"> Automation &amp; integration, with a unique ability to map the needs of the business to the technology</w:t>
-                            </w:r>
-                            <w:r>
-                              <w:rPr>
-                                <w:sz w:val="24"/>
-                                <w:szCs w:val="24"/>
-                                <w:lang w:val="en-US"/>
-                              </w:rPr>
-                              <w:t xml:space="preserve"> with 3.3+ Years of Experience</w:t>
-                            </w:r>
-                            <w:r>
-                              <w:rPr>
-                                <w:sz w:val="24"/>
-                                <w:szCs w:val="24"/>
-                                <w:lang w:val="en-US"/>
-                              </w:rPr>
-                              <w:t xml:space="preserve"> in DevOps and Infrastructure engineering.</w:t>
+                                <w:b/>
+                                <w:bCs/>
+                                <w:sz w:val="32"/>
+                                <w:szCs w:val="32"/>
+                                <w:lang w:val="en-US"/>
+                              </w:rPr>
+                              <w:t>EXPERIENCE</w:t>
                             </w:r>
                           </w:p>
                           <w:p>
@@ -2291,11 +2617,53 @@
                               <w:spacing w:after="0"/>
                               <w:jc w:val="both"/>
                               <w:rPr>
+                                <w:b/>
+                                <w:bCs/>
                                 <w:sz w:val="24"/>
                                 <w:szCs w:val="24"/>
                                 <w:lang w:val="en-US"/>
                               </w:rPr>
                             </w:pPr>
+                            <w:r>
+                              <w:rPr>
+                                <w:b/>
+                                <w:bCs/>
+                                <w:sz w:val="24"/>
+                                <w:szCs w:val="24"/>
+                                <w:lang w:val="en-US"/>
+                              </w:rPr>
+                              <w:t xml:space="preserve">Configuration Engineer </w:t>
+                            </w:r>
+                            <w:r>
+                              <w:rPr>
+                                <w:b/>
+                                <w:bCs/>
+                                <w:sz w:val="24"/>
+                                <w:szCs w:val="24"/>
+                                <w:lang w:val="en-US"/>
+                              </w:rPr>
+                              <w:t xml:space="preserve">| </w:t>
+                            </w:r>
+                            <w:r>
+                              <w:rPr>
+                                <w:b/>
+                                <w:bCs/>
+                                <w:sz w:val="24"/>
+                                <w:szCs w:val="24"/>
+                                <w:lang w:val="en-US"/>
+                              </w:rPr>
+                              <w:t>Azure Cloud</w:t>
+                            </w:r>
+                            <w:r>
+                              <w:rPr>
+                                <w:b/>
+                                <w:bCs/>
+                                <w:sz w:val="24"/>
+                                <w:szCs w:val="24"/>
+                                <w:lang w:val="en-US"/>
+                              </w:rPr>
+                              <w:t xml:space="preserve"> DevOps </w:t>
+                            </w:r>
                           </w:p>
                           <w:p>
                             <w:pPr>
@@ -2305,6 +2673,92 @@
                                 <w:sz w:val="24"/>
                                 <w:szCs w:val="24"/>
                                 <w:lang w:val="en-US"/>
+                              </w:rPr>
+                            </w:pPr>
+                            <w:r>
+                              <w:rPr>
+                                <w:sz w:val="24"/>
+                                <w:szCs w:val="24"/>
+                                <w:lang w:val="en-US"/>
+                              </w:rPr>
+                              <w:t>Tieto</w:t>
+                            </w:r>
+                            <w:r>
+                              <w:rPr>
+                                <w:sz w:val="24"/>
+                                <w:szCs w:val="24"/>
+                                <w:lang w:val="en-US"/>
+                              </w:rPr>
+                              <w:t xml:space="preserve"> | </w:t>
+                            </w:r>
+                            <w:r>
+                              <w:rPr>
+                                <w:sz w:val="24"/>
+                                <w:szCs w:val="24"/>
+                                <w:lang w:val="en-US"/>
+                              </w:rPr>
+                              <w:t xml:space="preserve">Nov </w:t>
+                            </w:r>
+                            <w:r>
+                              <w:rPr>
+                                <w:sz w:val="24"/>
+                                <w:szCs w:val="24"/>
+                                <w:lang w:val="en-US"/>
+                              </w:rPr>
+                              <w:t>20</w:t>
+                            </w:r>
+                            <w:r>
+                              <w:rPr>
+                                <w:sz w:val="24"/>
+                                <w:szCs w:val="24"/>
+                                <w:lang w:val="en-US"/>
+                              </w:rPr>
+                              <w:t>21</w:t>
+                            </w:r>
+                            <w:r>
+                              <w:rPr>
+                                <w:sz w:val="24"/>
+                                <w:szCs w:val="24"/>
+                                <w:lang w:val="en-US"/>
+                              </w:rPr>
+                              <w:t xml:space="preserve"> – Till Dat</w:t>
+                            </w:r>
+                            <w:r>
+                              <w:rPr>
+                                <w:sz w:val="24"/>
+                                <w:szCs w:val="24"/>
+                                <w:lang w:val="en-US"/>
+                              </w:rPr>
+                              <w:t>e</w:t>
+                            </w:r>
+                          </w:p>
+                          <w:p>
+                            <w:pPr>
+                              <w:widowControl w:val="0"/>
+                              <w:autoSpaceDE w:val="0"/>
+                              <w:autoSpaceDN w:val="0"/>
+                              <w:adjustRightInd w:val="0"/>
+                              <w:spacing w:after="61" w:line="240" w:lineRule="auto"/>
+                              <w:rPr>
+                                <w:rFonts w:ascii="Calibri" w:hAnsi="Calibri" w:cs="Calibri"/>
+                                <w:sz w:val="24"/>
+                                <w:szCs w:val="24"/>
+                                <w:lang w:val="en"/>
+                              </w:rPr>
+                            </w:pPr>
+                          </w:p>
+                          <w:p>
+                            <w:pPr>
+                              <w:widowControl w:val="0"/>
+                              <w:autoSpaceDE w:val="0"/>
+                              <w:autoSpaceDN w:val="0"/>
+                              <w:adjustRightInd w:val="0"/>
+                              <w:spacing w:after="61" w:line="240" w:lineRule="auto"/>
+                              <w:rPr>
+                                <w:rFonts w:ascii="Calibri" w:hAnsi="Calibri" w:cs="Calibri"/>
+                                <w:sz w:val="24"/>
+                                <w:szCs w:val="24"/>
+                                <w:lang w:val="en"/>
                               </w:rPr>
                             </w:pPr>
                           </w:p>
@@ -2330,400 +2784,7 @@
           </mc:Choice>
           <mc:Fallback>
             <w:pict>
-              <v:shape w14:anchorId="0D9B66A1" id="Text Box 36" o:spid="_x0000_s1030" type="#_x0000_t202" style="position:absolute;margin-left:198.75pt;margin-top:14.3pt;width:342.2pt;height:88.5pt;z-index:251760640;visibility:visible;mso-wrap-style:square;mso-width-percent:0;mso-height-percent:0;mso-wrap-distance-left:9pt;mso-wrap-distance-top:0;mso-wrap-distance-right:9pt;mso-wrap-distance-bottom:0;mso-position-horizontal:absolute;mso-position-horizontal-relative:text;mso-position-vertical:absolute;mso-position-vertical-relative:text;mso-width-percent:0;mso-height-percent:0;mso-width-relative:margin;mso-height-relative:margin;v-text-anchor:top" o:gfxdata="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" filled="f" stroked="f" strokeweight=".5pt">
-                <v:textbox>
-                  <w:txbxContent>
-                    <w:p>
-                      <w:pPr>
-                        <w:jc w:val="both"/>
-                        <w:rPr>
-                          <w:b/>
-                          <w:bCs/>
-                          <w:sz w:val="24"/>
-                          <w:szCs w:val="24"/>
-                          <w:lang w:val="en-US"/>
-                        </w:rPr>
-                      </w:pPr>
-                      <w:r>
-                        <w:rPr>
-                          <w:sz w:val="24"/>
-                          <w:szCs w:val="24"/>
-                          <w:lang w:val="en-US"/>
-                        </w:rPr>
-                        <w:t xml:space="preserve">A </w:t>
-                      </w:r>
-                      <w:r>
-                        <w:rPr>
-                          <w:sz w:val="24"/>
-                          <w:szCs w:val="24"/>
-                          <w:lang w:val="en-US"/>
-                        </w:rPr>
-                        <w:t>Passionate</w:t>
-                      </w:r>
-                      <w:r>
-                        <w:rPr>
-                          <w:sz w:val="24"/>
-                          <w:szCs w:val="24"/>
-                          <w:lang w:val="en-US"/>
-                        </w:rPr>
-                        <w:t xml:space="preserve"> technical professional &amp; </w:t>
-                      </w:r>
-                      <w:r>
-                        <w:rPr>
-                          <w:sz w:val="24"/>
-                          <w:szCs w:val="24"/>
-                          <w:lang w:val="en-US"/>
-                        </w:rPr>
-                        <w:t>contributor</w:t>
-                      </w:r>
-                      <w:r>
-                        <w:rPr>
-                          <w:sz w:val="24"/>
-                          <w:szCs w:val="24"/>
-                          <w:lang w:val="en-US"/>
-                        </w:rPr>
-                        <w:t xml:space="preserve"> </w:t>
-                      </w:r>
-                      <w:r>
-                        <w:rPr>
-                          <w:sz w:val="24"/>
-                          <w:szCs w:val="24"/>
-                          <w:lang w:val="en-US"/>
-                        </w:rPr>
-                        <w:t>specializing</w:t>
-                      </w:r>
-                      <w:r>
-                        <w:rPr>
-                          <w:sz w:val="24"/>
-                          <w:szCs w:val="24"/>
-                          <w:lang w:val="en-US"/>
-                        </w:rPr>
-                        <w:t xml:space="preserve"> in </w:t>
-                      </w:r>
-                      <w:r>
-                        <w:rPr>
-                          <w:sz w:val="24"/>
-                          <w:szCs w:val="24"/>
-                          <w:lang w:val="en-US"/>
-                        </w:rPr>
-                        <w:t xml:space="preserve">Cloud </w:t>
-                      </w:r>
-                      <w:r>
-                        <w:rPr>
-                          <w:sz w:val="24"/>
-                          <w:szCs w:val="24"/>
-                          <w:lang w:val="en-US"/>
-                        </w:rPr>
-                        <w:t>DevOps</w:t>
-                      </w:r>
-                      <w:r>
-                        <w:rPr>
-                          <w:sz w:val="24"/>
-                          <w:szCs w:val="24"/>
-                          <w:lang w:val="en-US"/>
-                        </w:rPr>
-                        <w:t xml:space="preserve"> | </w:t>
-                      </w:r>
-                      <w:r>
-                        <w:rPr>
-                          <w:sz w:val="24"/>
-                          <w:szCs w:val="24"/>
-                          <w:lang w:val="en-US"/>
-                        </w:rPr>
-                        <w:t>Infrastructure</w:t>
-                      </w:r>
-                      <w:r>
-                        <w:rPr>
-                          <w:sz w:val="24"/>
-                          <w:szCs w:val="24"/>
-                          <w:lang w:val="en-US"/>
-                        </w:rPr>
-                        <w:t xml:space="preserve"> Automation &amp; integration, with a unique ability to map the needs of the business to the technology</w:t>
-                      </w:r>
-                      <w:r>
-                        <w:rPr>
-                          <w:sz w:val="24"/>
-                          <w:szCs w:val="24"/>
-                          <w:lang w:val="en-US"/>
-                        </w:rPr>
-                        <w:t xml:space="preserve"> with 3.3+ Years of Experience</w:t>
-                      </w:r>
-                      <w:r>
-                        <w:rPr>
-                          <w:sz w:val="24"/>
-                          <w:szCs w:val="24"/>
-                          <w:lang w:val="en-US"/>
-                        </w:rPr>
-                        <w:t xml:space="preserve"> in DevOps and Infrastructure engineering.</w:t>
-                      </w:r>
-                    </w:p>
-                    <w:p>
-                      <w:pPr>
-                        <w:spacing w:after="0"/>
-                        <w:jc w:val="both"/>
-                        <w:rPr>
-                          <w:sz w:val="24"/>
-                          <w:szCs w:val="24"/>
-                          <w:lang w:val="en-US"/>
-                        </w:rPr>
-                      </w:pPr>
-                    </w:p>
-                    <w:p>
-                      <w:pPr>
-                        <w:spacing w:after="0"/>
-                        <w:jc w:val="both"/>
-                        <w:rPr>
-                          <w:sz w:val="24"/>
-                          <w:szCs w:val="24"/>
-                          <w:lang w:val="en-US"/>
-                        </w:rPr>
-                      </w:pPr>
-                    </w:p>
-                  </w:txbxContent>
-                </v:textbox>
-              </v:shape>
-            </w:pict>
-          </mc:Fallback>
-        </mc:AlternateContent>
-      </w:r>
-    </w:p>
-    <w:p/>
-    <w:p/>
-    <w:p/>
-    <w:p>
-      <w:r>
-        <w:rPr>
-          <w:noProof/>
-        </w:rPr>
-        <mc:AlternateContent>
-          <mc:Choice Requires="wps">
-            <w:drawing>
-              <wp:anchor distT="0" distB="0" distL="114300" distR="114300" simplePos="0" relativeHeight="251809792" behindDoc="0" locked="0" layoutInCell="1" allowOverlap="1" wp14:anchorId="08FC8108" wp14:editId="58A6E896">
-                <wp:simplePos x="0" y="0"/>
-                <wp:positionH relativeFrom="page">
-                  <wp:posOffset>2958860</wp:posOffset>
-                </wp:positionH>
-                <wp:positionV relativeFrom="paragraph">
-                  <wp:posOffset>284863</wp:posOffset>
-                </wp:positionV>
-                <wp:extent cx="3852545" cy="905774"/>
-                <wp:effectExtent l="0" t="0" r="0" b="0"/>
-                <wp:wrapNone/>
-                <wp:docPr id="23" name="Text Box 23"/>
-                <wp:cNvGraphicFramePr/>
-                <a:graphic xmlns:a="http://schemas.openxmlformats.org/drawingml/2006/main">
-                  <a:graphicData uri="http://schemas.microsoft.com/office/word/2010/wordprocessingShape">
-                    <wps:wsp>
-                      <wps:cNvSpPr txBox="1"/>
-                      <wps:spPr>
-                        <a:xfrm>
-                          <a:off x="0" y="0"/>
-                          <a:ext cx="3852545" cy="905774"/>
-                        </a:xfrm>
-                        <a:prstGeom prst="rect">
-                          <a:avLst/>
-                        </a:prstGeom>
-                        <a:noFill/>
-                        <a:ln w="6350">
-                          <a:noFill/>
-                        </a:ln>
-                      </wps:spPr>
-                      <wps:txbx>
-                        <w:txbxContent>
-                          <w:p>
-                            <w:pPr>
-                              <w:rPr>
-                                <w:b/>
-                                <w:bCs/>
-                                <w:sz w:val="32"/>
-                                <w:szCs w:val="32"/>
-                                <w:lang w:val="en-US"/>
-                              </w:rPr>
-                            </w:pPr>
-                            <w:r>
-                              <w:rPr>
-                                <w:b/>
-                                <w:bCs/>
-                                <w:sz w:val="32"/>
-                                <w:szCs w:val="32"/>
-                                <w:lang w:val="en-US"/>
-                              </w:rPr>
-                              <w:t>EXPERIENCE</w:t>
-                            </w:r>
-                          </w:p>
-                          <w:p>
-                            <w:pPr>
-                              <w:spacing w:after="0"/>
-                              <w:jc w:val="both"/>
-                              <w:rPr>
-                                <w:b/>
-                                <w:bCs/>
-                                <w:sz w:val="24"/>
-                                <w:szCs w:val="24"/>
-                                <w:lang w:val="en-US"/>
-                              </w:rPr>
-                            </w:pPr>
-                            <w:r>
-                              <w:rPr>
-                                <w:b/>
-                                <w:bCs/>
-                                <w:sz w:val="24"/>
-                                <w:szCs w:val="24"/>
-                                <w:lang w:val="en-US"/>
-                              </w:rPr>
-                              <w:t xml:space="preserve">Configuration Engineer </w:t>
-                            </w:r>
-                            <w:r>
-                              <w:rPr>
-                                <w:b/>
-                                <w:bCs/>
-                                <w:sz w:val="24"/>
-                                <w:szCs w:val="24"/>
-                                <w:lang w:val="en-US"/>
-                              </w:rPr>
-                              <w:t xml:space="preserve">| </w:t>
-                            </w:r>
-                            <w:r>
-                              <w:rPr>
-                                <w:b/>
-                                <w:bCs/>
-                                <w:sz w:val="24"/>
-                                <w:szCs w:val="24"/>
-                                <w:lang w:val="en-US"/>
-                              </w:rPr>
-                              <w:t>Azure Cloud</w:t>
-                            </w:r>
-                            <w:r>
-                              <w:rPr>
-                                <w:b/>
-                                <w:bCs/>
-                                <w:sz w:val="24"/>
-                                <w:szCs w:val="24"/>
-                                <w:lang w:val="en-US"/>
-                              </w:rPr>
-                              <w:t xml:space="preserve"> DevOps </w:t>
-                            </w:r>
-                          </w:p>
-                          <w:p>
-                            <w:pPr>
-                              <w:spacing w:after="0"/>
-                              <w:jc w:val="both"/>
-                              <w:rPr>
-                                <w:sz w:val="24"/>
-                                <w:szCs w:val="24"/>
-                                <w:lang w:val="en-US"/>
-                              </w:rPr>
-                            </w:pPr>
-                            <w:r>
-                              <w:rPr>
-                                <w:sz w:val="24"/>
-                                <w:szCs w:val="24"/>
-                                <w:lang w:val="en-US"/>
-                              </w:rPr>
-                              <w:t>Tieto</w:t>
-                            </w:r>
-                            <w:r>
-                              <w:rPr>
-                                <w:sz w:val="24"/>
-                                <w:szCs w:val="24"/>
-                                <w:lang w:val="en-US"/>
-                              </w:rPr>
-                              <w:t xml:space="preserve"> | </w:t>
-                            </w:r>
-                            <w:r>
-                              <w:rPr>
-                                <w:sz w:val="24"/>
-                                <w:szCs w:val="24"/>
-                                <w:lang w:val="en-US"/>
-                              </w:rPr>
-                              <w:t xml:space="preserve">Nov </w:t>
-                            </w:r>
-                            <w:r>
-                              <w:rPr>
-                                <w:sz w:val="24"/>
-                                <w:szCs w:val="24"/>
-                                <w:lang w:val="en-US"/>
-                              </w:rPr>
-                              <w:t>20</w:t>
-                            </w:r>
-                            <w:r>
-                              <w:rPr>
-                                <w:sz w:val="24"/>
-                                <w:szCs w:val="24"/>
-                                <w:lang w:val="en-US"/>
-                              </w:rPr>
-                              <w:t>21</w:t>
-                            </w:r>
-                            <w:r>
-                              <w:rPr>
-                                <w:sz w:val="24"/>
-                                <w:szCs w:val="24"/>
-                                <w:lang w:val="en-US"/>
-                              </w:rPr>
-                              <w:t xml:space="preserve"> – Till Dat</w:t>
-                            </w:r>
-                            <w:r>
-                              <w:rPr>
-                                <w:sz w:val="24"/>
-                                <w:szCs w:val="24"/>
-                                <w:lang w:val="en-US"/>
-                              </w:rPr>
-                              <w:t>e</w:t>
-                            </w:r>
-                          </w:p>
-                          <w:p>
-                            <w:pPr>
-                              <w:widowControl w:val="0"/>
-                              <w:autoSpaceDE w:val="0"/>
-                              <w:autoSpaceDN w:val="0"/>
-                              <w:adjustRightInd w:val="0"/>
-                              <w:spacing w:after="61" w:line="240" w:lineRule="auto"/>
-                              <w:rPr>
-                                <w:rFonts w:ascii="Calibri" w:hAnsi="Calibri" w:cs="Calibri"/>
-                                <w:sz w:val="24"/>
-                                <w:szCs w:val="24"/>
-                                <w:lang w:val="en"/>
-                              </w:rPr>
-                            </w:pPr>
-                          </w:p>
-                          <w:p>
-                            <w:pPr>
-                              <w:widowControl w:val="0"/>
-                              <w:autoSpaceDE w:val="0"/>
-                              <w:autoSpaceDN w:val="0"/>
-                              <w:adjustRightInd w:val="0"/>
-                              <w:spacing w:after="61" w:line="240" w:lineRule="auto"/>
-                              <w:rPr>
-                                <w:rFonts w:ascii="Calibri" w:hAnsi="Calibri" w:cs="Calibri"/>
-                                <w:sz w:val="24"/>
-                                <w:szCs w:val="24"/>
-                                <w:lang w:val="en"/>
-                              </w:rPr>
-                            </w:pPr>
-                          </w:p>
-                        </w:txbxContent>
-                      </wps:txbx>
-                      <wps:bodyPr rot="0" spcFirstLastPara="0" vertOverflow="overflow" horzOverflow="overflow" vert="horz" wrap="square" lIns="91440" tIns="45720" rIns="91440" bIns="45720" numCol="1" spcCol="0" rtlCol="0" fromWordArt="0" anchor="t" anchorCtr="0" forceAA="0" compatLnSpc="1">
-                        <a:prstTxWarp prst="textNoShape">
-                          <a:avLst/>
-                        </a:prstTxWarp>
-                        <a:noAutofit/>
-                      </wps:bodyPr>
-                    </wps:wsp>
-                  </a:graphicData>
-                </a:graphic>
-                <wp14:sizeRelH relativeFrom="margin">
-                  <wp14:pctWidth>0</wp14:pctWidth>
-                </wp14:sizeRelH>
-                <wp14:sizeRelV relativeFrom="margin">
-                  <wp14:pctHeight>0</wp14:pctHeight>
-                </wp14:sizeRelV>
-              </wp:anchor>
-            </w:drawing>
-          </mc:Choice>
-          <mc:Fallback>
-            <w:pict>
-              <v:shape w14:anchorId="08FC8108" id="Text Box 23" o:spid="_x0000_s1031" type="#_x0000_t202" style="position:absolute;margin-left:233pt;margin-top:22.45pt;width:303.35pt;height:71.3pt;z-index:251809792;visibility:visible;mso-wrap-style:square;mso-width-percent:0;mso-height-percent:0;mso-wrap-distance-left:9pt;mso-wrap-distance-top:0;mso-wrap-distance-right:9pt;mso-wrap-distance-bottom:0;mso-position-horizontal:absolute;mso-position-horizontal-relative:page;mso-position-vertical:absolute;mso-position-vertical-relative:text;mso-width-percent:0;mso-height-percent:0;mso-width-relative:margin;mso-height-relative:margin;v-text-anchor:top" o:gfxdata="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" filled="f" stroked="f" strokeweight=".5pt">
+              <v:shape w14:anchorId="08FC8108" id="Text Box 23" o:spid="_x0000_s1031" type="#_x0000_t202" style="position:absolute;margin-left:232.95pt;margin-top:7.35pt;width:303.35pt;height:71.3pt;z-index:251809792;visibility:visible;mso-wrap-style:square;mso-width-percent:0;mso-height-percent:0;mso-wrap-distance-left:9pt;mso-wrap-distance-top:0;mso-wrap-distance-right:9pt;mso-wrap-distance-bottom:0;mso-position-horizontal:absolute;mso-position-horizontal-relative:page;mso-position-vertical:absolute;mso-position-vertical-relative:text;mso-width-percent:0;mso-height-percent:0;mso-width-relative:margin;mso-height-relative:margin;v-text-anchor:top" o:gfxdata="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" filled="f" stroked="f" strokeweight=".5pt">
                 <v:textbox>
                   <w:txbxContent>
                     <w:p>
@@ -2912,19 +2973,19 @@
           <w:noProof/>
         </w:rPr>
         <w:drawing>
-          <wp:anchor distT="0" distB="0" distL="114300" distR="114300" simplePos="0" relativeHeight="251815936" behindDoc="0" locked="0" layoutInCell="1" allowOverlap="1" wp14:anchorId="504C9763" wp14:editId="091497FA">
+          <wp:anchor distT="0" distB="0" distL="114300" distR="114300" simplePos="0" relativeHeight="251815936" behindDoc="0" locked="0" layoutInCell="1" allowOverlap="1" wp14:anchorId="504C9763" wp14:editId="6C901215">
             <wp:simplePos x="0" y="0"/>
             <wp:positionH relativeFrom="column">
               <wp:posOffset>6148070</wp:posOffset>
             </wp:positionH>
             <wp:positionV relativeFrom="paragraph">
-              <wp:posOffset>249528</wp:posOffset>
+              <wp:posOffset>57596</wp:posOffset>
             </wp:positionV>
             <wp:extent cx="613410" cy="613410"/>
             <wp:effectExtent l="0" t="0" r="0" b="0"/>
             <wp:wrapNone/>
             <wp:docPr id="35" name="Picture 35">
-              <a:hlinkClick xmlns:a="http://schemas.openxmlformats.org/drawingml/2006/main" r:id="rId24"/>
+              <a:hlinkClick xmlns:a="http://schemas.openxmlformats.org/drawingml/2006/main" r:id="rId25"/>
             </wp:docPr>
             <wp:cNvGraphicFramePr>
               <a:graphicFrameLocks xmlns:a="http://schemas.openxmlformats.org/drawingml/2006/main" noChangeAspect="1"/>
@@ -2934,12 +2995,12 @@
                 <pic:pic xmlns:pic="http://schemas.openxmlformats.org/drawingml/2006/picture">
                   <pic:nvPicPr>
                     <pic:cNvPr id="35" name="Picture 35">
-                      <a:hlinkClick r:id="rId24"/>
+                      <a:hlinkClick r:id="rId25"/>
                     </pic:cNvPr>
                     <pic:cNvPicPr/>
                   </pic:nvPicPr>
                   <pic:blipFill>
-                    <a:blip r:embed="rId25" cstate="print">
+                    <a:blip r:embed="rId26" cstate="print">
                       <a:extLst>
                         <a:ext uri="{28A0092B-C50C-407E-A947-70E740481C1C}">
                           <a14:useLocalDpi xmlns:a14="http://schemas.microsoft.com/office/drawing/2010/main" val="0"/>
@@ -2971,8 +3032,6 @@
           </wp:anchor>
         </w:drawing>
       </w:r>
-    </w:p>
-    <w:p>
       <w:r>
         <w:rPr>
           <w:noProof/>
@@ -3282,6 +3341,7 @@
         </mc:AlternateContent>
       </w:r>
     </w:p>
+    <w:p/>
     <w:p>
       <w:r>
         <w:rPr>
@@ -3290,16 +3350,16 @@
         <mc:AlternateContent>
           <mc:Choice Requires="wps">
             <w:drawing>
-              <wp:anchor distT="0" distB="0" distL="114300" distR="114300" simplePos="0" relativeHeight="251807744" behindDoc="0" locked="0" layoutInCell="1" allowOverlap="1" wp14:anchorId="543F3388" wp14:editId="776698B4">
+              <wp:anchor distT="0" distB="0" distL="114300" distR="114300" simplePos="0" relativeHeight="251807744" behindDoc="0" locked="0" layoutInCell="1" allowOverlap="1" wp14:anchorId="543F3388" wp14:editId="185B36C2">
                 <wp:simplePos x="0" y="0"/>
                 <wp:positionH relativeFrom="column">
-                  <wp:posOffset>2107096</wp:posOffset>
+                  <wp:posOffset>2104768</wp:posOffset>
                 </wp:positionH>
                 <wp:positionV relativeFrom="paragraph">
-                  <wp:posOffset>279567</wp:posOffset>
+                  <wp:posOffset>170661</wp:posOffset>
                 </wp:positionV>
-                <wp:extent cx="4793615" cy="6052930"/>
-                <wp:effectExtent l="0" t="0" r="0" b="5080"/>
+                <wp:extent cx="4793615" cy="6079524"/>
+                <wp:effectExtent l="0" t="0" r="0" b="0"/>
                 <wp:wrapNone/>
                 <wp:docPr id="15" name="Text Box 15"/>
                 <wp:cNvGraphicFramePr/>
@@ -3310,7 +3370,7 @@
                       <wps:spPr>
                         <a:xfrm>
                           <a:off x="0" y="0"/>
-                          <a:ext cx="4793615" cy="6052930"/>
+                          <a:ext cx="4793615" cy="6079524"/>
                         </a:xfrm>
                         <a:prstGeom prst="rect">
                           <a:avLst/>
@@ -3345,25 +3405,70 @@
                                 <w:szCs w:val="24"/>
                                 <w:lang w:val="en-US"/>
                               </w:rPr>
-                              <w:t>Design &amp; Automating Manual Process on Azure, On-</w:t>
-                            </w:r>
-                            <w:r>
-                              <w:rPr>
-                                <w:rFonts w:cstheme="minorHAnsi"/>
-                                <w:sz w:val="24"/>
-                                <w:szCs w:val="24"/>
-                                <w:lang w:val="en-US"/>
-                              </w:rPr>
-                              <w:t>Premise</w:t>
-                            </w:r>
-                            <w:r>
-                              <w:rPr>
-                                <w:rFonts w:cstheme="minorHAnsi"/>
-                                <w:sz w:val="24"/>
-                                <w:szCs w:val="24"/>
-                                <w:lang w:val="en-US"/>
-                              </w:rPr>
-                              <w:t xml:space="preserve"> Infrastructure with </w:t>
+                              <w:t>Design</w:t>
+                            </w:r>
+                            <w:r>
+                              <w:rPr>
+                                <w:rFonts w:cstheme="minorHAnsi"/>
+                                <w:sz w:val="24"/>
+                                <w:szCs w:val="24"/>
+                                <w:lang w:val="en-US"/>
+                              </w:rPr>
+                              <w:t xml:space="preserve"> </w:t>
+                            </w:r>
+                            <w:r>
+                              <w:rPr>
+                                <w:rFonts w:cstheme="minorHAnsi"/>
+                                <w:sz w:val="24"/>
+                                <w:szCs w:val="24"/>
+                                <w:lang w:val="en-US"/>
+                              </w:rPr>
+                              <w:t xml:space="preserve">&amp; </w:t>
+                            </w:r>
+                            <w:r>
+                              <w:rPr>
+                                <w:rFonts w:cstheme="minorHAnsi"/>
+                                <w:sz w:val="24"/>
+                                <w:szCs w:val="24"/>
+                                <w:lang w:val="en-US"/>
+                              </w:rPr>
+                              <w:t>Implement automations for</w:t>
+                            </w:r>
+                            <w:r>
+                              <w:rPr>
+                                <w:rFonts w:cstheme="minorHAnsi"/>
+                                <w:sz w:val="24"/>
+                                <w:szCs w:val="24"/>
+                                <w:lang w:val="en-US"/>
+                              </w:rPr>
+                              <w:t xml:space="preserve"> manual Process on Azure, </w:t>
+                            </w:r>
+                            <w:r>
+                              <w:rPr>
+                                <w:rFonts w:cstheme="minorHAnsi"/>
+                                <w:sz w:val="24"/>
+                                <w:szCs w:val="24"/>
+                                <w:lang w:val="en-US"/>
+                              </w:rPr>
+                              <w:t>On-premises</w:t>
+                            </w:r>
+                            <w:r>
+                              <w:rPr>
+                                <w:rFonts w:cstheme="minorHAnsi"/>
+                                <w:sz w:val="24"/>
+                                <w:szCs w:val="24"/>
+                                <w:lang w:val="en-US"/>
+                              </w:rPr>
+                              <w:t xml:space="preserve"> </w:t>
+                            </w:r>
+                            <w:r>
+                              <w:rPr>
+                                <w:rFonts w:cstheme="minorHAnsi"/>
+                                <w:sz w:val="24"/>
+                                <w:szCs w:val="24"/>
+                                <w:lang w:val="en-US"/>
+                              </w:rPr>
+                              <w:t xml:space="preserve">infrastructure with </w:t>
                             </w:r>
                             <w:r>
                               <w:rPr>
@@ -3381,7 +3486,7 @@
                                 <w:szCs w:val="24"/>
                                 <w:lang w:val="en-US"/>
                               </w:rPr>
-                              <w:t>.</w:t>
+                              <w:t>, Bash, Azure DevOps, Python</w:t>
                             </w:r>
                           </w:p>
                           <w:p>
@@ -3407,16 +3512,16 @@
                                 <w:szCs w:val="24"/>
                                 <w:lang w:val="en-US"/>
                               </w:rPr>
-                              <w:t xml:space="preserve">Design &amp; </w:t>
-                            </w:r>
-                            <w:r>
-                              <w:rPr>
-                                <w:rFonts w:cstheme="minorHAnsi"/>
-                                <w:sz w:val="24"/>
-                                <w:szCs w:val="24"/>
-                                <w:lang w:val="en-US"/>
-                              </w:rPr>
-                              <w:t xml:space="preserve">Write </w:t>
+                              <w:t>Create</w:t>
+                            </w:r>
+                            <w:r>
+                              <w:rPr>
+                                <w:rFonts w:cstheme="minorHAnsi"/>
+                                <w:sz w:val="24"/>
+                                <w:szCs w:val="24"/>
+                                <w:lang w:val="en-US"/>
+                              </w:rPr>
+                              <w:t xml:space="preserve"> &amp; Manage Infrastructure &amp; Configuration with </w:t>
                             </w:r>
                             <w:r>
                               <w:rPr>
@@ -3434,16 +3539,7 @@
                                 <w:szCs w:val="24"/>
                                 <w:lang w:val="en-US"/>
                               </w:rPr>
-                              <w:t xml:space="preserve"> configurations </w:t>
-                            </w:r>
-                            <w:r>
-                              <w:rPr>
-                                <w:rFonts w:cstheme="minorHAnsi"/>
-                                <w:sz w:val="24"/>
-                                <w:szCs w:val="24"/>
-                                <w:lang w:val="en-US"/>
-                              </w:rPr>
-                              <w:t xml:space="preserve">or </w:t>
+                              <w:t xml:space="preserve"> Docker, </w:t>
                             </w:r>
                             <w:r>
                               <w:rPr>
@@ -3461,16 +3557,43 @@
                                 <w:szCs w:val="24"/>
                                 <w:lang w:val="en-US"/>
                               </w:rPr>
-                              <w:t xml:space="preserve"> Scripts </w:t>
-                            </w:r>
-                            <w:r>
-                              <w:rPr>
-                                <w:rFonts w:cstheme="minorHAnsi"/>
-                                <w:sz w:val="24"/>
-                                <w:szCs w:val="24"/>
-                                <w:lang w:val="en-US"/>
-                              </w:rPr>
-                              <w:t>for the Desired Infrastructure on Azure, AWS &amp; GCP Cloud.</w:t>
+                              <w:t xml:space="preserve">, </w:t>
+                            </w:r>
+                            <w:r>
+                              <w:rPr>
+                                <w:rFonts w:cstheme="minorHAnsi"/>
+                                <w:sz w:val="24"/>
+                                <w:szCs w:val="24"/>
+                                <w:lang w:val="en-US"/>
+                              </w:rPr>
+                              <w:t>AZDO</w:t>
+                            </w:r>
+                            <w:r>
+                              <w:rPr>
+                                <w:rFonts w:cstheme="minorHAnsi"/>
+                                <w:sz w:val="24"/>
+                                <w:szCs w:val="24"/>
+                                <w:lang w:val="en-US"/>
+                              </w:rPr>
+                              <w:t xml:space="preserve"> Pipeline on the Azure </w:t>
+                            </w:r>
+                            <w:r>
+                              <w:rPr>
+                                <w:rFonts w:cstheme="minorHAnsi"/>
+                                <w:sz w:val="24"/>
+                                <w:szCs w:val="24"/>
+                                <w:lang w:val="en-US"/>
+                              </w:rPr>
+                              <w:t>Environment</w:t>
+                            </w:r>
+                            <w:r>
+                              <w:rPr>
+                                <w:rFonts w:cstheme="minorHAnsi"/>
+                                <w:sz w:val="24"/>
+                                <w:szCs w:val="24"/>
+                                <w:lang w:val="en-US"/>
+                              </w:rPr>
+                              <w:t>.</w:t>
                             </w:r>
                           </w:p>
                           <w:p>
@@ -3496,52 +3619,61 @@
                                 <w:szCs w:val="24"/>
                                 <w:lang w:val="en-US"/>
                               </w:rPr>
-                              <w:t xml:space="preserve">Import </w:t>
-                            </w:r>
-                            <w:r>
-                              <w:rPr>
-                                <w:rFonts w:cstheme="minorHAnsi"/>
-                                <w:sz w:val="24"/>
-                                <w:szCs w:val="24"/>
-                                <w:lang w:val="en-US"/>
-                              </w:rPr>
-                              <w:t xml:space="preserve">Already Created </w:t>
-                            </w:r>
-                            <w:r>
-                              <w:rPr>
-                                <w:rFonts w:cstheme="minorHAnsi"/>
-                                <w:sz w:val="24"/>
-                                <w:szCs w:val="24"/>
-                                <w:lang w:val="en-US"/>
-                              </w:rPr>
-                              <w:t xml:space="preserve">Resources to </w:t>
-                            </w:r>
-                            <w:r>
-                              <w:rPr>
-                                <w:rFonts w:cstheme="minorHAnsi"/>
-                                <w:sz w:val="24"/>
-                                <w:szCs w:val="24"/>
-                                <w:lang w:val="en-US"/>
-                              </w:rPr>
-                              <w:t>Terraform</w:t>
-                            </w:r>
-                            <w:r>
-                              <w:rPr>
-                                <w:rFonts w:cstheme="minorHAnsi"/>
-                                <w:sz w:val="24"/>
-                                <w:szCs w:val="24"/>
-                                <w:lang w:val="en-US"/>
-                              </w:rPr>
-                              <w:t xml:space="preserve"> state file</w:t>
-                            </w:r>
-                            <w:r>
-                              <w:rPr>
-                                <w:rFonts w:cstheme="minorHAnsi"/>
-                                <w:sz w:val="24"/>
-                                <w:szCs w:val="24"/>
-                                <w:lang w:val="en-US"/>
-                              </w:rPr>
-                              <w:t>.</w:t>
+                              <w:t>Troubleshoot Any Failures Related to Infra</w:t>
+                            </w:r>
+                            <w:r>
+                              <w:rPr>
+                                <w:rFonts w:cstheme="minorHAnsi"/>
+                                <w:sz w:val="24"/>
+                                <w:szCs w:val="24"/>
+                                <w:lang w:val="en-US"/>
+                              </w:rPr>
+                              <w:t>s</w:t>
+                            </w:r>
+                            <w:r>
+                              <w:rPr>
+                                <w:rFonts w:cstheme="minorHAnsi"/>
+                                <w:sz w:val="24"/>
+                                <w:szCs w:val="24"/>
+                                <w:lang w:val="en-US"/>
+                              </w:rPr>
+                              <w:t>tructure A</w:t>
+                            </w:r>
+                            <w:r>
+                              <w:rPr>
+                                <w:rFonts w:cstheme="minorHAnsi"/>
+                                <w:sz w:val="24"/>
+                                <w:szCs w:val="24"/>
+                                <w:lang w:val="en-US"/>
+                              </w:rPr>
+                              <w:t xml:space="preserve">ZDO </w:t>
+                            </w:r>
+                            <w:r>
+                              <w:rPr>
+                                <w:rFonts w:cstheme="minorHAnsi"/>
+                                <w:sz w:val="24"/>
+                                <w:szCs w:val="24"/>
+                                <w:lang w:val="en-US"/>
+                              </w:rPr>
+                              <w:t xml:space="preserve">Pipelines, Agents &amp; TF State, Docker, </w:t>
+                            </w:r>
+                            <w:r>
+                              <w:rPr>
+                                <w:rFonts w:cstheme="minorHAnsi"/>
+                                <w:sz w:val="24"/>
+                                <w:szCs w:val="24"/>
+                                <w:lang w:val="en-US"/>
+                              </w:rPr>
+                              <w:t>A</w:t>
+                            </w:r>
+                            <w:r>
+                              <w:rPr>
+                                <w:rFonts w:cstheme="minorHAnsi"/>
+                                <w:sz w:val="24"/>
+                                <w:szCs w:val="24"/>
+                                <w:lang w:val="en-US"/>
+                              </w:rPr>
+                              <w:t>pp Service, Function App, AD &amp; IAM, Compute resources &amp; hosted Solutions Logs, Network &amp; NSGs ETC.</w:t>
                             </w:r>
                           </w:p>
                           <w:p>
@@ -3567,7 +3699,79 @@
                                 <w:szCs w:val="24"/>
                                 <w:lang w:val="en-US"/>
                               </w:rPr>
-                              <w:t>Connect with build Team &amp; Client to understand the solution architecture &amp; provision the infrastructure with terraform on Azure environment.</w:t>
+                              <w:t>Sync ups with the Client</w:t>
+                            </w:r>
+                            <w:r>
+                              <w:rPr>
+                                <w:rFonts w:cstheme="minorHAnsi"/>
+                                <w:sz w:val="24"/>
+                                <w:szCs w:val="24"/>
+                                <w:lang w:val="en-US"/>
+                              </w:rPr>
+                              <w:t xml:space="preserve">s &amp; </w:t>
+                            </w:r>
+                            <w:r>
+                              <w:rPr>
+                                <w:rFonts w:cstheme="minorHAnsi"/>
+                                <w:sz w:val="24"/>
+                                <w:szCs w:val="24"/>
+                                <w:lang w:val="en-US"/>
+                              </w:rPr>
+                              <w:t xml:space="preserve">DEV Team to </w:t>
+                            </w:r>
+                            <w:r>
+                              <w:rPr>
+                                <w:rFonts w:cstheme="minorHAnsi"/>
+                                <w:sz w:val="24"/>
+                                <w:szCs w:val="24"/>
+                                <w:lang w:val="en-US"/>
+                              </w:rPr>
+                              <w:t xml:space="preserve">understand </w:t>
+                            </w:r>
+                            <w:r>
+                              <w:rPr>
+                                <w:rFonts w:cstheme="minorHAnsi"/>
+                                <w:sz w:val="24"/>
+                                <w:szCs w:val="24"/>
+                                <w:lang w:val="en-US"/>
+                              </w:rPr>
+                              <w:t>a</w:t>
+                            </w:r>
+                            <w:r>
+                              <w:rPr>
+                                <w:rFonts w:cstheme="minorHAnsi"/>
+                                <w:sz w:val="24"/>
+                                <w:szCs w:val="24"/>
+                                <w:lang w:val="en-US"/>
+                              </w:rPr>
+                              <w:t>rchitecture</w:t>
+                            </w:r>
+                            <w:r>
+                              <w:rPr>
+                                <w:rFonts w:cstheme="minorHAnsi"/>
+                                <w:sz w:val="24"/>
+                                <w:szCs w:val="24"/>
+                                <w:lang w:val="en-US"/>
+                              </w:rPr>
+                              <w:t xml:space="preserve"> for </w:t>
+                            </w:r>
+                            <w:r>
+                              <w:rPr>
+                                <w:rFonts w:cstheme="minorHAnsi"/>
+                                <w:sz w:val="24"/>
+                                <w:szCs w:val="24"/>
+                                <w:lang w:val="en-US"/>
+                              </w:rPr>
+                              <w:t>Provisioning</w:t>
+                            </w:r>
+                            <w:r>
+                              <w:rPr>
+                                <w:rFonts w:cstheme="minorHAnsi"/>
+                                <w:sz w:val="24"/>
+                                <w:szCs w:val="24"/>
+                                <w:lang w:val="en-US"/>
+                              </w:rPr>
+                              <w:t xml:space="preserve"> resources with DevOps Practices &amp; IAAC Tools.</w:t>
                             </w:r>
                           </w:p>
                           <w:p>
@@ -3593,7 +3797,34 @@
                                 <w:szCs w:val="24"/>
                                 <w:lang w:val="en-US"/>
                               </w:rPr>
-                              <w:t>Setting up the DevOps project, Repository, Brach polices for new epic.</w:t>
+                              <w:t>Create &amp; Manages AZDO Projects, Git Repositories &amp; Branch Polices &amp; Restrictions</w:t>
+                            </w:r>
+                            <w:r>
+                              <w:rPr>
+                                <w:rFonts w:cstheme="minorHAnsi"/>
+                                <w:sz w:val="24"/>
+                                <w:szCs w:val="24"/>
+                                <w:lang w:val="en-US"/>
+                              </w:rPr>
+                              <w:t xml:space="preserve">, </w:t>
+                            </w:r>
+                            <w:r>
+                              <w:rPr>
+                                <w:rFonts w:cstheme="minorHAnsi"/>
+                                <w:sz w:val="24"/>
+                                <w:szCs w:val="24"/>
+                                <w:lang w:val="en-US"/>
+                              </w:rPr>
+                              <w:t>Terraform</w:t>
+                            </w:r>
+                            <w:r>
+                              <w:rPr>
+                                <w:rFonts w:cstheme="minorHAnsi"/>
+                                <w:sz w:val="24"/>
+                                <w:szCs w:val="24"/>
+                                <w:lang w:val="en-US"/>
+                              </w:rPr>
+                              <w:t xml:space="preserve"> Modules.</w:t>
                             </w:r>
                           </w:p>
                           <w:p>
@@ -3619,16 +3850,70 @@
                                 <w:szCs w:val="24"/>
                                 <w:lang w:val="en-US"/>
                               </w:rPr>
-                              <w:t>Setup &amp; manages azure pipelines, self-hosted Agents, CICD VMs, Networking, private Endpoint &amp; Subnet Configurations</w:t>
-                            </w:r>
-                            <w:r>
-                              <w:rPr>
-                                <w:rFonts w:cstheme="minorHAnsi"/>
-                                <w:sz w:val="24"/>
-                                <w:szCs w:val="24"/>
-                                <w:lang w:val="en-US"/>
-                              </w:rPr>
-                              <w:t>.</w:t>
+                              <w:t xml:space="preserve">Setup &amp; manages core azure pipelines &amp; YAML </w:t>
+                            </w:r>
+                            <w:r>
+                              <w:rPr>
+                                <w:rFonts w:cstheme="minorHAnsi"/>
+                                <w:sz w:val="24"/>
+                                <w:szCs w:val="24"/>
+                                <w:lang w:val="en-US"/>
+                              </w:rPr>
+                              <w:t>def</w:t>
+                            </w:r>
+                            <w:r>
+                              <w:rPr>
+                                <w:rFonts w:cstheme="minorHAnsi"/>
+                                <w:sz w:val="24"/>
+                                <w:szCs w:val="24"/>
+                                <w:lang w:val="en-US"/>
+                              </w:rPr>
+                              <w:t>,</w:t>
+                            </w:r>
+                            <w:r>
+                              <w:rPr>
+                                <w:rFonts w:cstheme="minorHAnsi"/>
+                                <w:sz w:val="24"/>
+                                <w:szCs w:val="24"/>
+                                <w:lang w:val="en-US"/>
+                              </w:rPr>
+                              <w:t xml:space="preserve"> </w:t>
+                            </w:r>
+                            <w:r>
+                              <w:rPr>
+                                <w:rFonts w:cstheme="minorHAnsi"/>
+                                <w:sz w:val="24"/>
+                                <w:szCs w:val="24"/>
+                                <w:lang w:val="en-US"/>
+                              </w:rPr>
+                              <w:t>configuring Agents for Self-hosted</w:t>
+                            </w:r>
+                            <w:r>
+                              <w:rPr>
+                                <w:rFonts w:cstheme="minorHAnsi"/>
+                                <w:sz w:val="24"/>
+                                <w:szCs w:val="24"/>
+                                <w:lang w:val="en-US"/>
+                              </w:rPr>
+                              <w:t xml:space="preserve"> </w:t>
+                            </w:r>
+                            <w:r>
+                              <w:rPr>
+                                <w:rFonts w:cstheme="minorHAnsi"/>
+                                <w:sz w:val="24"/>
+                                <w:szCs w:val="24"/>
+                                <w:lang w:val="en-US"/>
+                              </w:rPr>
+                              <w:t>CICD VMs &amp; Docker, KV</w:t>
+                            </w:r>
+                            <w:r>
+                              <w:rPr>
+                                <w:rFonts w:cstheme="minorHAnsi"/>
+                                <w:sz w:val="24"/>
+                                <w:szCs w:val="24"/>
+                                <w:lang w:val="en-US"/>
+                              </w:rPr>
+                              <w:t>, Networking etc.</w:t>
                             </w:r>
                           </w:p>
                           <w:p>
@@ -3654,61 +3939,97 @@
                                 <w:szCs w:val="24"/>
                                 <w:lang w:val="en-US"/>
                               </w:rPr>
-                              <w:t>Under</w:t>
-                            </w:r>
-                            <w:r>
-                              <w:rPr>
-                                <w:rFonts w:cstheme="minorHAnsi"/>
-                                <w:sz w:val="24"/>
-                                <w:szCs w:val="24"/>
-                                <w:lang w:val="en-US"/>
-                              </w:rPr>
-                              <w:t>s</w:t>
-                            </w:r>
-                            <w:r>
-                              <w:rPr>
-                                <w:rFonts w:cstheme="minorHAnsi"/>
-                                <w:sz w:val="24"/>
-                                <w:szCs w:val="24"/>
-                                <w:lang w:val="en-US"/>
-                              </w:rPr>
-                              <w:t xml:space="preserve">tand &amp; take </w:t>
-                            </w:r>
-                            <w:r>
-                              <w:rPr>
-                                <w:rFonts w:cstheme="minorHAnsi"/>
-                                <w:sz w:val="24"/>
-                                <w:szCs w:val="24"/>
-                                <w:lang w:val="en-US"/>
-                              </w:rPr>
-                              <w:t>compl</w:t>
-                            </w:r>
-                            <w:r>
-                              <w:rPr>
-                                <w:rFonts w:cstheme="minorHAnsi"/>
-                                <w:sz w:val="24"/>
-                                <w:szCs w:val="24"/>
-                                <w:lang w:val="en-US"/>
-                              </w:rPr>
-                              <w:t>e</w:t>
-                            </w:r>
-                            <w:r>
-                              <w:rPr>
-                                <w:rFonts w:cstheme="minorHAnsi"/>
-                                <w:sz w:val="24"/>
-                                <w:szCs w:val="24"/>
-                                <w:lang w:val="en-US"/>
-                              </w:rPr>
-                              <w:t>te</w:t>
-                            </w:r>
-                            <w:r>
-                              <w:rPr>
-                                <w:rFonts w:cstheme="minorHAnsi"/>
-                                <w:sz w:val="24"/>
-                                <w:szCs w:val="24"/>
-                                <w:lang w:val="en-US"/>
-                              </w:rPr>
-                              <w:t xml:space="preserve"> handover of the solution from build team &amp; Deploy Solution to Higher Environments.</w:t>
+                              <w:t xml:space="preserve">Document &amp; Deploy Solution to higher Environments, while taking the </w:t>
+                            </w:r>
+                            <w:r>
+                              <w:rPr>
+                                <w:rFonts w:cstheme="minorHAnsi"/>
+                                <w:sz w:val="24"/>
+                                <w:szCs w:val="24"/>
+                                <w:lang w:val="en-US"/>
+                              </w:rPr>
+                              <w:t>c</w:t>
+                            </w:r>
+                            <w:r>
+                              <w:rPr>
+                                <w:rFonts w:cstheme="minorHAnsi"/>
+                                <w:sz w:val="24"/>
+                                <w:szCs w:val="24"/>
+                                <w:lang w:val="en-US"/>
+                              </w:rPr>
+                              <w:t xml:space="preserve">omplete </w:t>
+                            </w:r>
+                            <w:r>
+                              <w:rPr>
+                                <w:rFonts w:cstheme="minorHAnsi"/>
+                                <w:sz w:val="24"/>
+                                <w:szCs w:val="24"/>
+                                <w:lang w:val="en-US"/>
+                              </w:rPr>
+                              <w:t xml:space="preserve">handover &amp; </w:t>
+                            </w:r>
+                            <w:r>
+                              <w:rPr>
+                                <w:rFonts w:cstheme="minorHAnsi"/>
+                                <w:sz w:val="24"/>
+                                <w:szCs w:val="24"/>
+                                <w:lang w:val="en-US"/>
+                              </w:rPr>
+                              <w:t>ownership</w:t>
+                            </w:r>
+                            <w:r>
+                              <w:rPr>
+                                <w:rFonts w:cstheme="minorHAnsi"/>
+                                <w:sz w:val="24"/>
+                                <w:szCs w:val="24"/>
+                                <w:lang w:val="en-US"/>
+                              </w:rPr>
+                              <w:t xml:space="preserve"> of solutions for</w:t>
+                            </w:r>
+                            <w:r>
+                              <w:rPr>
+                                <w:rFonts w:cstheme="minorHAnsi"/>
+                                <w:sz w:val="24"/>
+                                <w:szCs w:val="24"/>
+                                <w:lang w:val="en-US"/>
+                              </w:rPr>
+                              <w:t xml:space="preserve"> </w:t>
+                            </w:r>
+                            <w:r>
+                              <w:rPr>
+                                <w:rFonts w:cstheme="minorHAnsi"/>
+                                <w:sz w:val="24"/>
+                                <w:szCs w:val="24"/>
+                                <w:lang w:val="en-US"/>
+                              </w:rPr>
+                              <w:t>maintaining sol</w:t>
+                            </w:r>
+                            <w:r>
+                              <w:rPr>
+                                <w:rFonts w:cstheme="minorHAnsi"/>
+                                <w:sz w:val="24"/>
+                                <w:szCs w:val="24"/>
+                                <w:lang w:val="en-US"/>
+                              </w:rPr>
+                              <w:t xml:space="preserve">, with roll back </w:t>
+                            </w:r>
+                            <w:r>
+                              <w:rPr>
+                                <w:rFonts w:cstheme="minorHAnsi"/>
+                                <w:sz w:val="24"/>
+                                <w:szCs w:val="24"/>
+                                <w:lang w:val="en-US"/>
+                              </w:rPr>
+                              <w:t>strategies</w:t>
+                            </w:r>
+                            <w:r>
+                              <w:rPr>
+                                <w:rFonts w:cstheme="minorHAnsi"/>
+                                <w:sz w:val="24"/>
+                                <w:szCs w:val="24"/>
+                                <w:lang w:val="en-US"/>
+                              </w:rPr>
+                              <w:t xml:space="preserve"> in place.</w:t>
                             </w:r>
                           </w:p>
                           <w:p>
@@ -3734,7 +4055,115 @@
                                 <w:szCs w:val="24"/>
                                 <w:lang w:val="en-US"/>
                               </w:rPr>
-                              <w:t>Create &amp; updates wiki Documentations for the deployed feature, epic or solution.</w:t>
+                              <w:t xml:space="preserve">Assist build Teams to implement DevOps Practices &amp; </w:t>
+                            </w:r>
+                            <w:r>
+                              <w:rPr>
+                                <w:rFonts w:cstheme="minorHAnsi"/>
+                                <w:sz w:val="24"/>
+                                <w:szCs w:val="24"/>
+                                <w:lang w:val="en-US"/>
+                              </w:rPr>
+                              <w:t>familiarize</w:t>
+                            </w:r>
+                            <w:r>
+                              <w:rPr>
+                                <w:rFonts w:cstheme="minorHAnsi"/>
+                                <w:sz w:val="24"/>
+                                <w:szCs w:val="24"/>
+                                <w:lang w:val="en-US"/>
+                              </w:rPr>
+                              <w:t xml:space="preserve"> with the </w:t>
+                            </w:r>
+                            <w:r>
+                              <w:rPr>
+                                <w:rFonts w:cstheme="minorHAnsi"/>
+                                <w:sz w:val="24"/>
+                                <w:szCs w:val="24"/>
+                                <w:lang w:val="en-US"/>
+                              </w:rPr>
+                              <w:t>D</w:t>
+                            </w:r>
+                            <w:r>
+                              <w:rPr>
+                                <w:rFonts w:cstheme="minorHAnsi"/>
+                                <w:sz w:val="24"/>
+                                <w:szCs w:val="24"/>
+                                <w:lang w:val="en-US"/>
+                              </w:rPr>
+                              <w:t>ev</w:t>
+                            </w:r>
+                            <w:r>
+                              <w:rPr>
+                                <w:rFonts w:cstheme="minorHAnsi"/>
+                                <w:sz w:val="24"/>
+                                <w:szCs w:val="24"/>
+                                <w:lang w:val="en-US"/>
+                              </w:rPr>
+                              <w:t>O</w:t>
+                            </w:r>
+                            <w:r>
+                              <w:rPr>
+                                <w:rFonts w:cstheme="minorHAnsi"/>
+                                <w:sz w:val="24"/>
+                                <w:szCs w:val="24"/>
+                                <w:lang w:val="en-US"/>
+                              </w:rPr>
+                              <w:t>ps and IAAC tools, P</w:t>
+                            </w:r>
+                            <w:r>
+                              <w:rPr>
+                                <w:rFonts w:cstheme="minorHAnsi"/>
+                                <w:sz w:val="24"/>
+                                <w:szCs w:val="24"/>
+                                <w:lang w:val="en-US"/>
+                              </w:rPr>
+                              <w:t xml:space="preserve">R </w:t>
+                            </w:r>
+                            <w:r>
+                              <w:rPr>
+                                <w:rFonts w:cstheme="minorHAnsi"/>
+                                <w:sz w:val="24"/>
+                                <w:szCs w:val="24"/>
+                                <w:lang w:val="en-US"/>
+                              </w:rPr>
+                              <w:t xml:space="preserve">Reviews &amp; Approval, Code Quality </w:t>
+                            </w:r>
+                            <w:r>
+                              <w:rPr>
+                                <w:rFonts w:cstheme="minorHAnsi"/>
+                                <w:sz w:val="24"/>
+                                <w:szCs w:val="24"/>
+                                <w:lang w:val="en-US"/>
+                              </w:rPr>
+                              <w:t>Analysis</w:t>
+                            </w:r>
+                            <w:r>
+                              <w:rPr>
+                                <w:rFonts w:cstheme="minorHAnsi"/>
+                                <w:sz w:val="24"/>
+                                <w:szCs w:val="24"/>
+                                <w:lang w:val="en-US"/>
+                              </w:rPr>
+                              <w:t>, resolving merge conflicts &amp; re-</w:t>
+                            </w:r>
+                            <w:r>
+                              <w:rPr>
+                                <w:rFonts w:cstheme="minorHAnsi"/>
+                                <w:sz w:val="24"/>
+                                <w:szCs w:val="24"/>
+                                <w:lang w:val="en-US"/>
+                              </w:rPr>
+                              <w:t>structuring</w:t>
+                            </w:r>
+                            <w:r>
+                              <w:rPr>
+                                <w:rFonts w:cstheme="minorHAnsi"/>
+                                <w:sz w:val="24"/>
+                                <w:szCs w:val="24"/>
+                                <w:lang w:val="en-US"/>
+                              </w:rPr>
+                              <w:t xml:space="preserve"> history with Rebase, cheery pick or reverting commits.</w:t>
                             </w:r>
                           </w:p>
                           <w:p>
@@ -3760,52 +4189,106 @@
                                 <w:szCs w:val="24"/>
                                 <w:lang w:val="en-US"/>
                               </w:rPr>
-                              <w:t>Assist</w:t>
-                            </w:r>
-                            <w:r>
-                              <w:rPr>
-                                <w:rFonts w:cstheme="minorHAnsi"/>
-                                <w:sz w:val="24"/>
-                                <w:szCs w:val="24"/>
-                                <w:lang w:val="en-US"/>
-                              </w:rPr>
-                              <w:t xml:space="preserve"> build </w:t>
-                            </w:r>
-                            <w:r>
-                              <w:rPr>
-                                <w:rFonts w:cstheme="minorHAnsi"/>
-                                <w:sz w:val="24"/>
-                                <w:szCs w:val="24"/>
-                                <w:lang w:val="en-US"/>
-                              </w:rPr>
-                              <w:t xml:space="preserve">team </w:t>
-                            </w:r>
-                            <w:r>
-                              <w:rPr>
-                                <w:rFonts w:cstheme="minorHAnsi"/>
-                                <w:sz w:val="24"/>
-                                <w:szCs w:val="24"/>
-                                <w:lang w:val="en-US"/>
-                              </w:rPr>
-                              <w:t xml:space="preserve">to merge the feature branch with the master branch, Pull Request &amp; code </w:t>
-                            </w:r>
-                            <w:r>
-                              <w:rPr>
-                                <w:rFonts w:cstheme="minorHAnsi"/>
-                                <w:sz w:val="24"/>
-                                <w:szCs w:val="24"/>
-                                <w:lang w:val="en-US"/>
-                              </w:rPr>
-                              <w:t>review,</w:t>
-                            </w:r>
-                            <w:r>
-                              <w:rPr>
-                                <w:rFonts w:cstheme="minorHAnsi"/>
-                                <w:sz w:val="24"/>
-                                <w:szCs w:val="24"/>
-                                <w:lang w:val="en-US"/>
-                              </w:rPr>
-                              <w:t xml:space="preserve"> resolving merge conflicts &amp; syn changes with master by rebase, cheery pickings &amp; reverting commits.</w:t>
+                              <w:t>Implemented</w:t>
+                            </w:r>
+                            <w:r>
+                              <w:rPr>
+                                <w:rFonts w:cstheme="minorHAnsi"/>
+                                <w:sz w:val="24"/>
+                                <w:szCs w:val="24"/>
+                                <w:lang w:val="en-US"/>
+                              </w:rPr>
+                              <w:t xml:space="preserve"> Automations for </w:t>
+                            </w:r>
+                            <w:r>
+                              <w:rPr>
+                                <w:rFonts w:cstheme="minorHAnsi"/>
+                                <w:sz w:val="24"/>
+                                <w:szCs w:val="24"/>
+                                <w:lang w:val="en-US"/>
+                              </w:rPr>
+                              <w:t>Crendtials</w:t>
+                            </w:r>
+                            <w:r>
+                              <w:rPr>
+                                <w:rFonts w:cstheme="minorHAnsi"/>
+                                <w:sz w:val="24"/>
+                                <w:szCs w:val="24"/>
+                                <w:lang w:val="en-US"/>
+                              </w:rPr>
+                              <w:t xml:space="preserve">, Certificate, App Registration Management, </w:t>
+                            </w:r>
+                            <w:r>
+                              <w:rPr>
+                                <w:rFonts w:cstheme="minorHAnsi"/>
+                                <w:sz w:val="24"/>
+                                <w:szCs w:val="24"/>
+                                <w:lang w:val="en-US"/>
+                              </w:rPr>
+                              <w:t>Monitoring</w:t>
+                            </w:r>
+                            <w:r>
+                              <w:rPr>
+                                <w:rFonts w:cstheme="minorHAnsi"/>
+                                <w:sz w:val="24"/>
+                                <w:szCs w:val="24"/>
+                                <w:lang w:val="en-US"/>
+                              </w:rPr>
+                              <w:t xml:space="preserve"> Pipeline &amp; Applications Status &amp; </w:t>
+                            </w:r>
+                            <w:r>
+                              <w:rPr>
+                                <w:rFonts w:cstheme="minorHAnsi"/>
+                                <w:sz w:val="24"/>
+                                <w:szCs w:val="24"/>
+                                <w:lang w:val="en-US"/>
+                              </w:rPr>
+                              <w:t xml:space="preserve">other </w:t>
+                            </w:r>
+                            <w:r>
+                              <w:rPr>
+                                <w:rFonts w:cstheme="minorHAnsi"/>
+                                <w:sz w:val="24"/>
+                                <w:szCs w:val="24"/>
+                                <w:lang w:val="en-US"/>
+                              </w:rPr>
+                              <w:t xml:space="preserve">routine </w:t>
+                            </w:r>
+                            <w:r>
+                              <w:rPr>
+                                <w:rFonts w:cstheme="minorHAnsi"/>
+                                <w:sz w:val="24"/>
+                                <w:szCs w:val="24"/>
+                                <w:lang w:val="en-US"/>
+                              </w:rPr>
+                              <w:t>m</w:t>
+                            </w:r>
+                            <w:r>
+                              <w:rPr>
+                                <w:rFonts w:cstheme="minorHAnsi"/>
+                                <w:sz w:val="24"/>
+                                <w:szCs w:val="24"/>
+                                <w:lang w:val="en-US"/>
+                              </w:rPr>
+                              <w:t xml:space="preserve">anual </w:t>
+                            </w:r>
+                            <w:r>
+                              <w:rPr>
+                                <w:rFonts w:cstheme="minorHAnsi"/>
+                                <w:sz w:val="24"/>
+                                <w:szCs w:val="24"/>
+                                <w:lang w:val="en-US"/>
+                              </w:rPr>
+                              <w:t>a</w:t>
+                            </w:r>
+                            <w:r>
+                              <w:rPr>
+                                <w:rFonts w:cstheme="minorHAnsi"/>
+                                <w:sz w:val="24"/>
+                                <w:szCs w:val="24"/>
+                                <w:lang w:val="en-US"/>
+                              </w:rPr>
+                              <w:t>ctivities.</w:t>
                             </w:r>
                           </w:p>
                           <w:p>
@@ -3831,152 +4314,134 @@
                                 <w:szCs w:val="24"/>
                                 <w:lang w:val="en-US"/>
                               </w:rPr>
-                              <w:t>Creates azure pipelines for new epics &amp; feature, pipeline definition, agent pools, CICD &amp; network resources, key vaults, Resources Groups &amp; Access.</w:t>
-                            </w:r>
-                          </w:p>
-                          <w:p>
-                            <w:pPr>
-                              <w:pStyle w:val="ListParagraph"/>
-                              <w:numPr>
-                                <w:ilvl w:val="0"/>
-                                <w:numId w:val="16"/>
-                              </w:numPr>
-                              <w:spacing w:after="0" w:line="276" w:lineRule="auto"/>
-                              <w:jc w:val="both"/>
-                              <w:rPr>
-                                <w:rFonts w:cstheme="minorHAnsi"/>
-                                <w:sz w:val="24"/>
-                                <w:szCs w:val="24"/>
-                                <w:lang w:val="en-US"/>
-                              </w:rPr>
-                            </w:pPr>
-                            <w:r>
-                              <w:rPr>
-                                <w:rFonts w:cstheme="minorHAnsi"/>
-                                <w:sz w:val="24"/>
-                                <w:szCs w:val="24"/>
-                                <w:lang w:val="en-US"/>
-                              </w:rPr>
-                              <w:t xml:space="preserve">Troubleshooting &amp; Resolving issues and errors in azure pipelines &amp; terraform, application </w:t>
-                            </w:r>
-                            <w:r>
-                              <w:rPr>
-                                <w:rFonts w:cstheme="minorHAnsi"/>
-                                <w:sz w:val="24"/>
-                                <w:szCs w:val="24"/>
-                                <w:lang w:val="en-US"/>
-                              </w:rPr>
-                              <w:t>with insights</w:t>
-                            </w:r>
-                            <w:r>
-                              <w:rPr>
-                                <w:rFonts w:cstheme="minorHAnsi"/>
-                                <w:sz w:val="24"/>
-                                <w:szCs w:val="24"/>
-                                <w:lang w:val="en-US"/>
-                              </w:rPr>
-                              <w:t xml:space="preserve"> &amp; log analytics.</w:t>
-                            </w:r>
-                          </w:p>
-                          <w:p>
-                            <w:pPr>
-                              <w:pStyle w:val="ListParagraph"/>
-                              <w:numPr>
-                                <w:ilvl w:val="0"/>
-                                <w:numId w:val="16"/>
-                              </w:numPr>
-                              <w:spacing w:after="0" w:line="276" w:lineRule="auto"/>
-                              <w:jc w:val="both"/>
-                              <w:rPr>
-                                <w:rFonts w:cstheme="minorHAnsi"/>
-                                <w:sz w:val="24"/>
-                                <w:szCs w:val="24"/>
-                                <w:lang w:val="en-US"/>
-                              </w:rPr>
-                            </w:pPr>
-                            <w:r>
-                              <w:rPr>
-                                <w:rFonts w:cstheme="minorHAnsi"/>
-                                <w:sz w:val="24"/>
-                                <w:szCs w:val="24"/>
-                                <w:lang w:val="en-US"/>
-                              </w:rPr>
-                              <w:t xml:space="preserve">Updating &amp; patching </w:t>
-                            </w:r>
-                            <w:r>
-                              <w:rPr>
-                                <w:rFonts w:cstheme="minorHAnsi"/>
-                                <w:sz w:val="24"/>
-                                <w:szCs w:val="24"/>
-                                <w:lang w:val="en-US"/>
-                              </w:rPr>
-                              <w:t>Virtual Machine</w:t>
-                            </w:r>
-                            <w:r>
-                              <w:rPr>
-                                <w:rFonts w:cstheme="minorHAnsi"/>
-                                <w:sz w:val="24"/>
-                                <w:szCs w:val="24"/>
-                                <w:lang w:val="en-US"/>
-                              </w:rPr>
-                              <w:t xml:space="preserve"> for the </w:t>
-                            </w:r>
-                            <w:r>
-                              <w:rPr>
-                                <w:rFonts w:cstheme="minorHAnsi"/>
-                                <w:sz w:val="24"/>
-                                <w:szCs w:val="24"/>
-                                <w:lang w:val="en-US"/>
-                              </w:rPr>
-                              <w:t>CICD</w:t>
-                            </w:r>
-                            <w:r>
-                              <w:rPr>
-                                <w:rFonts w:cstheme="minorHAnsi"/>
-                                <w:sz w:val="24"/>
-                                <w:szCs w:val="24"/>
-                                <w:lang w:val="en-US"/>
-                              </w:rPr>
-                              <w:t xml:space="preserve"> environment.</w:t>
-                            </w:r>
-                          </w:p>
-                          <w:p>
-                            <w:pPr>
-                              <w:pStyle w:val="ListParagraph"/>
-                              <w:numPr>
-                                <w:ilvl w:val="0"/>
-                                <w:numId w:val="16"/>
-                              </w:numPr>
-                              <w:spacing w:after="0" w:line="276" w:lineRule="auto"/>
-                              <w:jc w:val="both"/>
-                              <w:rPr>
-                                <w:rFonts w:cstheme="minorHAnsi"/>
-                                <w:sz w:val="24"/>
-                                <w:szCs w:val="24"/>
-                                <w:lang w:val="en-US"/>
-                              </w:rPr>
-                            </w:pPr>
-                            <w:r>
-                              <w:rPr>
-                                <w:rFonts w:cstheme="minorHAnsi"/>
-                                <w:sz w:val="24"/>
-                                <w:szCs w:val="24"/>
-                                <w:lang w:val="en-US"/>
-                              </w:rPr>
-                              <w:t>Helping Team in Troubleshooting Issues &amp; Resolving bugs.</w:t>
-                            </w:r>
-                          </w:p>
-                          <w:p>
-                            <w:pPr>
-                              <w:spacing w:after="0" w:line="276" w:lineRule="auto"/>
-                              <w:jc w:val="both"/>
-                              <w:rPr>
-                                <w:rFonts w:cstheme="minorHAnsi"/>
-                                <w:sz w:val="24"/>
-                                <w:szCs w:val="24"/>
-                                <w:lang w:val="en-US"/>
-                              </w:rPr>
-                            </w:pPr>
+                              <w:t>Knowledge Transfer</w:t>
+                            </w:r>
+                            <w:r>
+                              <w:rPr>
+                                <w:rFonts w:cstheme="minorHAnsi"/>
+                                <w:sz w:val="24"/>
+                                <w:szCs w:val="24"/>
+                                <w:lang w:val="en-US"/>
+                              </w:rPr>
+                              <w:t xml:space="preserve"> </w:t>
+                            </w:r>
+                            <w:r>
+                              <w:rPr>
+                                <w:rFonts w:cstheme="minorHAnsi"/>
+                                <w:sz w:val="24"/>
+                                <w:szCs w:val="24"/>
+                                <w:lang w:val="en-US"/>
+                              </w:rPr>
+                              <w:t xml:space="preserve">to </w:t>
+                            </w:r>
+                            <w:r>
+                              <w:rPr>
+                                <w:rFonts w:cstheme="minorHAnsi"/>
+                                <w:sz w:val="24"/>
+                                <w:szCs w:val="24"/>
+                                <w:lang w:val="en-US"/>
+                              </w:rPr>
+                              <w:t>Dev</w:t>
+                            </w:r>
+                            <w:r>
+                              <w:rPr>
+                                <w:rFonts w:cstheme="minorHAnsi"/>
+                                <w:sz w:val="24"/>
+                                <w:szCs w:val="24"/>
+                                <w:lang w:val="en-US"/>
+                              </w:rPr>
+                              <w:t xml:space="preserve"> &amp; </w:t>
+                            </w:r>
+                            <w:r>
+                              <w:rPr>
+                                <w:rFonts w:cstheme="minorHAnsi"/>
+                                <w:sz w:val="24"/>
+                                <w:szCs w:val="24"/>
+                                <w:lang w:val="en-US"/>
+                              </w:rPr>
+                              <w:t>Internal</w:t>
+                            </w:r>
+                            <w:r>
+                              <w:rPr>
+                                <w:rFonts w:cstheme="minorHAnsi"/>
+                                <w:sz w:val="24"/>
+                                <w:szCs w:val="24"/>
+                                <w:lang w:val="en-US"/>
+                              </w:rPr>
+                              <w:t xml:space="preserve"> Members for the</w:t>
+                            </w:r>
+                            <w:r>
+                              <w:rPr>
+                                <w:rFonts w:cstheme="minorHAnsi"/>
+                                <w:sz w:val="24"/>
+                                <w:szCs w:val="24"/>
+                                <w:lang w:val="en-US"/>
+                              </w:rPr>
+                              <w:t xml:space="preserve"> t</w:t>
+                            </w:r>
+                            <w:r>
+                              <w:rPr>
+                                <w:rFonts w:cstheme="minorHAnsi"/>
+                                <w:sz w:val="24"/>
+                                <w:szCs w:val="24"/>
+                                <w:lang w:val="en-US"/>
+                              </w:rPr>
+                              <w:t xml:space="preserve">ools like </w:t>
+                            </w:r>
+                            <w:r>
+                              <w:rPr>
+                                <w:rFonts w:cstheme="minorHAnsi"/>
+                                <w:sz w:val="24"/>
+                                <w:szCs w:val="24"/>
+                                <w:lang w:val="en-US"/>
+                              </w:rPr>
+                              <w:t>Terraform</w:t>
+                            </w:r>
+                            <w:r>
+                              <w:rPr>
+                                <w:rFonts w:cstheme="minorHAnsi"/>
+                                <w:sz w:val="24"/>
+                                <w:szCs w:val="24"/>
+                                <w:lang w:val="en-US"/>
+                              </w:rPr>
+                              <w:t xml:space="preserve">, GIT, </w:t>
+                            </w:r>
+                            <w:r>
+                              <w:rPr>
+                                <w:rFonts w:cstheme="minorHAnsi"/>
+                                <w:sz w:val="24"/>
+                                <w:szCs w:val="24"/>
+                                <w:lang w:val="en-US"/>
+                              </w:rPr>
+                              <w:t>PowerShell</w:t>
+                            </w:r>
+                            <w:r>
+                              <w:rPr>
+                                <w:rFonts w:cstheme="minorHAnsi"/>
+                                <w:sz w:val="24"/>
+                                <w:szCs w:val="24"/>
+                                <w:lang w:val="en-US"/>
+                              </w:rPr>
+                              <w:t xml:space="preserve"> &amp; python Automations, Network Architectures &amp; </w:t>
+                            </w:r>
+                            <w:r>
+                              <w:rPr>
+                                <w:rFonts w:cstheme="minorHAnsi"/>
+                                <w:sz w:val="24"/>
+                                <w:szCs w:val="24"/>
+                                <w:lang w:val="en-US"/>
+                              </w:rPr>
+                              <w:t>assist</w:t>
+                            </w:r>
+                            <w:r>
+                              <w:rPr>
+                                <w:rFonts w:cstheme="minorHAnsi"/>
+                                <w:sz w:val="24"/>
+                                <w:szCs w:val="24"/>
+                                <w:lang w:val="en-US"/>
+                              </w:rPr>
+                              <w:t xml:space="preserve"> team to implement DevOps ways.</w:t>
+                            </w:r>
                           </w:p>
                         </w:txbxContent>
                       </wps:txbx>
@@ -4000,11 +4465,7 @@
           </mc:Choice>
           <mc:Fallback>
             <w:pict>
-              <v:shapetype w14:anchorId="543F3388" id="_x0000_t202" coordsize="21600,21600" o:spt="202" path="m,l,21600r21600,l21600,xe">
-                <v:stroke joinstyle="miter"/>
-                <v:path gradientshapeok="t" o:connecttype="rect"/>
-              </v:shapetype>
-              <v:shape id="Text Box 15" o:spid="_x0000_s1034" type="#_x0000_t202" style="position:absolute;margin-left:165.9pt;margin-top:22pt;width:377.45pt;height:476.6pt;z-index:251807744;visibility:visible;mso-wrap-style:square;mso-width-percent:0;mso-height-percent:0;mso-wrap-distance-left:9pt;mso-wrap-distance-top:0;mso-wrap-distance-right:9pt;mso-wrap-distance-bottom:0;mso-position-horizontal:absolute;mso-position-horizontal-relative:text;mso-position-vertical:absolute;mso-position-vertical-relative:text;mso-width-percent:0;mso-height-percent:0;mso-width-relative:margin;mso-height-relative:margin;v-text-anchor:top" o:gfxdata="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" filled="f" stroked="f" strokeweight=".5pt">
+              <v:shape w14:anchorId="543F3388" id="Text Box 15" o:spid="_x0000_s1034" type="#_x0000_t202" style="position:absolute;margin-left:165.75pt;margin-top:13.45pt;width:377.45pt;height:478.7pt;z-index:251807744;visibility:visible;mso-wrap-style:square;mso-width-percent:0;mso-height-percent:0;mso-wrap-distance-left:9pt;mso-wrap-distance-top:0;mso-wrap-distance-right:9pt;mso-wrap-distance-bottom:0;mso-position-horizontal:absolute;mso-position-horizontal-relative:text;mso-position-vertical:absolute;mso-position-vertical-relative:text;mso-width-percent:0;mso-height-percent:0;mso-width-relative:margin;mso-height-relative:margin;v-text-anchor:top" o:gfxdata="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" filled="f" stroked="f" strokeweight=".5pt">
                 <v:textbox>
                   <w:txbxContent>
                     <w:p>
@@ -4030,25 +4491,70 @@
                           <w:szCs w:val="24"/>
                           <w:lang w:val="en-US"/>
                         </w:rPr>
-                        <w:t>Design &amp; Automating Manual Process on Azure, On-</w:t>
-                      </w:r>
-                      <w:r>
-                        <w:rPr>
-                          <w:rFonts w:cstheme="minorHAnsi"/>
-                          <w:sz w:val="24"/>
-                          <w:szCs w:val="24"/>
-                          <w:lang w:val="en-US"/>
-                        </w:rPr>
-                        <w:t>Premise</w:t>
-                      </w:r>
-                      <w:r>
-                        <w:rPr>
-                          <w:rFonts w:cstheme="minorHAnsi"/>
-                          <w:sz w:val="24"/>
-                          <w:szCs w:val="24"/>
-                          <w:lang w:val="en-US"/>
-                        </w:rPr>
-                        <w:t xml:space="preserve"> Infrastructure with </w:t>
+                        <w:t>Design</w:t>
+                      </w:r>
+                      <w:r>
+                        <w:rPr>
+                          <w:rFonts w:cstheme="minorHAnsi"/>
+                          <w:sz w:val="24"/>
+                          <w:szCs w:val="24"/>
+                          <w:lang w:val="en-US"/>
+                        </w:rPr>
+                        <w:t xml:space="preserve"> </w:t>
+                      </w:r>
+                      <w:r>
+                        <w:rPr>
+                          <w:rFonts w:cstheme="minorHAnsi"/>
+                          <w:sz w:val="24"/>
+                          <w:szCs w:val="24"/>
+                          <w:lang w:val="en-US"/>
+                        </w:rPr>
+                        <w:t xml:space="preserve">&amp; </w:t>
+                      </w:r>
+                      <w:r>
+                        <w:rPr>
+                          <w:rFonts w:cstheme="minorHAnsi"/>
+                          <w:sz w:val="24"/>
+                          <w:szCs w:val="24"/>
+                          <w:lang w:val="en-US"/>
+                        </w:rPr>
+                        <w:t>Implement automations for</w:t>
+                      </w:r>
+                      <w:r>
+                        <w:rPr>
+                          <w:rFonts w:cstheme="minorHAnsi"/>
+                          <w:sz w:val="24"/>
+                          <w:szCs w:val="24"/>
+                          <w:lang w:val="en-US"/>
+                        </w:rPr>
+                        <w:t xml:space="preserve"> manual Process on Azure, </w:t>
+                      </w:r>
+                      <w:r>
+                        <w:rPr>
+                          <w:rFonts w:cstheme="minorHAnsi"/>
+                          <w:sz w:val="24"/>
+                          <w:szCs w:val="24"/>
+                          <w:lang w:val="en-US"/>
+                        </w:rPr>
+                        <w:t>On-premises</w:t>
+                      </w:r>
+                      <w:r>
+                        <w:rPr>
+                          <w:rFonts w:cstheme="minorHAnsi"/>
+                          <w:sz w:val="24"/>
+                          <w:szCs w:val="24"/>
+                          <w:lang w:val="en-US"/>
+                        </w:rPr>
+                        <w:t xml:space="preserve"> </w:t>
+                      </w:r>
+                      <w:r>
+                        <w:rPr>
+                          <w:rFonts w:cstheme="minorHAnsi"/>
+                          <w:sz w:val="24"/>
+                          <w:szCs w:val="24"/>
+                          <w:lang w:val="en-US"/>
+                        </w:rPr>
+                        <w:t xml:space="preserve">infrastructure with </w:t>
                       </w:r>
                       <w:r>
                         <w:rPr>
@@ -4066,7 +4572,7 @@
                           <w:szCs w:val="24"/>
                           <w:lang w:val="en-US"/>
                         </w:rPr>
-                        <w:t>.</w:t>
+                        <w:t>, Bash, Azure DevOps, Python</w:t>
                       </w:r>
                     </w:p>
                     <w:p>
@@ -4092,16 +4598,16 @@
                           <w:szCs w:val="24"/>
                           <w:lang w:val="en-US"/>
                         </w:rPr>
-                        <w:t xml:space="preserve">Design &amp; </w:t>
-                      </w:r>
-                      <w:r>
-                        <w:rPr>
-                          <w:rFonts w:cstheme="minorHAnsi"/>
-                          <w:sz w:val="24"/>
-                          <w:szCs w:val="24"/>
-                          <w:lang w:val="en-US"/>
-                        </w:rPr>
-                        <w:t xml:space="preserve">Write </w:t>
+                        <w:t>Create</w:t>
+                      </w:r>
+                      <w:r>
+                        <w:rPr>
+                          <w:rFonts w:cstheme="minorHAnsi"/>
+                          <w:sz w:val="24"/>
+                          <w:szCs w:val="24"/>
+                          <w:lang w:val="en-US"/>
+                        </w:rPr>
+                        <w:t xml:space="preserve"> &amp; Manage Infrastructure &amp; Configuration with </w:t>
                       </w:r>
                       <w:r>
                         <w:rPr>
@@ -4119,16 +4625,7 @@
                           <w:szCs w:val="24"/>
                           <w:lang w:val="en-US"/>
                         </w:rPr>
-                        <w:t xml:space="preserve"> configurations </w:t>
-                      </w:r>
-                      <w:r>
-                        <w:rPr>
-                          <w:rFonts w:cstheme="minorHAnsi"/>
-                          <w:sz w:val="24"/>
-                          <w:szCs w:val="24"/>
-                          <w:lang w:val="en-US"/>
-                        </w:rPr>
-                        <w:t xml:space="preserve">or </w:t>
+                        <w:t xml:space="preserve"> Docker, </w:t>
                       </w:r>
                       <w:r>
                         <w:rPr>
@@ -4146,16 +4643,43 @@
                           <w:szCs w:val="24"/>
                           <w:lang w:val="en-US"/>
                         </w:rPr>
-                        <w:t xml:space="preserve"> Scripts </w:t>
-                      </w:r>
-                      <w:r>
-                        <w:rPr>
-                          <w:rFonts w:cstheme="minorHAnsi"/>
-                          <w:sz w:val="24"/>
-                          <w:szCs w:val="24"/>
-                          <w:lang w:val="en-US"/>
-                        </w:rPr>
-                        <w:t>for the Desired Infrastructure on Azure, AWS &amp; GCP Cloud.</w:t>
+                        <w:t xml:space="preserve">, </w:t>
+                      </w:r>
+                      <w:r>
+                        <w:rPr>
+                          <w:rFonts w:cstheme="minorHAnsi"/>
+                          <w:sz w:val="24"/>
+                          <w:szCs w:val="24"/>
+                          <w:lang w:val="en-US"/>
+                        </w:rPr>
+                        <w:t>AZDO</w:t>
+                      </w:r>
+                      <w:r>
+                        <w:rPr>
+                          <w:rFonts w:cstheme="minorHAnsi"/>
+                          <w:sz w:val="24"/>
+                          <w:szCs w:val="24"/>
+                          <w:lang w:val="en-US"/>
+                        </w:rPr>
+                        <w:t xml:space="preserve"> Pipeline on the Azure </w:t>
+                      </w:r>
+                      <w:r>
+                        <w:rPr>
+                          <w:rFonts w:cstheme="minorHAnsi"/>
+                          <w:sz w:val="24"/>
+                          <w:szCs w:val="24"/>
+                          <w:lang w:val="en-US"/>
+                        </w:rPr>
+                        <w:t>Environment</w:t>
+                      </w:r>
+                      <w:r>
+                        <w:rPr>
+                          <w:rFonts w:cstheme="minorHAnsi"/>
+                          <w:sz w:val="24"/>
+                          <w:szCs w:val="24"/>
+                          <w:lang w:val="en-US"/>
+                        </w:rPr>
+                        <w:t>.</w:t>
                       </w:r>
                     </w:p>
                     <w:p>
@@ -4181,52 +4705,61 @@
                           <w:szCs w:val="24"/>
                           <w:lang w:val="en-US"/>
                         </w:rPr>
-                        <w:t xml:space="preserve">Import </w:t>
-                      </w:r>
-                      <w:r>
-                        <w:rPr>
-                          <w:rFonts w:cstheme="minorHAnsi"/>
-                          <w:sz w:val="24"/>
-                          <w:szCs w:val="24"/>
-                          <w:lang w:val="en-US"/>
-                        </w:rPr>
-                        <w:t xml:space="preserve">Already Created </w:t>
-                      </w:r>
-                      <w:r>
-                        <w:rPr>
-                          <w:rFonts w:cstheme="minorHAnsi"/>
-                          <w:sz w:val="24"/>
-                          <w:szCs w:val="24"/>
-                          <w:lang w:val="en-US"/>
-                        </w:rPr>
-                        <w:t xml:space="preserve">Resources to </w:t>
-                      </w:r>
-                      <w:r>
-                        <w:rPr>
-                          <w:rFonts w:cstheme="minorHAnsi"/>
-                          <w:sz w:val="24"/>
-                          <w:szCs w:val="24"/>
-                          <w:lang w:val="en-US"/>
-                        </w:rPr>
-                        <w:t>Terraform</w:t>
-                      </w:r>
-                      <w:r>
-                        <w:rPr>
-                          <w:rFonts w:cstheme="minorHAnsi"/>
-                          <w:sz w:val="24"/>
-                          <w:szCs w:val="24"/>
-                          <w:lang w:val="en-US"/>
-                        </w:rPr>
-                        <w:t xml:space="preserve"> state file</w:t>
-                      </w:r>
-                      <w:r>
-                        <w:rPr>
-                          <w:rFonts w:cstheme="minorHAnsi"/>
-                          <w:sz w:val="24"/>
-                          <w:szCs w:val="24"/>
-                          <w:lang w:val="en-US"/>
-                        </w:rPr>
-                        <w:t>.</w:t>
+                        <w:t>Troubleshoot Any Failures Related to Infra</w:t>
+                      </w:r>
+                      <w:r>
+                        <w:rPr>
+                          <w:rFonts w:cstheme="minorHAnsi"/>
+                          <w:sz w:val="24"/>
+                          <w:szCs w:val="24"/>
+                          <w:lang w:val="en-US"/>
+                        </w:rPr>
+                        <w:t>s</w:t>
+                      </w:r>
+                      <w:r>
+                        <w:rPr>
+                          <w:rFonts w:cstheme="minorHAnsi"/>
+                          <w:sz w:val="24"/>
+                          <w:szCs w:val="24"/>
+                          <w:lang w:val="en-US"/>
+                        </w:rPr>
+                        <w:t>tructure A</w:t>
+                      </w:r>
+                      <w:r>
+                        <w:rPr>
+                          <w:rFonts w:cstheme="minorHAnsi"/>
+                          <w:sz w:val="24"/>
+                          <w:szCs w:val="24"/>
+                          <w:lang w:val="en-US"/>
+                        </w:rPr>
+                        <w:t xml:space="preserve">ZDO </w:t>
+                      </w:r>
+                      <w:r>
+                        <w:rPr>
+                          <w:rFonts w:cstheme="minorHAnsi"/>
+                          <w:sz w:val="24"/>
+                          <w:szCs w:val="24"/>
+                          <w:lang w:val="en-US"/>
+                        </w:rPr>
+                        <w:t xml:space="preserve">Pipelines, Agents &amp; TF State, Docker, </w:t>
+                      </w:r>
+                      <w:r>
+                        <w:rPr>
+                          <w:rFonts w:cstheme="minorHAnsi"/>
+                          <w:sz w:val="24"/>
+                          <w:szCs w:val="24"/>
+                          <w:lang w:val="en-US"/>
+                        </w:rPr>
+                        <w:t>A</w:t>
+                      </w:r>
+                      <w:r>
+                        <w:rPr>
+                          <w:rFonts w:cstheme="minorHAnsi"/>
+                          <w:sz w:val="24"/>
+                          <w:szCs w:val="24"/>
+                          <w:lang w:val="en-US"/>
+                        </w:rPr>
+                        <w:t>pp Service, Function App, AD &amp; IAM, Compute resources &amp; hosted Solutions Logs, Network &amp; NSGs ETC.</w:t>
                       </w:r>
                     </w:p>
                     <w:p>
@@ -4252,7 +4785,79 @@
                           <w:szCs w:val="24"/>
                           <w:lang w:val="en-US"/>
                         </w:rPr>
-                        <w:t>Connect with build Team &amp; Client to understand the solution architecture &amp; provision the infrastructure with terraform on Azure environment.</w:t>
+                        <w:t>Sync ups with the Client</w:t>
+                      </w:r>
+                      <w:r>
+                        <w:rPr>
+                          <w:rFonts w:cstheme="minorHAnsi"/>
+                          <w:sz w:val="24"/>
+                          <w:szCs w:val="24"/>
+                          <w:lang w:val="en-US"/>
+                        </w:rPr>
+                        <w:t xml:space="preserve">s &amp; </w:t>
+                      </w:r>
+                      <w:r>
+                        <w:rPr>
+                          <w:rFonts w:cstheme="minorHAnsi"/>
+                          <w:sz w:val="24"/>
+                          <w:szCs w:val="24"/>
+                          <w:lang w:val="en-US"/>
+                        </w:rPr>
+                        <w:t xml:space="preserve">DEV Team to </w:t>
+                      </w:r>
+                      <w:r>
+                        <w:rPr>
+                          <w:rFonts w:cstheme="minorHAnsi"/>
+                          <w:sz w:val="24"/>
+                          <w:szCs w:val="24"/>
+                          <w:lang w:val="en-US"/>
+                        </w:rPr>
+                        <w:t xml:space="preserve">understand </w:t>
+                      </w:r>
+                      <w:r>
+                        <w:rPr>
+                          <w:rFonts w:cstheme="minorHAnsi"/>
+                          <w:sz w:val="24"/>
+                          <w:szCs w:val="24"/>
+                          <w:lang w:val="en-US"/>
+                        </w:rPr>
+                        <w:t>a</w:t>
+                      </w:r>
+                      <w:r>
+                        <w:rPr>
+                          <w:rFonts w:cstheme="minorHAnsi"/>
+                          <w:sz w:val="24"/>
+                          <w:szCs w:val="24"/>
+                          <w:lang w:val="en-US"/>
+                        </w:rPr>
+                        <w:t>rchitecture</w:t>
+                      </w:r>
+                      <w:r>
+                        <w:rPr>
+                          <w:rFonts w:cstheme="minorHAnsi"/>
+                          <w:sz w:val="24"/>
+                          <w:szCs w:val="24"/>
+                          <w:lang w:val="en-US"/>
+                        </w:rPr>
+                        <w:t xml:space="preserve"> for </w:t>
+                      </w:r>
+                      <w:r>
+                        <w:rPr>
+                          <w:rFonts w:cstheme="minorHAnsi"/>
+                          <w:sz w:val="24"/>
+                          <w:szCs w:val="24"/>
+                          <w:lang w:val="en-US"/>
+                        </w:rPr>
+                        <w:t>Provisioning</w:t>
+                      </w:r>
+                      <w:r>
+                        <w:rPr>
+                          <w:rFonts w:cstheme="minorHAnsi"/>
+                          <w:sz w:val="24"/>
+                          <w:szCs w:val="24"/>
+                          <w:lang w:val="en-US"/>
+                        </w:rPr>
+                        <w:t xml:space="preserve"> resources with DevOps Practices &amp; IAAC Tools.</w:t>
                       </w:r>
                     </w:p>
                     <w:p>
@@ -4278,7 +4883,34 @@
                           <w:szCs w:val="24"/>
                           <w:lang w:val="en-US"/>
                         </w:rPr>
-                        <w:t>Setting up the DevOps project, Repository, Brach polices for new epic.</w:t>
+                        <w:t>Create &amp; Manages AZDO Projects, Git Repositories &amp; Branch Polices &amp; Restrictions</w:t>
+                      </w:r>
+                      <w:r>
+                        <w:rPr>
+                          <w:rFonts w:cstheme="minorHAnsi"/>
+                          <w:sz w:val="24"/>
+                          <w:szCs w:val="24"/>
+                          <w:lang w:val="en-US"/>
+                        </w:rPr>
+                        <w:t xml:space="preserve">, </w:t>
+                      </w:r>
+                      <w:r>
+                        <w:rPr>
+                          <w:rFonts w:cstheme="minorHAnsi"/>
+                          <w:sz w:val="24"/>
+                          <w:szCs w:val="24"/>
+                          <w:lang w:val="en-US"/>
+                        </w:rPr>
+                        <w:t>Terraform</w:t>
+                      </w:r>
+                      <w:r>
+                        <w:rPr>
+                          <w:rFonts w:cstheme="minorHAnsi"/>
+                          <w:sz w:val="24"/>
+                          <w:szCs w:val="24"/>
+                          <w:lang w:val="en-US"/>
+                        </w:rPr>
+                        <w:t xml:space="preserve"> Modules.</w:t>
                       </w:r>
                     </w:p>
                     <w:p>
@@ -4304,16 +4936,70 @@
                           <w:szCs w:val="24"/>
                           <w:lang w:val="en-US"/>
                         </w:rPr>
-                        <w:t>Setup &amp; manages azure pipelines, self-hosted Agents, CICD VMs, Networking, private Endpoint &amp; Subnet Configurations</w:t>
-                      </w:r>
-                      <w:r>
-                        <w:rPr>
-                          <w:rFonts w:cstheme="minorHAnsi"/>
-                          <w:sz w:val="24"/>
-                          <w:szCs w:val="24"/>
-                          <w:lang w:val="en-US"/>
-                        </w:rPr>
-                        <w:t>.</w:t>
+                        <w:t xml:space="preserve">Setup &amp; manages core azure pipelines &amp; YAML </w:t>
+                      </w:r>
+                      <w:r>
+                        <w:rPr>
+                          <w:rFonts w:cstheme="minorHAnsi"/>
+                          <w:sz w:val="24"/>
+                          <w:szCs w:val="24"/>
+                          <w:lang w:val="en-US"/>
+                        </w:rPr>
+                        <w:t>def</w:t>
+                      </w:r>
+                      <w:r>
+                        <w:rPr>
+                          <w:rFonts w:cstheme="minorHAnsi"/>
+                          <w:sz w:val="24"/>
+                          <w:szCs w:val="24"/>
+                          <w:lang w:val="en-US"/>
+                        </w:rPr>
+                        <w:t>,</w:t>
+                      </w:r>
+                      <w:r>
+                        <w:rPr>
+                          <w:rFonts w:cstheme="minorHAnsi"/>
+                          <w:sz w:val="24"/>
+                          <w:szCs w:val="24"/>
+                          <w:lang w:val="en-US"/>
+                        </w:rPr>
+                        <w:t xml:space="preserve"> </w:t>
+                      </w:r>
+                      <w:r>
+                        <w:rPr>
+                          <w:rFonts w:cstheme="minorHAnsi"/>
+                          <w:sz w:val="24"/>
+                          <w:szCs w:val="24"/>
+                          <w:lang w:val="en-US"/>
+                        </w:rPr>
+                        <w:t>configuring Agents for Self-hosted</w:t>
+                      </w:r>
+                      <w:r>
+                        <w:rPr>
+                          <w:rFonts w:cstheme="minorHAnsi"/>
+                          <w:sz w:val="24"/>
+                          <w:szCs w:val="24"/>
+                          <w:lang w:val="en-US"/>
+                        </w:rPr>
+                        <w:t xml:space="preserve"> </w:t>
+                      </w:r>
+                      <w:r>
+                        <w:rPr>
+                          <w:rFonts w:cstheme="minorHAnsi"/>
+                          <w:sz w:val="24"/>
+                          <w:szCs w:val="24"/>
+                          <w:lang w:val="en-US"/>
+                        </w:rPr>
+                        <w:t>CICD VMs &amp; Docker, KV</w:t>
+                      </w:r>
+                      <w:r>
+                        <w:rPr>
+                          <w:rFonts w:cstheme="minorHAnsi"/>
+                          <w:sz w:val="24"/>
+                          <w:szCs w:val="24"/>
+                          <w:lang w:val="en-US"/>
+                        </w:rPr>
+                        <w:t>, Networking etc.</w:t>
                       </w:r>
                     </w:p>
                     <w:p>
@@ -4339,61 +5025,97 @@
                           <w:szCs w:val="24"/>
                           <w:lang w:val="en-US"/>
                         </w:rPr>
-                        <w:t>Under</w:t>
-                      </w:r>
-                      <w:r>
-                        <w:rPr>
-                          <w:rFonts w:cstheme="minorHAnsi"/>
-                          <w:sz w:val="24"/>
-                          <w:szCs w:val="24"/>
-                          <w:lang w:val="en-US"/>
-                        </w:rPr>
-                        <w:t>s</w:t>
-                      </w:r>
-                      <w:r>
-                        <w:rPr>
-                          <w:rFonts w:cstheme="minorHAnsi"/>
-                          <w:sz w:val="24"/>
-                          <w:szCs w:val="24"/>
-                          <w:lang w:val="en-US"/>
-                        </w:rPr>
-                        <w:t xml:space="preserve">tand &amp; take </w:t>
-                      </w:r>
-                      <w:r>
-                        <w:rPr>
-                          <w:rFonts w:cstheme="minorHAnsi"/>
-                          <w:sz w:val="24"/>
-                          <w:szCs w:val="24"/>
-                          <w:lang w:val="en-US"/>
-                        </w:rPr>
-                        <w:t>compl</w:t>
-                      </w:r>
-                      <w:r>
-                        <w:rPr>
-                          <w:rFonts w:cstheme="minorHAnsi"/>
-                          <w:sz w:val="24"/>
-                          <w:szCs w:val="24"/>
-                          <w:lang w:val="en-US"/>
-                        </w:rPr>
-                        <w:t>e</w:t>
-                      </w:r>
-                      <w:r>
-                        <w:rPr>
-                          <w:rFonts w:cstheme="minorHAnsi"/>
-                          <w:sz w:val="24"/>
-                          <w:szCs w:val="24"/>
-                          <w:lang w:val="en-US"/>
-                        </w:rPr>
-                        <w:t>te</w:t>
-                      </w:r>
-                      <w:r>
-                        <w:rPr>
-                          <w:rFonts w:cstheme="minorHAnsi"/>
-                          <w:sz w:val="24"/>
-                          <w:szCs w:val="24"/>
-                          <w:lang w:val="en-US"/>
-                        </w:rPr>
-                        <w:t xml:space="preserve"> handover of the solution from build team &amp; Deploy Solution to Higher Environments.</w:t>
+                        <w:t xml:space="preserve">Document &amp; Deploy Solution to higher Environments, while taking the </w:t>
+                      </w:r>
+                      <w:r>
+                        <w:rPr>
+                          <w:rFonts w:cstheme="minorHAnsi"/>
+                          <w:sz w:val="24"/>
+                          <w:szCs w:val="24"/>
+                          <w:lang w:val="en-US"/>
+                        </w:rPr>
+                        <w:t>c</w:t>
+                      </w:r>
+                      <w:r>
+                        <w:rPr>
+                          <w:rFonts w:cstheme="minorHAnsi"/>
+                          <w:sz w:val="24"/>
+                          <w:szCs w:val="24"/>
+                          <w:lang w:val="en-US"/>
+                        </w:rPr>
+                        <w:t xml:space="preserve">omplete </w:t>
+                      </w:r>
+                      <w:r>
+                        <w:rPr>
+                          <w:rFonts w:cstheme="minorHAnsi"/>
+                          <w:sz w:val="24"/>
+                          <w:szCs w:val="24"/>
+                          <w:lang w:val="en-US"/>
+                        </w:rPr>
+                        <w:t xml:space="preserve">handover &amp; </w:t>
+                      </w:r>
+                      <w:r>
+                        <w:rPr>
+                          <w:rFonts w:cstheme="minorHAnsi"/>
+                          <w:sz w:val="24"/>
+                          <w:szCs w:val="24"/>
+                          <w:lang w:val="en-US"/>
+                        </w:rPr>
+                        <w:t>ownership</w:t>
+                      </w:r>
+                      <w:r>
+                        <w:rPr>
+                          <w:rFonts w:cstheme="minorHAnsi"/>
+                          <w:sz w:val="24"/>
+                          <w:szCs w:val="24"/>
+                          <w:lang w:val="en-US"/>
+                        </w:rPr>
+                        <w:t xml:space="preserve"> of solutions for</w:t>
+                      </w:r>
+                      <w:r>
+                        <w:rPr>
+                          <w:rFonts w:cstheme="minorHAnsi"/>
+                          <w:sz w:val="24"/>
+                          <w:szCs w:val="24"/>
+                          <w:lang w:val="en-US"/>
+                        </w:rPr>
+                        <w:t xml:space="preserve"> </w:t>
+                      </w:r>
+                      <w:r>
+                        <w:rPr>
+                          <w:rFonts w:cstheme="minorHAnsi"/>
+                          <w:sz w:val="24"/>
+                          <w:szCs w:val="24"/>
+                          <w:lang w:val="en-US"/>
+                        </w:rPr>
+                        <w:t>maintaining sol</w:t>
+                      </w:r>
+                      <w:r>
+                        <w:rPr>
+                          <w:rFonts w:cstheme="minorHAnsi"/>
+                          <w:sz w:val="24"/>
+                          <w:szCs w:val="24"/>
+                          <w:lang w:val="en-US"/>
+                        </w:rPr>
+                        <w:t xml:space="preserve">, with roll back </w:t>
+                      </w:r>
+                      <w:r>
+                        <w:rPr>
+                          <w:rFonts w:cstheme="minorHAnsi"/>
+                          <w:sz w:val="24"/>
+                          <w:szCs w:val="24"/>
+                          <w:lang w:val="en-US"/>
+                        </w:rPr>
+                        <w:t>strategies</w:t>
+                      </w:r>
+                      <w:r>
+                        <w:rPr>
+                          <w:rFonts w:cstheme="minorHAnsi"/>
+                          <w:sz w:val="24"/>
+                          <w:szCs w:val="24"/>
+                          <w:lang w:val="en-US"/>
+                        </w:rPr>
+                        <w:t xml:space="preserve"> in place.</w:t>
                       </w:r>
                     </w:p>
                     <w:p>
@@ -4419,7 +5141,115 @@
                           <w:szCs w:val="24"/>
                           <w:lang w:val="en-US"/>
                         </w:rPr>
-                        <w:t>Create &amp; updates wiki Documentations for the deployed feature, epic or solution.</w:t>
+                        <w:t xml:space="preserve">Assist build Teams to implement DevOps Practices &amp; </w:t>
+                      </w:r>
+                      <w:r>
+                        <w:rPr>
+                          <w:rFonts w:cstheme="minorHAnsi"/>
+                          <w:sz w:val="24"/>
+                          <w:szCs w:val="24"/>
+                          <w:lang w:val="en-US"/>
+                        </w:rPr>
+                        <w:t>familiarize</w:t>
+                      </w:r>
+                      <w:r>
+                        <w:rPr>
+                          <w:rFonts w:cstheme="minorHAnsi"/>
+                          <w:sz w:val="24"/>
+                          <w:szCs w:val="24"/>
+                          <w:lang w:val="en-US"/>
+                        </w:rPr>
+                        <w:t xml:space="preserve"> with the </w:t>
+                      </w:r>
+                      <w:r>
+                        <w:rPr>
+                          <w:rFonts w:cstheme="minorHAnsi"/>
+                          <w:sz w:val="24"/>
+                          <w:szCs w:val="24"/>
+                          <w:lang w:val="en-US"/>
+                        </w:rPr>
+                        <w:t>D</w:t>
+                      </w:r>
+                      <w:r>
+                        <w:rPr>
+                          <w:rFonts w:cstheme="minorHAnsi"/>
+                          <w:sz w:val="24"/>
+                          <w:szCs w:val="24"/>
+                          <w:lang w:val="en-US"/>
+                        </w:rPr>
+                        <w:t>ev</w:t>
+                      </w:r>
+                      <w:r>
+                        <w:rPr>
+                          <w:rFonts w:cstheme="minorHAnsi"/>
+                          <w:sz w:val="24"/>
+                          <w:szCs w:val="24"/>
+                          <w:lang w:val="en-US"/>
+                        </w:rPr>
+                        <w:t>O</w:t>
+                      </w:r>
+                      <w:r>
+                        <w:rPr>
+                          <w:rFonts w:cstheme="minorHAnsi"/>
+                          <w:sz w:val="24"/>
+                          <w:szCs w:val="24"/>
+                          <w:lang w:val="en-US"/>
+                        </w:rPr>
+                        <w:t>ps and IAAC tools, P</w:t>
+                      </w:r>
+                      <w:r>
+                        <w:rPr>
+                          <w:rFonts w:cstheme="minorHAnsi"/>
+                          <w:sz w:val="24"/>
+                          <w:szCs w:val="24"/>
+                          <w:lang w:val="en-US"/>
+                        </w:rPr>
+                        <w:t xml:space="preserve">R </w:t>
+                      </w:r>
+                      <w:r>
+                        <w:rPr>
+                          <w:rFonts w:cstheme="minorHAnsi"/>
+                          <w:sz w:val="24"/>
+                          <w:szCs w:val="24"/>
+                          <w:lang w:val="en-US"/>
+                        </w:rPr>
+                        <w:t xml:space="preserve">Reviews &amp; Approval, Code Quality </w:t>
+                      </w:r>
+                      <w:r>
+                        <w:rPr>
+                          <w:rFonts w:cstheme="minorHAnsi"/>
+                          <w:sz w:val="24"/>
+                          <w:szCs w:val="24"/>
+                          <w:lang w:val="en-US"/>
+                        </w:rPr>
+                        <w:t>Analysis</w:t>
+                      </w:r>
+                      <w:r>
+                        <w:rPr>
+                          <w:rFonts w:cstheme="minorHAnsi"/>
+                          <w:sz w:val="24"/>
+                          <w:szCs w:val="24"/>
+                          <w:lang w:val="en-US"/>
+                        </w:rPr>
+                        <w:t>, resolving merge conflicts &amp; re-</w:t>
+                      </w:r>
+                      <w:r>
+                        <w:rPr>
+                          <w:rFonts w:cstheme="minorHAnsi"/>
+                          <w:sz w:val="24"/>
+                          <w:szCs w:val="24"/>
+                          <w:lang w:val="en-US"/>
+                        </w:rPr>
+                        <w:t>structuring</w:t>
+                      </w:r>
+                      <w:r>
+                        <w:rPr>
+                          <w:rFonts w:cstheme="minorHAnsi"/>
+                          <w:sz w:val="24"/>
+                          <w:szCs w:val="24"/>
+                          <w:lang w:val="en-US"/>
+                        </w:rPr>
+                        <w:t xml:space="preserve"> history with Rebase, cheery pick or reverting commits.</w:t>
                       </w:r>
                     </w:p>
                     <w:p>
@@ -4445,52 +5275,106 @@
                           <w:szCs w:val="24"/>
                           <w:lang w:val="en-US"/>
                         </w:rPr>
-                        <w:t>Assist</w:t>
-                      </w:r>
-                      <w:r>
-                        <w:rPr>
-                          <w:rFonts w:cstheme="minorHAnsi"/>
-                          <w:sz w:val="24"/>
-                          <w:szCs w:val="24"/>
-                          <w:lang w:val="en-US"/>
-                        </w:rPr>
-                        <w:t xml:space="preserve"> build </w:t>
-                      </w:r>
-                      <w:r>
-                        <w:rPr>
-                          <w:rFonts w:cstheme="minorHAnsi"/>
-                          <w:sz w:val="24"/>
-                          <w:szCs w:val="24"/>
-                          <w:lang w:val="en-US"/>
-                        </w:rPr>
-                        <w:t xml:space="preserve">team </w:t>
-                      </w:r>
-                      <w:r>
-                        <w:rPr>
-                          <w:rFonts w:cstheme="minorHAnsi"/>
-                          <w:sz w:val="24"/>
-                          <w:szCs w:val="24"/>
-                          <w:lang w:val="en-US"/>
-                        </w:rPr>
-                        <w:t xml:space="preserve">to merge the feature branch with the master branch, Pull Request &amp; code </w:t>
-                      </w:r>
-                      <w:r>
-                        <w:rPr>
-                          <w:rFonts w:cstheme="minorHAnsi"/>
-                          <w:sz w:val="24"/>
-                          <w:szCs w:val="24"/>
-                          <w:lang w:val="en-US"/>
-                        </w:rPr>
-                        <w:t>review,</w:t>
-                      </w:r>
-                      <w:r>
-                        <w:rPr>
-                          <w:rFonts w:cstheme="minorHAnsi"/>
-                          <w:sz w:val="24"/>
-                          <w:szCs w:val="24"/>
-                          <w:lang w:val="en-US"/>
-                        </w:rPr>
-                        <w:t xml:space="preserve"> resolving merge conflicts &amp; syn changes with master by rebase, cheery pickings &amp; reverting commits.</w:t>
+                        <w:t>Implemented</w:t>
+                      </w:r>
+                      <w:r>
+                        <w:rPr>
+                          <w:rFonts w:cstheme="minorHAnsi"/>
+                          <w:sz w:val="24"/>
+                          <w:szCs w:val="24"/>
+                          <w:lang w:val="en-US"/>
+                        </w:rPr>
+                        <w:t xml:space="preserve"> Automations for </w:t>
+                      </w:r>
+                      <w:r>
+                        <w:rPr>
+                          <w:rFonts w:cstheme="minorHAnsi"/>
+                          <w:sz w:val="24"/>
+                          <w:szCs w:val="24"/>
+                          <w:lang w:val="en-US"/>
+                        </w:rPr>
+                        <w:t>Crendtials</w:t>
+                      </w:r>
+                      <w:r>
+                        <w:rPr>
+                          <w:rFonts w:cstheme="minorHAnsi"/>
+                          <w:sz w:val="24"/>
+                          <w:szCs w:val="24"/>
+                          <w:lang w:val="en-US"/>
+                        </w:rPr>
+                        <w:t xml:space="preserve">, Certificate, App Registration Management, </w:t>
+                      </w:r>
+                      <w:r>
+                        <w:rPr>
+                          <w:rFonts w:cstheme="minorHAnsi"/>
+                          <w:sz w:val="24"/>
+                          <w:szCs w:val="24"/>
+                          <w:lang w:val="en-US"/>
+                        </w:rPr>
+                        <w:t>Monitoring</w:t>
+                      </w:r>
+                      <w:r>
+                        <w:rPr>
+                          <w:rFonts w:cstheme="minorHAnsi"/>
+                          <w:sz w:val="24"/>
+                          <w:szCs w:val="24"/>
+                          <w:lang w:val="en-US"/>
+                        </w:rPr>
+                        <w:t xml:space="preserve"> Pipeline &amp; Applications Status &amp; </w:t>
+                      </w:r>
+                      <w:r>
+                        <w:rPr>
+                          <w:rFonts w:cstheme="minorHAnsi"/>
+                          <w:sz w:val="24"/>
+                          <w:szCs w:val="24"/>
+                          <w:lang w:val="en-US"/>
+                        </w:rPr>
+                        <w:t xml:space="preserve">other </w:t>
+                      </w:r>
+                      <w:r>
+                        <w:rPr>
+                          <w:rFonts w:cstheme="minorHAnsi"/>
+                          <w:sz w:val="24"/>
+                          <w:szCs w:val="24"/>
+                          <w:lang w:val="en-US"/>
+                        </w:rPr>
+                        <w:t xml:space="preserve">routine </w:t>
+                      </w:r>
+                      <w:r>
+                        <w:rPr>
+                          <w:rFonts w:cstheme="minorHAnsi"/>
+                          <w:sz w:val="24"/>
+                          <w:szCs w:val="24"/>
+                          <w:lang w:val="en-US"/>
+                        </w:rPr>
+                        <w:t>m</w:t>
+                      </w:r>
+                      <w:r>
+                        <w:rPr>
+                          <w:rFonts w:cstheme="minorHAnsi"/>
+                          <w:sz w:val="24"/>
+                          <w:szCs w:val="24"/>
+                          <w:lang w:val="en-US"/>
+                        </w:rPr>
+                        <w:t xml:space="preserve">anual </w:t>
+                      </w:r>
+                      <w:r>
+                        <w:rPr>
+                          <w:rFonts w:cstheme="minorHAnsi"/>
+                          <w:sz w:val="24"/>
+                          <w:szCs w:val="24"/>
+                          <w:lang w:val="en-US"/>
+                        </w:rPr>
+                        <w:t>a</w:t>
+                      </w:r>
+                      <w:r>
+                        <w:rPr>
+                          <w:rFonts w:cstheme="minorHAnsi"/>
+                          <w:sz w:val="24"/>
+                          <w:szCs w:val="24"/>
+                          <w:lang w:val="en-US"/>
+                        </w:rPr>
+                        <w:t>ctivities.</w:t>
                       </w:r>
                     </w:p>
                     <w:p>
@@ -4516,152 +5400,134 @@
                           <w:szCs w:val="24"/>
                           <w:lang w:val="en-US"/>
                         </w:rPr>
-                        <w:t>Creates azure pipelines for new epics &amp; feature, pipeline definition, agent pools, CICD &amp; network resources, key vaults, Resources Groups &amp; Access.</w:t>
-                      </w:r>
-                    </w:p>
-                    <w:p>
-                      <w:pPr>
-                        <w:pStyle w:val="ListParagraph"/>
-                        <w:numPr>
-                          <w:ilvl w:val="0"/>
-                          <w:numId w:val="16"/>
-                        </w:numPr>
-                        <w:spacing w:after="0" w:line="276" w:lineRule="auto"/>
-                        <w:jc w:val="both"/>
-                        <w:rPr>
-                          <w:rFonts w:cstheme="minorHAnsi"/>
-                          <w:sz w:val="24"/>
-                          <w:szCs w:val="24"/>
-                          <w:lang w:val="en-US"/>
-                        </w:rPr>
-                      </w:pPr>
-                      <w:r>
-                        <w:rPr>
-                          <w:rFonts w:cstheme="minorHAnsi"/>
-                          <w:sz w:val="24"/>
-                          <w:szCs w:val="24"/>
-                          <w:lang w:val="en-US"/>
-                        </w:rPr>
-                        <w:t xml:space="preserve">Troubleshooting &amp; Resolving issues and errors in azure pipelines &amp; terraform, application </w:t>
-                      </w:r>
-                      <w:r>
-                        <w:rPr>
-                          <w:rFonts w:cstheme="minorHAnsi"/>
-                          <w:sz w:val="24"/>
-                          <w:szCs w:val="24"/>
-                          <w:lang w:val="en-US"/>
-                        </w:rPr>
-                        <w:t>with insights</w:t>
-                      </w:r>
-                      <w:r>
-                        <w:rPr>
-                          <w:rFonts w:cstheme="minorHAnsi"/>
-                          <w:sz w:val="24"/>
-                          <w:szCs w:val="24"/>
-                          <w:lang w:val="en-US"/>
-                        </w:rPr>
-                        <w:t xml:space="preserve"> &amp; log analytics.</w:t>
-                      </w:r>
-                    </w:p>
-                    <w:p>
-                      <w:pPr>
-                        <w:pStyle w:val="ListParagraph"/>
-                        <w:numPr>
-                          <w:ilvl w:val="0"/>
-                          <w:numId w:val="16"/>
-                        </w:numPr>
-                        <w:spacing w:after="0" w:line="276" w:lineRule="auto"/>
-                        <w:jc w:val="both"/>
-                        <w:rPr>
-                          <w:rFonts w:cstheme="minorHAnsi"/>
-                          <w:sz w:val="24"/>
-                          <w:szCs w:val="24"/>
-                          <w:lang w:val="en-US"/>
-                        </w:rPr>
-                      </w:pPr>
-                      <w:r>
-                        <w:rPr>
-                          <w:rFonts w:cstheme="minorHAnsi"/>
-                          <w:sz w:val="24"/>
-                          <w:szCs w:val="24"/>
-                          <w:lang w:val="en-US"/>
-                        </w:rPr>
-                        <w:t xml:space="preserve">Updating &amp; patching </w:t>
-                      </w:r>
-                      <w:r>
-                        <w:rPr>
-                          <w:rFonts w:cstheme="minorHAnsi"/>
-                          <w:sz w:val="24"/>
-                          <w:szCs w:val="24"/>
-                          <w:lang w:val="en-US"/>
-                        </w:rPr>
-                        <w:t>Virtual Machine</w:t>
-                      </w:r>
-                      <w:r>
-                        <w:rPr>
-                          <w:rFonts w:cstheme="minorHAnsi"/>
-                          <w:sz w:val="24"/>
-                          <w:szCs w:val="24"/>
-                          <w:lang w:val="en-US"/>
-                        </w:rPr>
-                        <w:t xml:space="preserve"> for the </w:t>
-                      </w:r>
-                      <w:r>
-                        <w:rPr>
-                          <w:rFonts w:cstheme="minorHAnsi"/>
-                          <w:sz w:val="24"/>
-                          <w:szCs w:val="24"/>
-                          <w:lang w:val="en-US"/>
-                        </w:rPr>
-                        <w:t>CICD</w:t>
-                      </w:r>
-                      <w:r>
-                        <w:rPr>
-                          <w:rFonts w:cstheme="minorHAnsi"/>
-                          <w:sz w:val="24"/>
-                          <w:szCs w:val="24"/>
-                          <w:lang w:val="en-US"/>
-                        </w:rPr>
-                        <w:t xml:space="preserve"> environment.</w:t>
-                      </w:r>
-                    </w:p>
-                    <w:p>
-                      <w:pPr>
-                        <w:pStyle w:val="ListParagraph"/>
-                        <w:numPr>
-                          <w:ilvl w:val="0"/>
-                          <w:numId w:val="16"/>
-                        </w:numPr>
-                        <w:spacing w:after="0" w:line="276" w:lineRule="auto"/>
-                        <w:jc w:val="both"/>
-                        <w:rPr>
-                          <w:rFonts w:cstheme="minorHAnsi"/>
-                          <w:sz w:val="24"/>
-                          <w:szCs w:val="24"/>
-                          <w:lang w:val="en-US"/>
-                        </w:rPr>
-                      </w:pPr>
-                      <w:r>
-                        <w:rPr>
-                          <w:rFonts w:cstheme="minorHAnsi"/>
-                          <w:sz w:val="24"/>
-                          <w:szCs w:val="24"/>
-                          <w:lang w:val="en-US"/>
-                        </w:rPr>
-                        <w:t>Helping Team in Troubleshooting Issues &amp; Resolving bugs.</w:t>
-                      </w:r>
-                    </w:p>
-                    <w:p>
-                      <w:pPr>
-                        <w:spacing w:after="0" w:line="276" w:lineRule="auto"/>
-                        <w:jc w:val="both"/>
-                        <w:rPr>
-                          <w:rFonts w:cstheme="minorHAnsi"/>
-                          <w:sz w:val="24"/>
-                          <w:szCs w:val="24"/>
-                          <w:lang w:val="en-US"/>
-                        </w:rPr>
-                      </w:pPr>
+                        <w:t>Knowledge Transfer</w:t>
+                      </w:r>
+                      <w:r>
+                        <w:rPr>
+                          <w:rFonts w:cstheme="minorHAnsi"/>
+                          <w:sz w:val="24"/>
+                          <w:szCs w:val="24"/>
+                          <w:lang w:val="en-US"/>
+                        </w:rPr>
+                        <w:t xml:space="preserve"> </w:t>
+                      </w:r>
+                      <w:r>
+                        <w:rPr>
+                          <w:rFonts w:cstheme="minorHAnsi"/>
+                          <w:sz w:val="24"/>
+                          <w:szCs w:val="24"/>
+                          <w:lang w:val="en-US"/>
+                        </w:rPr>
+                        <w:t xml:space="preserve">to </w:t>
+                      </w:r>
+                      <w:r>
+                        <w:rPr>
+                          <w:rFonts w:cstheme="minorHAnsi"/>
+                          <w:sz w:val="24"/>
+                          <w:szCs w:val="24"/>
+                          <w:lang w:val="en-US"/>
+                        </w:rPr>
+                        <w:t>Dev</w:t>
+                      </w:r>
+                      <w:r>
+                        <w:rPr>
+                          <w:rFonts w:cstheme="minorHAnsi"/>
+                          <w:sz w:val="24"/>
+                          <w:szCs w:val="24"/>
+                          <w:lang w:val="en-US"/>
+                        </w:rPr>
+                        <w:t xml:space="preserve"> &amp; </w:t>
+                      </w:r>
+                      <w:r>
+                        <w:rPr>
+                          <w:rFonts w:cstheme="minorHAnsi"/>
+                          <w:sz w:val="24"/>
+                          <w:szCs w:val="24"/>
+                          <w:lang w:val="en-US"/>
+                        </w:rPr>
+                        <w:t>Internal</w:t>
+                      </w:r>
+                      <w:r>
+                        <w:rPr>
+                          <w:rFonts w:cstheme="minorHAnsi"/>
+                          <w:sz w:val="24"/>
+                          <w:szCs w:val="24"/>
+                          <w:lang w:val="en-US"/>
+                        </w:rPr>
+                        <w:t xml:space="preserve"> Members for the</w:t>
+                      </w:r>
+                      <w:r>
+                        <w:rPr>
+                          <w:rFonts w:cstheme="minorHAnsi"/>
+                          <w:sz w:val="24"/>
+                          <w:szCs w:val="24"/>
+                          <w:lang w:val="en-US"/>
+                        </w:rPr>
+                        <w:t xml:space="preserve"> t</w:t>
+                      </w:r>
+                      <w:r>
+                        <w:rPr>
+                          <w:rFonts w:cstheme="minorHAnsi"/>
+                          <w:sz w:val="24"/>
+                          <w:szCs w:val="24"/>
+                          <w:lang w:val="en-US"/>
+                        </w:rPr>
+                        <w:t xml:space="preserve">ools like </w:t>
+                      </w:r>
+                      <w:r>
+                        <w:rPr>
+                          <w:rFonts w:cstheme="minorHAnsi"/>
+                          <w:sz w:val="24"/>
+                          <w:szCs w:val="24"/>
+                          <w:lang w:val="en-US"/>
+                        </w:rPr>
+                        <w:t>Terraform</w:t>
+                      </w:r>
+                      <w:r>
+                        <w:rPr>
+                          <w:rFonts w:cstheme="minorHAnsi"/>
+                          <w:sz w:val="24"/>
+                          <w:szCs w:val="24"/>
+                          <w:lang w:val="en-US"/>
+                        </w:rPr>
+                        <w:t xml:space="preserve">, GIT, </w:t>
+                      </w:r>
+                      <w:r>
+                        <w:rPr>
+                          <w:rFonts w:cstheme="minorHAnsi"/>
+                          <w:sz w:val="24"/>
+                          <w:szCs w:val="24"/>
+                          <w:lang w:val="en-US"/>
+                        </w:rPr>
+                        <w:t>PowerShell</w:t>
+                      </w:r>
+                      <w:r>
+                        <w:rPr>
+                          <w:rFonts w:cstheme="minorHAnsi"/>
+                          <w:sz w:val="24"/>
+                          <w:szCs w:val="24"/>
+                          <w:lang w:val="en-US"/>
+                        </w:rPr>
+                        <w:t xml:space="preserve"> &amp; python Automations, Network Architectures &amp; </w:t>
+                      </w:r>
+                      <w:r>
+                        <w:rPr>
+                          <w:rFonts w:cstheme="minorHAnsi"/>
+                          <w:sz w:val="24"/>
+                          <w:szCs w:val="24"/>
+                          <w:lang w:val="en-US"/>
+                        </w:rPr>
+                        <w:t>assist</w:t>
+                      </w:r>
+                      <w:r>
+                        <w:rPr>
+                          <w:rFonts w:cstheme="minorHAnsi"/>
+                          <w:sz w:val="24"/>
+                          <w:szCs w:val="24"/>
+                          <w:lang w:val="en-US"/>
+                        </w:rPr>
+                        <w:t xml:space="preserve"> team to implement DevOps ways.</w:t>
+                      </w:r>
                     </w:p>
                   </w:txbxContent>
                 </v:textbox>
@@ -4670,8 +5536,6 @@
           </mc:Fallback>
         </mc:AlternateContent>
       </w:r>
-    </w:p>
-    <w:p>
       <w:r>
         <w:rPr>
           <w:noProof/>
@@ -4679,7 +5543,7 @@
         <mc:AlternateContent>
           <mc:Choice Requires="wps">
             <w:drawing>
-              <wp:anchor distT="0" distB="0" distL="114300" distR="114300" simplePos="0" relativeHeight="251675648" behindDoc="0" locked="0" layoutInCell="1" allowOverlap="1" wp14:anchorId="60C827C6" wp14:editId="0C17CA40">
+              <wp:anchor distT="0" distB="0" distL="114300" distR="114300" simplePos="0" relativeHeight="251675648" behindDoc="0" locked="0" layoutInCell="1" allowOverlap="1" wp14:anchorId="60C827C6" wp14:editId="3D7F149E">
                 <wp:simplePos x="0" y="0"/>
                 <wp:positionH relativeFrom="margin">
                   <wp:posOffset>-635</wp:posOffset>
@@ -4754,7 +5618,7 @@
           </mc:Choice>
           <mc:Fallback>
             <w:pict>
-              <v:shape w14:anchorId="60C827C6" id="Text Box 14" o:spid="_x0000_s1035" type="#_x0000_t202" style="position:absolute;margin-left:-.05pt;margin-top:13.15pt;width:169.2pt;height:28.05pt;z-index:251675648;visibility:visible;mso-wrap-style:square;mso-width-percent:0;mso-height-percent:0;mso-wrap-distance-left:9pt;mso-wrap-distance-top:0;mso-wrap-distance-right:9pt;mso-wrap-distance-bottom:0;mso-position-horizontal:absolute;mso-position-horizontal-relative:margin;mso-position-vertical:absolute;mso-position-vertical-relative:text;mso-width-percent:0;mso-height-percent:0;mso-width-relative:margin;mso-height-relative:margin;v-text-anchor:top" o:gfxdata="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" filled="f" stroked="f" strokeweight=".5pt">
+              <v:shape w14:anchorId="60C827C6" id="Text Box 14" o:spid="_x0000_s1035" type="#_x0000_t202" style="position:absolute;margin-left:-.05pt;margin-top:13.15pt;width:169.2pt;height:28.05pt;z-index:251675648;visibility:visible;mso-wrap-style:square;mso-width-percent:0;mso-height-percent:0;mso-wrap-distance-left:9pt;mso-wrap-distance-top:0;mso-wrap-distance-right:9pt;mso-wrap-distance-bottom:0;mso-position-horizontal:absolute;mso-position-horizontal-relative:margin;mso-position-vertical:absolute;mso-position-vertical-relative:text;mso-width-percent:0;mso-height-percent:0;mso-width-relative:margin;mso-height-relative:margin;v-text-anchor:top" o:gfxdata="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" filled="f" stroked="f" strokeweight=".5pt">
                 <v:textbox>
                   <w:txbxContent>
                     <w:p>
@@ -4795,7 +5659,7 @@
         <mc:AlternateContent>
           <mc:Choice Requires="wps">
             <w:drawing>
-              <wp:anchor distT="0" distB="0" distL="114300" distR="114300" simplePos="0" relativeHeight="251799552" behindDoc="0" locked="0" layoutInCell="1" allowOverlap="1" wp14:anchorId="4FD4A7D3" wp14:editId="2611FF9E">
+              <wp:anchor distT="0" distB="0" distL="114300" distR="114300" simplePos="0" relativeHeight="251799552" behindDoc="0" locked="0" layoutInCell="1" allowOverlap="1" wp14:anchorId="4FD4A7D3" wp14:editId="61526925">
                 <wp:simplePos x="0" y="0"/>
                 <wp:positionH relativeFrom="column">
                   <wp:posOffset>8255</wp:posOffset>
@@ -4977,7 +5841,7 @@
           </mc:Choice>
           <mc:Fallback>
             <w:pict>
-              <v:shape w14:anchorId="4FD4A7D3" id="Text Box 31" o:spid="_x0000_s1036" type="#_x0000_t202" style="position:absolute;margin-left:.65pt;margin-top:8.25pt;width:181.35pt;height:110.25pt;z-index:251799552;visibility:visible;mso-wrap-style:square;mso-width-percent:0;mso-height-percent:0;mso-wrap-distance-left:9pt;mso-wrap-distance-top:0;mso-wrap-distance-right:9pt;mso-wrap-distance-bottom:0;mso-position-horizontal:absolute;mso-position-horizontal-relative:text;mso-position-vertical:absolute;mso-position-vertical-relative:text;mso-width-percent:0;mso-height-percent:0;mso-width-relative:margin;mso-height-relative:margin;v-text-anchor:top" o:gfxdata="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" filled="f" stroked="f" strokeweight=".5pt">
+              <v:shape w14:anchorId="4FD4A7D3" id="Text Box 31" o:spid="_x0000_s1036" type="#_x0000_t202" style="position:absolute;margin-left:.65pt;margin-top:8.25pt;width:181.35pt;height:110.25pt;z-index:251799552;visibility:visible;mso-wrap-style:square;mso-width-percent:0;mso-height-percent:0;mso-wrap-distance-left:9pt;mso-wrap-distance-top:0;mso-wrap-distance-right:9pt;mso-wrap-distance-bottom:0;mso-position-horizontal:absolute;mso-position-horizontal-relative:text;mso-position-vertical:absolute;mso-position-vertical-relative:text;mso-width-percent:0;mso-height-percent:0;mso-width-relative:margin;mso-height-relative:margin;v-text-anchor:top" o:gfxdata="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" filled="f" stroked="f" strokeweight=".5pt">
                 <v:textbox>
                   <w:txbxContent>
                     <w:p>
@@ -5322,7 +6186,13 @@
                               <w:rPr>
                                 <w:lang w:val="en-US"/>
                               </w:rPr>
-                              <w:t>, currently working with Wipro</w:t>
+                              <w:t xml:space="preserve">, currently working with </w:t>
+                            </w:r>
+                            <w:r>
+                              <w:rPr>
+                                <w:lang w:val="en-US"/>
+                              </w:rPr>
+                              <w:t>Tieto</w:t>
                             </w:r>
                             <w:r>
                               <w:rPr>
@@ -5429,7 +6299,7 @@
           </mc:Choice>
           <mc:Fallback>
             <w:pict>
-              <v:shape w14:anchorId="5B3581ED" id="Text Box 12" o:spid="_x0000_s1038" type="#_x0000_t202" style="position:absolute;margin-left:2.15pt;margin-top:6.35pt;width:172.5pt;height:143.2pt;z-index:251778048;visibility:visible;mso-wrap-style:square;mso-width-percent:0;mso-height-percent:0;mso-wrap-distance-left:9pt;mso-wrap-distance-top:0;mso-wrap-distance-right:9pt;mso-wrap-distance-bottom:0;mso-position-horizontal:absolute;mso-position-horizontal-relative:margin;mso-position-vertical:absolute;mso-position-vertical-relative:text;mso-width-percent:0;mso-height-percent:0;mso-width-relative:margin;mso-height-relative:margin;v-text-anchor:top" o:gfxdata="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" filled="f" stroked="f" strokeweight=".5pt">
+              <v:shape w14:anchorId="5B3581ED" id="Text Box 12" o:spid="_x0000_s1038" type="#_x0000_t202" style="position:absolute;margin-left:2.15pt;margin-top:6.35pt;width:172.5pt;height:143.2pt;z-index:251778048;visibility:visible;mso-wrap-style:square;mso-width-percent:0;mso-height-percent:0;mso-wrap-distance-left:9pt;mso-wrap-distance-top:0;mso-wrap-distance-right:9pt;mso-wrap-distance-bottom:0;mso-position-horizontal:absolute;mso-position-horizontal-relative:margin;mso-position-vertical:absolute;mso-position-vertical-relative:text;mso-width-percent:0;mso-height-percent:0;mso-width-relative:margin;mso-height-relative:margin;v-text-anchor:top" o:gfxdata="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" filled="f" stroked="f" strokeweight=".5pt">
                 <v:textbox>
                   <w:txbxContent>
                     <w:p>
@@ -5456,7 +6326,13 @@
                         <w:rPr>
                           <w:lang w:val="en-US"/>
                         </w:rPr>
-                        <w:t>, currently working with Wipro</w:t>
+                        <w:t xml:space="preserve">, currently working with </w:t>
+                      </w:r>
+                      <w:r>
+                        <w:rPr>
+                          <w:lang w:val="en-US"/>
+                        </w:rPr>
+                        <w:t>Tieto</w:t>
                       </w:r>
                       <w:r>
                         <w:rPr>
@@ -5584,7 +6460,7 @@
                     <pic:cNvPicPr/>
                   </pic:nvPicPr>
                   <pic:blipFill>
-                    <a:blip r:embed="rId23">
+                    <a:blip r:embed="rId24">
                       <a:extLst>
                         <a:ext uri="{28A0092B-C50C-407E-A947-70E740481C1C}">
                           <a14:useLocalDpi xmlns:a14="http://schemas.microsoft.com/office/drawing/2010/main" val="0"/>
@@ -5627,7 +6503,7 @@
             <wp:effectExtent l="0" t="0" r="0" b="0"/>
             <wp:wrapSquare wrapText="bothSides"/>
             <wp:docPr id="10" name="Picture 10">
-              <a:hlinkClick xmlns:a="http://schemas.openxmlformats.org/drawingml/2006/main" r:id="rId26"/>
+              <a:hlinkClick xmlns:a="http://schemas.openxmlformats.org/drawingml/2006/main" r:id="rId27"/>
             </wp:docPr>
             <wp:cNvGraphicFramePr>
               <a:graphicFrameLocks xmlns:a="http://schemas.openxmlformats.org/drawingml/2006/main" noChangeAspect="1"/>
@@ -5637,12 +6513,12 @@
                 <pic:pic xmlns:pic="http://schemas.openxmlformats.org/drawingml/2006/picture">
                   <pic:nvPicPr>
                     <pic:cNvPr id="10" name="Picture 10">
-                      <a:hlinkClick r:id="rId26"/>
+                      <a:hlinkClick r:id="rId27"/>
                     </pic:cNvPr>
                     <pic:cNvPicPr/>
                   </pic:nvPicPr>
                   <pic:blipFill>
-                    <a:blip r:embed="rId27">
+                    <a:blip r:embed="rId28">
                       <a:extLst>
                         <a:ext uri="{28A0092B-C50C-407E-A947-70E740481C1C}">
                           <a14:useLocalDpi xmlns:a14="http://schemas.microsoft.com/office/drawing/2010/main" val="0"/>
@@ -5716,7 +6592,7 @@
                                 <w:lang w:val="en-US"/>
                               </w:rPr>
                             </w:pPr>
-                            <w:hyperlink r:id="rId28" w:history="1">
+                            <w:hyperlink r:id="rId29" w:history="1">
                               <w:r>
                                 <w:rPr>
                                   <w:rStyle w:val="Hyperlink"/>
@@ -5781,7 +6657,7 @@
                                 <w:lang w:val="en-US"/>
                               </w:rPr>
                             </w:pPr>
-                            <w:hyperlink r:id="rId29" w:history="1">
+                            <w:hyperlink r:id="rId30" w:history="1">
                               <w:r>
                                 <w:rPr>
                                   <w:rStyle w:val="Hyperlink"/>
@@ -5812,7 +6688,7 @@
                                 <w:lang w:val="en-US"/>
                               </w:rPr>
                             </w:pPr>
-                            <w:hyperlink r:id="rId30" w:history="1">
+                            <w:hyperlink r:id="rId31" w:history="1">
                               <w:r>
                                 <w:rPr>
                                   <w:rStyle w:val="Hyperlink"/>
@@ -5941,7 +6817,7 @@
                           <w:lang w:val="en-US"/>
                         </w:rPr>
                       </w:pPr>
-                      <w:hyperlink r:id="rId31" w:history="1">
+                      <w:hyperlink r:id="rId32" w:history="1">
                         <w:r>
                           <w:rPr>
                             <w:rStyle w:val="Hyperlink"/>
@@ -6006,7 +6882,7 @@
                           <w:lang w:val="en-US"/>
                         </w:rPr>
                       </w:pPr>
-                      <w:hyperlink r:id="rId32" w:history="1">
+                      <w:hyperlink r:id="rId33" w:history="1">
                         <w:r>
                           <w:rPr>
                             <w:rStyle w:val="Hyperlink"/>
@@ -6037,7 +6913,7 @@
                           <w:lang w:val="en-US"/>
                         </w:rPr>
                       </w:pPr>
-                      <w:hyperlink r:id="rId33" w:history="1">
+                      <w:hyperlink r:id="rId34" w:history="1">
                         <w:r>
                           <w:rPr>
                             <w:rStyle w:val="Hyperlink"/>
@@ -6167,7 +7043,7 @@
                     <pic:cNvPicPr/>
                   </pic:nvPicPr>
                   <pic:blipFill>
-                    <a:blip r:embed="rId34">
+                    <a:blip r:embed="rId35">
                       <a:extLst>
                         <a:ext uri="{28A0092B-C50C-407E-A947-70E740481C1C}">
                           <a14:useLocalDpi xmlns:a14="http://schemas.microsoft.com/office/drawing/2010/main" val="0"/>
@@ -6658,7 +7534,7 @@
                                 <w:lang w:val="en-US"/>
                               </w:rPr>
                             </w:pPr>
-                            <w:hyperlink r:id="rId35" w:history="1">
+                            <w:hyperlink r:id="rId36" w:history="1">
                               <w:r>
                                 <w:rPr>
                                   <w:rStyle w:val="Hyperlink"/>
@@ -6795,7 +7671,7 @@
                                 <w:lang w:val="en-US"/>
                               </w:rPr>
                             </w:pPr>
-                            <w:hyperlink r:id="rId36" w:history="1">
+                            <w:hyperlink r:id="rId37" w:history="1">
                               <w:r>
                                 <w:rPr>
                                   <w:rStyle w:val="Hyperlink"/>
@@ -6898,7 +7774,7 @@
                           <w:lang w:val="en-US"/>
                         </w:rPr>
                       </w:pPr>
-                      <w:hyperlink r:id="rId37" w:history="1">
+                      <w:hyperlink r:id="rId38" w:history="1">
                         <w:r>
                           <w:rPr>
                             <w:rStyle w:val="Hyperlink"/>
@@ -7035,7 +7911,7 @@
                           <w:lang w:val="en-US"/>
                         </w:rPr>
                       </w:pPr>
-                      <w:hyperlink r:id="rId38" w:history="1">
+                      <w:hyperlink r:id="rId39" w:history="1">
                         <w:r>
                           <w:rPr>
                             <w:rStyle w:val="Hyperlink"/>
@@ -11071,7 +11947,7 @@
             <wp:effectExtent l="0" t="0" r="0" b="3175"/>
             <wp:wrapNone/>
             <wp:docPr id="80" name="Picture 80" descr="Qr code&#10;&#10;Description automatically generated">
-              <a:hlinkClick xmlns:a="http://schemas.openxmlformats.org/drawingml/2006/main" r:id="rId24"/>
+              <a:hlinkClick xmlns:a="http://schemas.openxmlformats.org/drawingml/2006/main" r:id="rId25"/>
             </wp:docPr>
             <wp:cNvGraphicFramePr>
               <a:graphicFrameLocks xmlns:a="http://schemas.openxmlformats.org/drawingml/2006/main" noChangeAspect="1"/>
@@ -11081,12 +11957,12 @@
                 <pic:pic xmlns:pic="http://schemas.openxmlformats.org/drawingml/2006/picture">
                   <pic:nvPicPr>
                     <pic:cNvPr id="19" name="Picture 19" descr="Qr code&#10;&#10;Description automatically generated">
-                      <a:hlinkClick r:id="rId24"/>
+                      <a:hlinkClick r:id="rId25"/>
                     </pic:cNvPr>
                     <pic:cNvPicPr/>
                   </pic:nvPicPr>
                   <pic:blipFill rotWithShape="1">
-                    <a:blip r:embed="rId39" cstate="print">
+                    <a:blip r:embed="rId40" cstate="print">
                       <a:extLst>
                         <a:ext uri="{28A0092B-C50C-407E-A947-70E740481C1C}">
                           <a14:useLocalDpi xmlns:a14="http://schemas.microsoft.com/office/drawing/2010/main" val="0"/>
@@ -12218,7 +13094,7 @@
                     <pic:cNvPicPr/>
                   </pic:nvPicPr>
                   <pic:blipFill>
-                    <a:blip r:embed="rId23">
+                    <a:blip r:embed="rId24">
                       <a:extLst>
                         <a:ext uri="{28A0092B-C50C-407E-A947-70E740481C1C}">
                           <a14:useLocalDpi xmlns:a14="http://schemas.microsoft.com/office/drawing/2010/main" val="0"/>
@@ -12261,7 +13137,7 @@
             <wp:effectExtent l="0" t="0" r="0" b="0"/>
             <wp:wrapSquare wrapText="bothSides"/>
             <wp:docPr id="82" name="Picture 82">
-              <a:hlinkClick xmlns:a="http://schemas.openxmlformats.org/drawingml/2006/main" r:id="rId30"/>
+              <a:hlinkClick xmlns:a="http://schemas.openxmlformats.org/drawingml/2006/main" r:id="rId31"/>
             </wp:docPr>
             <wp:cNvGraphicFramePr>
               <a:graphicFrameLocks xmlns:a="http://schemas.openxmlformats.org/drawingml/2006/main" noChangeAspect="1"/>
@@ -12271,12 +13147,12 @@
                 <pic:pic xmlns:pic="http://schemas.openxmlformats.org/drawingml/2006/picture">
                   <pic:nvPicPr>
                     <pic:cNvPr id="10" name="Picture 10">
-                      <a:hlinkClick r:id="rId30"/>
+                      <a:hlinkClick r:id="rId31"/>
                     </pic:cNvPr>
                     <pic:cNvPicPr/>
                   </pic:nvPicPr>
                   <pic:blipFill>
-                    <a:blip r:embed="rId27">
+                    <a:blip r:embed="rId28">
                       <a:extLst>
                         <a:ext uri="{28A0092B-C50C-407E-A947-70E740481C1C}">
                           <a14:useLocalDpi xmlns:a14="http://schemas.microsoft.com/office/drawing/2010/main" val="0"/>
@@ -12350,7 +13226,7 @@
                                 <w:lang w:val="en-US"/>
                               </w:rPr>
                             </w:pPr>
-                            <w:hyperlink r:id="rId40" w:history="1">
+                            <w:hyperlink r:id="rId41" w:history="1">
                               <w:r>
                                 <w:rPr>
                                   <w:rStyle w:val="Hyperlink"/>
@@ -12398,7 +13274,7 @@
                                 <w:lang w:val="en-US"/>
                               </w:rPr>
                             </w:pPr>
-                            <w:hyperlink r:id="rId41" w:history="1">
+                            <w:hyperlink r:id="rId42" w:history="1">
                               <w:r>
                                 <w:rPr>
                                   <w:rStyle w:val="Hyperlink"/>
@@ -12429,7 +13305,7 @@
                                 <w:lang w:val="en-US"/>
                               </w:rPr>
                             </w:pPr>
-                            <w:hyperlink r:id="rId42" w:history="1">
+                            <w:hyperlink r:id="rId43" w:history="1">
                               <w:r>
                                 <w:rPr>
                                   <w:rStyle w:val="Hyperlink"/>
@@ -12513,7 +13389,7 @@
                           <w:lang w:val="en-US"/>
                         </w:rPr>
                       </w:pPr>
-                      <w:hyperlink r:id="rId43" w:history="1">
+                      <w:hyperlink r:id="rId44" w:history="1">
                         <w:r>
                           <w:rPr>
                             <w:rStyle w:val="Hyperlink"/>
@@ -12561,7 +13437,7 @@
                           <w:lang w:val="en-US"/>
                         </w:rPr>
                       </w:pPr>
-                      <w:hyperlink r:id="rId44" w:history="1">
+                      <w:hyperlink r:id="rId45" w:history="1">
                         <w:r>
                           <w:rPr>
                             <w:rStyle w:val="Hyperlink"/>
@@ -12592,7 +13468,7 @@
                           <w:lang w:val="en-US"/>
                         </w:rPr>
                       </w:pPr>
-                      <w:hyperlink r:id="rId45" w:history="1">
+                      <w:hyperlink r:id="rId46" w:history="1">
                         <w:r>
                           <w:rPr>
                             <w:rStyle w:val="Hyperlink"/>
@@ -12677,7 +13553,7 @@
                     <pic:cNvPicPr/>
                   </pic:nvPicPr>
                   <pic:blipFill>
-                    <a:blip r:embed="rId34">
+                    <a:blip r:embed="rId35">
                       <a:extLst>
                         <a:ext uri="{28A0092B-C50C-407E-A947-70E740481C1C}">
                           <a14:useLocalDpi xmlns:a14="http://schemas.microsoft.com/office/drawing/2010/main" val="0"/>
@@ -12898,7 +13774,7 @@
             <wp:effectExtent l="0" t="0" r="0" b="0"/>
             <wp:wrapSquare wrapText="bothSides"/>
             <wp:docPr id="85" name="Picture 85">
-              <a:hlinkClick xmlns:a="http://schemas.openxmlformats.org/drawingml/2006/main" r:id="rId36"/>
+              <a:hlinkClick xmlns:a="http://schemas.openxmlformats.org/drawingml/2006/main" r:id="rId39"/>
             </wp:docPr>
             <wp:cNvGraphicFramePr>
               <a:graphicFrameLocks xmlns:a="http://schemas.openxmlformats.org/drawingml/2006/main" noChangeAspect="1"/>
@@ -12908,7 +13784,7 @@
                 <pic:pic xmlns:pic="http://schemas.openxmlformats.org/drawingml/2006/picture">
                   <pic:nvPicPr>
                     <pic:cNvPr id="11" name="Picture 11">
-                      <a:hlinkClick r:id="rId36"/>
+                      <a:hlinkClick r:id="rId39"/>
                     </pic:cNvPr>
                     <pic:cNvPicPr/>
                   </pic:nvPicPr>
@@ -13361,7 +14237,7 @@
                                 <w:lang w:val="en-US"/>
                               </w:rPr>
                             </w:pPr>
-                            <w:hyperlink r:id="rId46" w:history="1">
+                            <w:hyperlink r:id="rId47" w:history="1">
                               <w:r>
                                 <w:rPr>
                                   <w:rStyle w:val="Hyperlink"/>
@@ -13498,7 +14374,7 @@
                                 <w:lang w:val="en-US"/>
                               </w:rPr>
                             </w:pPr>
-                            <w:hyperlink r:id="rId47" w:history="1">
+                            <w:hyperlink r:id="rId48" w:history="1">
                               <w:r>
                                 <w:rPr>
                                   <w:rStyle w:val="Hyperlink"/>
@@ -13601,7 +14477,7 @@
                           <w:lang w:val="en-US"/>
                         </w:rPr>
                       </w:pPr>
-                      <w:hyperlink r:id="rId48" w:history="1">
+                      <w:hyperlink r:id="rId49" w:history="1">
                         <w:r>
                           <w:rPr>
                             <w:rStyle w:val="Hyperlink"/>
@@ -13738,7 +14614,7 @@
                           <w:lang w:val="en-US"/>
                         </w:rPr>
                       </w:pPr>
-                      <w:hyperlink r:id="rId49" w:history="1">
+                      <w:hyperlink r:id="rId50" w:history="1">
                         <w:r>
                           <w:rPr>
                             <w:rStyle w:val="Hyperlink"/>
@@ -15274,7 +16150,7 @@
       </w:r>
     </w:p>
     <w:sectPr>
-      <w:footerReference w:type="default" r:id="rId50"/>
+      <w:footerReference w:type="default" r:id="rId51"/>
       <w:pgSz w:w="11906" w:h="16838"/>
       <w:pgMar w:top="720" w:right="720" w:bottom="720" w:left="720" w:header="708" w:footer="708" w:gutter="0"/>
       <w:cols w:space="708"/>
@@ -15285,7 +16161,7 @@
 </file>
 
 <file path=word/endnotes.xml><?xml version="1.0" encoding="utf-8"?>
-<w:endnotes xmlns:wpc="http://schemas.microsoft.com/office/word/2010/wordprocessingCanvas" xmlns:cx="http://schemas.microsoft.com/office/drawing/2014/chartex" xmlns:cx1="http://schemas.microsoft.com/office/drawing/2015/9/8/chartex" xmlns:cx2="http://schemas.microsoft.com/office/drawing/2015/10/21/chartex" xmlns:cx3="http://schemas.microsoft.com/office/drawing/2016/5/9/chartex" xmlns:cx4="http://schemas.microsoft.com/office/drawing/2016/5/10/chartex" xmlns:cx5="http://schemas.microsoft.com/office/drawing/2016/5/11/chartex" xmlns:cx6="http://schemas.microsoft.com/office/drawing/2016/5/12/chartex" xmlns:cx7="http://schemas.microsoft.com/office/drawing/2016/5/13/chartex" xmlns:cx8="http://schemas.microsoft.com/office/drawing/2016/5/14/chartex" xmlns:mc="http://schemas.openxmlformats.org/markup-compatibility/2006" xmlns:aink="http://schemas.microsoft.com/office/drawing/2016/ink" xmlns:am3d="http://schemas.microsoft.com/office/drawing/2017/model3d" xmlns:o="urn:schemas-microsoft-com:office:office" xmlns:r="http://schemas.openxmlformats.org/officeDocument/2006/relationships" xmlns:m="http://schemas.openxmlformats.org/officeDocument/2006/math" xmlns:v="urn:schemas-microsoft-com:vml" xmlns:wp14="http://schemas.microsoft.com/office/word/2010/wordprocessingDrawing" xmlns:wp="http://schemas.openxmlformats.org/drawingml/2006/wordprocessingDrawing" xmlns:w10="urn:schemas-microsoft-com:office:word" xmlns:w="http://schemas.openxmlformats.org/wordprocessingml/2006/main" xmlns:w14="http://schemas.microsoft.com/office/word/2010/wordml" xmlns:w15="http://schemas.microsoft.com/office/word/2012/wordml" xmlns:w16cex="http://schemas.microsoft.com/office/word/2018/wordml/cex" xmlns:w16cid="http://schemas.microsoft.com/office/word/2016/wordml/cid" xmlns:w16="http://schemas.microsoft.com/office/word/2018/wordml" xmlns:w16sdtdh="http://schemas.microsoft.com/office/word/2020/wordml/sdtdatahash" xmlns:w16se="http://schemas.microsoft.com/office/word/2015/wordml/symex" xmlns:wpg="http://schemas.microsoft.com/office/word/2010/wordprocessingGroup" xmlns:wpi="http://schemas.microsoft.com/office/word/2010/wordprocessingInk" xmlns:wne="http://schemas.microsoft.com/office/word/2006/wordml" xmlns:wps="http://schemas.microsoft.com/office/word/2010/wordprocessingShape" mc:Ignorable="w14 w15 w16se w16cid w16 w16cex w16sdtdh wp14">
+<w:endnotes xmlns:wpc="http://schemas.microsoft.com/office/word/2010/wordprocessingCanvas" xmlns:cx="http://schemas.microsoft.com/office/drawing/2014/chartex" xmlns:cx1="http://schemas.microsoft.com/office/drawing/2015/9/8/chartex" xmlns:cx2="http://schemas.microsoft.com/office/drawing/2015/10/21/chartex" xmlns:cx3="http://schemas.microsoft.com/office/drawing/2016/5/9/chartex" xmlns:cx4="http://schemas.microsoft.com/office/drawing/2016/5/10/chartex" xmlns:cx5="http://schemas.microsoft.com/office/drawing/2016/5/11/chartex" xmlns:cx6="http://schemas.microsoft.com/office/drawing/2016/5/12/chartex" xmlns:cx7="http://schemas.microsoft.com/office/drawing/2016/5/13/chartex" xmlns:cx8="http://schemas.microsoft.com/office/drawing/2016/5/14/chartex" xmlns:mc="http://schemas.openxmlformats.org/markup-compatibility/2006" xmlns:aink="http://schemas.microsoft.com/office/drawing/2016/ink" xmlns:am3d="http://schemas.microsoft.com/office/drawing/2017/model3d" xmlns:o="urn:schemas-microsoft-com:office:office" xmlns:oel="http://schemas.microsoft.com/office/2019/extlst" xmlns:r="http://schemas.openxmlformats.org/officeDocument/2006/relationships" xmlns:m="http://schemas.openxmlformats.org/officeDocument/2006/math" xmlns:v="urn:schemas-microsoft-com:vml" xmlns:wp14="http://schemas.microsoft.com/office/word/2010/wordprocessingDrawing" xmlns:wp="http://schemas.openxmlformats.org/drawingml/2006/wordprocessingDrawing" xmlns:w10="urn:schemas-microsoft-com:office:word" xmlns:w="http://schemas.openxmlformats.org/wordprocessingml/2006/main" xmlns:w14="http://schemas.microsoft.com/office/word/2010/wordml" xmlns:w15="http://schemas.microsoft.com/office/word/2012/wordml" xmlns:w16cex="http://schemas.microsoft.com/office/word/2018/wordml/cex" xmlns:w16cid="http://schemas.microsoft.com/office/word/2016/wordml/cid" xmlns:w16="http://schemas.microsoft.com/office/word/2018/wordml" xmlns:w16sdtdh="http://schemas.microsoft.com/office/word/2020/wordml/sdtdatahash" xmlns:w16se="http://schemas.microsoft.com/office/word/2015/wordml/symex" xmlns:wpg="http://schemas.microsoft.com/office/word/2010/wordprocessingGroup" xmlns:wpi="http://schemas.microsoft.com/office/word/2010/wordprocessingInk" xmlns:wne="http://schemas.microsoft.com/office/word/2006/wordml" xmlns:wps="http://schemas.microsoft.com/office/word/2010/wordprocessingShape" mc:Ignorable="w14 w15 w16se w16cid w16 w16cex w16sdtdh wp14">
   <w:endnote w:type="separator" w:id="-1">
     <w:p>
       <w:pPr>
@@ -15310,7 +16186,7 @@
 </file>
 
 <file path=word/footer1.xml><?xml version="1.0" encoding="utf-8"?>
-<w:ftr xmlns:wpc="http://schemas.microsoft.com/office/word/2010/wordprocessingCanvas" xmlns:cx="http://schemas.microsoft.com/office/drawing/2014/chartex" xmlns:cx1="http://schemas.microsoft.com/office/drawing/2015/9/8/chartex" xmlns:cx2="http://schemas.microsoft.com/office/drawing/2015/10/21/chartex" xmlns:cx3="http://schemas.microsoft.com/office/drawing/2016/5/9/chartex" xmlns:cx4="http://schemas.microsoft.com/office/drawing/2016/5/10/chartex" xmlns:cx5="http://schemas.microsoft.com/office/drawing/2016/5/11/chartex" xmlns:cx6="http://schemas.microsoft.com/office/drawing/2016/5/12/chartex" xmlns:cx7="http://schemas.microsoft.com/office/drawing/2016/5/13/chartex" xmlns:cx8="http://schemas.microsoft.com/office/drawing/2016/5/14/chartex" xmlns:mc="http://schemas.openxmlformats.org/markup-compatibility/2006" xmlns:aink="http://schemas.microsoft.com/office/drawing/2016/ink" xmlns:am3d="http://schemas.microsoft.com/office/drawing/2017/model3d" xmlns:o="urn:schemas-microsoft-com:office:office" xmlns:r="http://schemas.openxmlformats.org/officeDocument/2006/relationships" xmlns:m="http://schemas.openxmlformats.org/officeDocument/2006/math" xmlns:v="urn:schemas-microsoft-com:vml" xmlns:wp14="http://schemas.microsoft.com/office/word/2010/wordprocessingDrawing" xmlns:wp="http://schemas.openxmlformats.org/drawingml/2006/wordprocessingDrawing" xmlns:w10="urn:schemas-microsoft-com:office:word" xmlns:w="http://schemas.openxmlformats.org/wordprocessingml/2006/main" xmlns:w14="http://schemas.microsoft.com/office/word/2010/wordml" xmlns:w15="http://schemas.microsoft.com/office/word/2012/wordml" xmlns:w16cex="http://schemas.microsoft.com/office/word/2018/wordml/cex" xmlns:w16cid="http://schemas.microsoft.com/office/word/2016/wordml/cid" xmlns:w16="http://schemas.microsoft.com/office/word/2018/wordml" xmlns:w16sdtdh="http://schemas.microsoft.com/office/word/2020/wordml/sdtdatahash" xmlns:w16se="http://schemas.microsoft.com/office/word/2015/wordml/symex" xmlns:wpg="http://schemas.microsoft.com/office/word/2010/wordprocessingGroup" xmlns:wpi="http://schemas.microsoft.com/office/word/2010/wordprocessingInk" xmlns:wne="http://schemas.microsoft.com/office/word/2006/wordml" xmlns:wps="http://schemas.microsoft.com/office/word/2010/wordprocessingShape" mc:Ignorable="w14 w15 w16se w16cid w16 w16cex w16sdtdh wp14">
+<w:ftr xmlns:wpc="http://schemas.microsoft.com/office/word/2010/wordprocessingCanvas" xmlns:cx="http://schemas.microsoft.com/office/drawing/2014/chartex" xmlns:cx1="http://schemas.microsoft.com/office/drawing/2015/9/8/chartex" xmlns:cx2="http://schemas.microsoft.com/office/drawing/2015/10/21/chartex" xmlns:cx3="http://schemas.microsoft.com/office/drawing/2016/5/9/chartex" xmlns:cx4="http://schemas.microsoft.com/office/drawing/2016/5/10/chartex" xmlns:cx5="http://schemas.microsoft.com/office/drawing/2016/5/11/chartex" xmlns:cx6="http://schemas.microsoft.com/office/drawing/2016/5/12/chartex" xmlns:cx7="http://schemas.microsoft.com/office/drawing/2016/5/13/chartex" xmlns:cx8="http://schemas.microsoft.com/office/drawing/2016/5/14/chartex" xmlns:mc="http://schemas.openxmlformats.org/markup-compatibility/2006" xmlns:aink="http://schemas.microsoft.com/office/drawing/2016/ink" xmlns:am3d="http://schemas.microsoft.com/office/drawing/2017/model3d" xmlns:o="urn:schemas-microsoft-com:office:office" xmlns:oel="http://schemas.microsoft.com/office/2019/extlst" xmlns:r="http://schemas.openxmlformats.org/officeDocument/2006/relationships" xmlns:m="http://schemas.openxmlformats.org/officeDocument/2006/math" xmlns:v="urn:schemas-microsoft-com:vml" xmlns:wp14="http://schemas.microsoft.com/office/word/2010/wordprocessingDrawing" xmlns:wp="http://schemas.openxmlformats.org/drawingml/2006/wordprocessingDrawing" xmlns:w10="urn:schemas-microsoft-com:office:word" xmlns:w="http://schemas.openxmlformats.org/wordprocessingml/2006/main" xmlns:w14="http://schemas.microsoft.com/office/word/2010/wordml" xmlns:w15="http://schemas.microsoft.com/office/word/2012/wordml" xmlns:w16cex="http://schemas.microsoft.com/office/word/2018/wordml/cex" xmlns:w16cid="http://schemas.microsoft.com/office/word/2016/wordml/cid" xmlns:w16="http://schemas.microsoft.com/office/word/2018/wordml" xmlns:w16sdtdh="http://schemas.microsoft.com/office/word/2020/wordml/sdtdatahash" xmlns:w16se="http://schemas.microsoft.com/office/word/2015/wordml/symex" xmlns:wpg="http://schemas.microsoft.com/office/word/2010/wordprocessingGroup" xmlns:wpi="http://schemas.microsoft.com/office/word/2010/wordprocessingInk" xmlns:wne="http://schemas.microsoft.com/office/word/2006/wordml" xmlns:wps="http://schemas.microsoft.com/office/word/2010/wordprocessingShape" mc:Ignorable="w14 w15 w16se w16cid w16 w16cex w16sdtdh wp14">
   <w:p>
     <w:pPr>
       <w:pStyle w:val="Footer"/>
@@ -15419,7 +16295,7 @@
 </file>
 
 <file path=word/footnotes.xml><?xml version="1.0" encoding="utf-8"?>
-<w:footnotes xmlns:wpc="http://schemas.microsoft.com/office/word/2010/wordprocessingCanvas" xmlns:cx="http://schemas.microsoft.com/office/drawing/2014/chartex" xmlns:cx1="http://schemas.microsoft.com/office/drawing/2015/9/8/chartex" xmlns:cx2="http://schemas.microsoft.com/office/drawing/2015/10/21/chartex" xmlns:cx3="http://schemas.microsoft.com/office/drawing/2016/5/9/chartex" xmlns:cx4="http://schemas.microsoft.com/office/drawing/2016/5/10/chartex" xmlns:cx5="http://schemas.microsoft.com/office/drawing/2016/5/11/chartex" xmlns:cx6="http://schemas.microsoft.com/office/drawing/2016/5/12/chartex" xmlns:cx7="http://schemas.microsoft.com/office/drawing/2016/5/13/chartex" xmlns:cx8="http://schemas.microsoft.com/office/drawing/2016/5/14/chartex" xmlns:mc="http://schemas.openxmlformats.org/markup-compatibility/2006" xmlns:aink="http://schemas.microsoft.com/office/drawing/2016/ink" xmlns:am3d="http://schemas.microsoft.com/office/drawing/2017/model3d" xmlns:o="urn:schemas-microsoft-com:office:office" xmlns:r="http://schemas.openxmlformats.org/officeDocument/2006/relationships" xmlns:m="http://schemas.openxmlformats.org/officeDocument/2006/math" xmlns:v="urn:schemas-microsoft-com:vml" xmlns:wp14="http://schemas.microsoft.com/office/word/2010/wordprocessingDrawing" xmlns:wp="http://schemas.openxmlformats.org/drawingml/2006/wordprocessingDrawing" xmlns:w10="urn:schemas-microsoft-com:office:word" xmlns:w="http://schemas.openxmlformats.org/wordprocessingml/2006/main" xmlns:w14="http://schemas.microsoft.com/office/word/2010/wordml" xmlns:w15="http://schemas.microsoft.com/office/word/2012/wordml" xmlns:w16cex="http://schemas.microsoft.com/office/word/2018/wordml/cex" xmlns:w16cid="http://schemas.microsoft.com/office/word/2016/wordml/cid" xmlns:w16="http://schemas.microsoft.com/office/word/2018/wordml" xmlns:w16sdtdh="http://schemas.microsoft.com/office/word/2020/wordml/sdtdatahash" xmlns:w16se="http://schemas.microsoft.com/office/word/2015/wordml/symex" xmlns:wpg="http://schemas.microsoft.com/office/word/2010/wordprocessingGroup" xmlns:wpi="http://schemas.microsoft.com/office/word/2010/wordprocessingInk" xmlns:wne="http://schemas.microsoft.com/office/word/2006/wordml" xmlns:wps="http://schemas.microsoft.com/office/word/2010/wordprocessingShape" mc:Ignorable="w14 w15 w16se w16cid w16 w16cex w16sdtdh wp14">
+<w:footnotes xmlns:wpc="http://schemas.microsoft.com/office/word/2010/wordprocessingCanvas" xmlns:cx="http://schemas.microsoft.com/office/drawing/2014/chartex" xmlns:cx1="http://schemas.microsoft.com/office/drawing/2015/9/8/chartex" xmlns:cx2="http://schemas.microsoft.com/office/drawing/2015/10/21/chartex" xmlns:cx3="http://schemas.microsoft.com/office/drawing/2016/5/9/chartex" xmlns:cx4="http://schemas.microsoft.com/office/drawing/2016/5/10/chartex" xmlns:cx5="http://schemas.microsoft.com/office/drawing/2016/5/11/chartex" xmlns:cx6="http://schemas.microsoft.com/office/drawing/2016/5/12/chartex" xmlns:cx7="http://schemas.microsoft.com/office/drawing/2016/5/13/chartex" xmlns:cx8="http://schemas.microsoft.com/office/drawing/2016/5/14/chartex" xmlns:mc="http://schemas.openxmlformats.org/markup-compatibility/2006" xmlns:aink="http://schemas.microsoft.com/office/drawing/2016/ink" xmlns:am3d="http://schemas.microsoft.com/office/drawing/2017/model3d" xmlns:o="urn:schemas-microsoft-com:office:office" xmlns:oel="http://schemas.microsoft.com/office/2019/extlst" xmlns:r="http://schemas.openxmlformats.org/officeDocument/2006/relationships" xmlns:m="http://schemas.openxmlformats.org/officeDocument/2006/math" xmlns:v="urn:schemas-microsoft-com:vml" xmlns:wp14="http://schemas.microsoft.com/office/word/2010/wordprocessingDrawing" xmlns:wp="http://schemas.openxmlformats.org/drawingml/2006/wordprocessingDrawing" xmlns:w10="urn:schemas-microsoft-com:office:word" xmlns:w="http://schemas.openxmlformats.org/wordprocessingml/2006/main" xmlns:w14="http://schemas.microsoft.com/office/word/2010/wordml" xmlns:w15="http://schemas.microsoft.com/office/word/2012/wordml" xmlns:w16cex="http://schemas.microsoft.com/office/word/2018/wordml/cex" xmlns:w16cid="http://schemas.microsoft.com/office/word/2016/wordml/cid" xmlns:w16="http://schemas.microsoft.com/office/word/2018/wordml" xmlns:w16sdtdh="http://schemas.microsoft.com/office/word/2020/wordml/sdtdatahash" xmlns:w16se="http://schemas.microsoft.com/office/word/2015/wordml/symex" xmlns:wpg="http://schemas.microsoft.com/office/word/2010/wordprocessingGroup" xmlns:wpi="http://schemas.microsoft.com/office/word/2010/wordprocessingInk" xmlns:wne="http://schemas.microsoft.com/office/word/2006/wordml" xmlns:wps="http://schemas.microsoft.com/office/word/2010/wordprocessingShape" mc:Ignorable="w14 w15 w16se w16cid w16 w16cex w16sdtdh wp14">
   <w:footnote w:type="separator" w:id="-1">
     <w:p>
       <w:pPr>
@@ -15444,7 +16320,7 @@
 </file>
 
 <file path=word/numbering.xml><?xml version="1.0" encoding="utf-8"?>
-<w:numbering xmlns:wpc="http://schemas.microsoft.com/office/word/2010/wordprocessingCanvas" xmlns:cx="http://schemas.microsoft.com/office/drawing/2014/chartex" xmlns:cx1="http://schemas.microsoft.com/office/drawing/2015/9/8/chartex" xmlns:cx2="http://schemas.microsoft.com/office/drawing/2015/10/21/chartex" xmlns:cx3="http://schemas.microsoft.com/office/drawing/2016/5/9/chartex" xmlns:cx4="http://schemas.microsoft.com/office/drawing/2016/5/10/chartex" xmlns:cx5="http://schemas.microsoft.com/office/drawing/2016/5/11/chartex" xmlns:cx6="http://schemas.microsoft.com/office/drawing/2016/5/12/chartex" xmlns:cx7="http://schemas.microsoft.com/office/drawing/2016/5/13/chartex" xmlns:cx8="http://schemas.microsoft.com/office/drawing/2016/5/14/chartex" xmlns:mc="http://schemas.openxmlformats.org/markup-compatibility/2006" xmlns:aink="http://schemas.microsoft.com/office/drawing/2016/ink" xmlns:am3d="http://schemas.microsoft.com/office/drawing/2017/model3d" xmlns:o="urn:schemas-microsoft-com:office:office" xmlns:r="http://schemas.openxmlformats.org/officeDocument/2006/relationships" xmlns:m="http://schemas.openxmlformats.org/officeDocument/2006/math" xmlns:v="urn:schemas-microsoft-com:vml" xmlns:wp14="http://schemas.microsoft.com/office/word/2010/wordprocessingDrawing" xmlns:wp="http://schemas.openxmlformats.org/drawingml/2006/wordprocessingDrawing" xmlns:w10="urn:schemas-microsoft-com:office:word" xmlns:w="http://schemas.openxmlformats.org/wordprocessingml/2006/main" xmlns:w14="http://schemas.microsoft.com/office/word/2010/wordml" xmlns:w15="http://schemas.microsoft.com/office/word/2012/wordml" xmlns:w16cex="http://schemas.microsoft.com/office/word/2018/wordml/cex" xmlns:w16cid="http://schemas.microsoft.com/office/word/2016/wordml/cid" xmlns:w16="http://schemas.microsoft.com/office/word/2018/wordml" xmlns:w16sdtdh="http://schemas.microsoft.com/office/word/2020/wordml/sdtdatahash" xmlns:w16se="http://schemas.microsoft.com/office/word/2015/wordml/symex" xmlns:wpg="http://schemas.microsoft.com/office/word/2010/wordprocessingGroup" xmlns:wpi="http://schemas.microsoft.com/office/word/2010/wordprocessingInk" xmlns:wne="http://schemas.microsoft.com/office/word/2006/wordml" xmlns:wps="http://schemas.microsoft.com/office/word/2010/wordprocessingShape" mc:Ignorable="w14 w15 w16se w16cid w16 w16cex w16sdtdh wp14">
+<w:numbering xmlns:wpc="http://schemas.microsoft.com/office/word/2010/wordprocessingCanvas" xmlns:cx="http://schemas.microsoft.com/office/drawing/2014/chartex" xmlns:cx1="http://schemas.microsoft.com/office/drawing/2015/9/8/chartex" xmlns:cx2="http://schemas.microsoft.com/office/drawing/2015/10/21/chartex" xmlns:cx3="http://schemas.microsoft.com/office/drawing/2016/5/9/chartex" xmlns:cx4="http://schemas.microsoft.com/office/drawing/2016/5/10/chartex" xmlns:cx5="http://schemas.microsoft.com/office/drawing/2016/5/11/chartex" xmlns:cx6="http://schemas.microsoft.com/office/drawing/2016/5/12/chartex" xmlns:cx7="http://schemas.microsoft.com/office/drawing/2016/5/13/chartex" xmlns:cx8="http://schemas.microsoft.com/office/drawing/2016/5/14/chartex" xmlns:mc="http://schemas.openxmlformats.org/markup-compatibility/2006" xmlns:aink="http://schemas.microsoft.com/office/drawing/2016/ink" xmlns:am3d="http://schemas.microsoft.com/office/drawing/2017/model3d" xmlns:o="urn:schemas-microsoft-com:office:office" xmlns:oel="http://schemas.microsoft.com/office/2019/extlst" xmlns:r="http://schemas.openxmlformats.org/officeDocument/2006/relationships" xmlns:m="http://schemas.openxmlformats.org/officeDocument/2006/math" xmlns:v="urn:schemas-microsoft-com:vml" xmlns:wp14="http://schemas.microsoft.com/office/word/2010/wordprocessingDrawing" xmlns:wp="http://schemas.openxmlformats.org/drawingml/2006/wordprocessingDrawing" xmlns:w10="urn:schemas-microsoft-com:office:word" xmlns:w="http://schemas.openxmlformats.org/wordprocessingml/2006/main" xmlns:w14="http://schemas.microsoft.com/office/word/2010/wordml" xmlns:w15="http://schemas.microsoft.com/office/word/2012/wordml" xmlns:w16cex="http://schemas.microsoft.com/office/word/2018/wordml/cex" xmlns:w16cid="http://schemas.microsoft.com/office/word/2016/wordml/cid" xmlns:w16="http://schemas.microsoft.com/office/word/2018/wordml" xmlns:w16sdtdh="http://schemas.microsoft.com/office/word/2020/wordml/sdtdatahash" xmlns:w16se="http://schemas.microsoft.com/office/word/2015/wordml/symex" xmlns:wpg="http://schemas.microsoft.com/office/word/2010/wordprocessingGroup" xmlns:wpi="http://schemas.microsoft.com/office/word/2010/wordprocessingInk" xmlns:wne="http://schemas.microsoft.com/office/word/2006/wordml" xmlns:wps="http://schemas.microsoft.com/office/word/2010/wordprocessingShape" mc:Ignorable="w14 w15 w16se w16cid w16 w16cex w16sdtdh wp14">
   <w:abstractNum w:abstractNumId="0" w15:restartNumberingAfterBreak="0">
     <w:nsid w:val="FFFFFFFE"/>
     <w:multiLevelType w:val="singleLevel"/>
@@ -17253,22 +18129,22 @@
       </w:rPr>
     </w:lvl>
   </w:abstractNum>
-  <w:num w:numId="1">
+  <w:num w:numId="1" w16cid:durableId="1784378025">
     <w:abstractNumId w:val="16"/>
   </w:num>
-  <w:num w:numId="2">
+  <w:num w:numId="2" w16cid:durableId="1246501548">
     <w:abstractNumId w:val="4"/>
   </w:num>
-  <w:num w:numId="3">
+  <w:num w:numId="3" w16cid:durableId="1052849727">
     <w:abstractNumId w:val="13"/>
   </w:num>
-  <w:num w:numId="4">
+  <w:num w:numId="4" w16cid:durableId="474107240">
     <w:abstractNumId w:val="9"/>
   </w:num>
-  <w:num w:numId="5">
+  <w:num w:numId="5" w16cid:durableId="1072772209">
     <w:abstractNumId w:val="12"/>
   </w:num>
-  <w:num w:numId="6">
+  <w:num w:numId="6" w16cid:durableId="784229732">
     <w:abstractNumId w:val="0"/>
     <w:lvlOverride w:ilvl="0">
       <w:lvl w:ilvl="0">
@@ -17282,37 +18158,37 @@
       </w:lvl>
     </w:lvlOverride>
   </w:num>
-  <w:num w:numId="7">
+  <w:num w:numId="7" w16cid:durableId="1351646099">
     <w:abstractNumId w:val="10"/>
   </w:num>
-  <w:num w:numId="8">
+  <w:num w:numId="8" w16cid:durableId="1377895147">
     <w:abstractNumId w:val="14"/>
   </w:num>
-  <w:num w:numId="9">
+  <w:num w:numId="9" w16cid:durableId="1061977706">
     <w:abstractNumId w:val="15"/>
   </w:num>
-  <w:num w:numId="10">
+  <w:num w:numId="10" w16cid:durableId="170993657">
     <w:abstractNumId w:val="6"/>
   </w:num>
-  <w:num w:numId="11">
+  <w:num w:numId="11" w16cid:durableId="1308777842">
     <w:abstractNumId w:val="8"/>
   </w:num>
-  <w:num w:numId="12">
+  <w:num w:numId="12" w16cid:durableId="361711798">
     <w:abstractNumId w:val="2"/>
   </w:num>
-  <w:num w:numId="13">
+  <w:num w:numId="13" w16cid:durableId="344131777">
     <w:abstractNumId w:val="11"/>
   </w:num>
-  <w:num w:numId="14">
+  <w:num w:numId="14" w16cid:durableId="716053075">
     <w:abstractNumId w:val="3"/>
   </w:num>
-  <w:num w:numId="15">
+  <w:num w:numId="15" w16cid:durableId="582837084">
     <w:abstractNumId w:val="7"/>
   </w:num>
-  <w:num w:numId="16">
+  <w:num w:numId="16" w16cid:durableId="1430462569">
     <w:abstractNumId w:val="1"/>
   </w:num>
-  <w:num w:numId="17">
+  <w:num w:numId="17" w16cid:durableId="1392268157">
     <w:abstractNumId w:val="5"/>
   </w:num>
 </w:numbering>

</xml_diff>

<commit_message>
Deepak Raghuwanshi - Resume
</commit_message>
<xml_diff>
--- a/Deepak Raghuwanshi.docx
+++ b/Deepak Raghuwanshi.docx
@@ -367,13 +367,39 @@
                               </w:rPr>
                               <w:t xml:space="preserve">Lead </w:t>
                             </w:r>
-                            <w:r>
-                              <w:rPr>
-                                <w:sz w:val="24"/>
-                                <w:szCs w:val="24"/>
-                                <w:lang w:val="en-US"/>
-                              </w:rPr>
-                              <w:t xml:space="preserve">DevOps </w:t>
+                            <w:proofErr w:type="spellStart"/>
+                            <w:r>
+                              <w:rPr>
+                                <w:sz w:val="24"/>
+                                <w:szCs w:val="24"/>
+                                <w:lang w:val="en-US"/>
+                              </w:rPr>
+                              <w:t>Dev</w:t>
+                            </w:r>
+                            <w:r>
+                              <w:rPr>
+                                <w:sz w:val="24"/>
+                                <w:szCs w:val="24"/>
+                                <w:lang w:val="en-US"/>
+                              </w:rPr>
+                              <w:t>Sec</w:t>
+                            </w:r>
+                            <w:r>
+                              <w:rPr>
+                                <w:sz w:val="24"/>
+                                <w:szCs w:val="24"/>
+                                <w:lang w:val="en-US"/>
+                              </w:rPr>
+                              <w:t>Ops</w:t>
+                            </w:r>
+                            <w:proofErr w:type="spellEnd"/>
+                            <w:r>
+                              <w:rPr>
+                                <w:sz w:val="24"/>
+                                <w:szCs w:val="24"/>
+                                <w:lang w:val="en-US"/>
+                              </w:rPr>
+                              <w:t xml:space="preserve"> </w:t>
                             </w:r>
                             <w:r>
                               <w:rPr>
@@ -577,13 +603,39 @@
                         </w:rPr>
                         <w:t xml:space="preserve">Lead </w:t>
                       </w:r>
-                      <w:r>
-                        <w:rPr>
-                          <w:sz w:val="24"/>
-                          <w:szCs w:val="24"/>
-                          <w:lang w:val="en-US"/>
-                        </w:rPr>
-                        <w:t xml:space="preserve">DevOps </w:t>
+                      <w:proofErr w:type="spellStart"/>
+                      <w:r>
+                        <w:rPr>
+                          <w:sz w:val="24"/>
+                          <w:szCs w:val="24"/>
+                          <w:lang w:val="en-US"/>
+                        </w:rPr>
+                        <w:t>Dev</w:t>
+                      </w:r>
+                      <w:r>
+                        <w:rPr>
+                          <w:sz w:val="24"/>
+                          <w:szCs w:val="24"/>
+                          <w:lang w:val="en-US"/>
+                        </w:rPr>
+                        <w:t>Sec</w:t>
+                      </w:r>
+                      <w:r>
+                        <w:rPr>
+                          <w:sz w:val="24"/>
+                          <w:szCs w:val="24"/>
+                          <w:lang w:val="en-US"/>
+                        </w:rPr>
+                        <w:t>Ops</w:t>
+                      </w:r>
+                      <w:proofErr w:type="spellEnd"/>
+                      <w:r>
+                        <w:rPr>
+                          <w:sz w:val="24"/>
+                          <w:szCs w:val="24"/>
+                          <w:lang w:val="en-US"/>
+                        </w:rPr>
+                        <w:t xml:space="preserve"> </w:t>
                       </w:r>
                       <w:r>
                         <w:rPr>
@@ -1366,15 +1418,49 @@
                                 <w:szCs w:val="24"/>
                                 <w:lang w:val="en-US"/>
                               </w:rPr>
-                              <w:t>5.9+</w:t>
-                            </w:r>
-                            <w:r>
-                              <w:rPr>
-                                <w:sz w:val="24"/>
-                                <w:szCs w:val="24"/>
-                                <w:lang w:val="en-US"/>
-                              </w:rPr>
-                              <w:t xml:space="preserve"> years of experience specializing in Cloud DevOps, Infrastructure Automation, and Integration. Excels in mapping business needs to technology solutions. Currently working as a Cloud DevOps &amp; Infrastructure Automation Engineer at </w:t>
+                              <w:t>6+</w:t>
+                            </w:r>
+                            <w:r>
+                              <w:rPr>
+                                <w:sz w:val="24"/>
+                                <w:szCs w:val="24"/>
+                                <w:lang w:val="en-US"/>
+                              </w:rPr>
+                              <w:t xml:space="preserve"> years of experience specializing in Cloud </w:t>
+                            </w:r>
+                            <w:proofErr w:type="spellStart"/>
+                            <w:r>
+                              <w:rPr>
+                                <w:sz w:val="24"/>
+                                <w:szCs w:val="24"/>
+                                <w:lang w:val="en-US"/>
+                              </w:rPr>
+                              <w:t>Dev</w:t>
+                            </w:r>
+                            <w:r>
+                              <w:rPr>
+                                <w:sz w:val="24"/>
+                                <w:szCs w:val="24"/>
+                                <w:lang w:val="en-US"/>
+                              </w:rPr>
+                              <w:t>Sec</w:t>
+                            </w:r>
+                            <w:r>
+                              <w:rPr>
+                                <w:sz w:val="24"/>
+                                <w:szCs w:val="24"/>
+                                <w:lang w:val="en-US"/>
+                              </w:rPr>
+                              <w:t>Ops</w:t>
+                            </w:r>
+                            <w:proofErr w:type="spellEnd"/>
+                            <w:r>
+                              <w:rPr>
+                                <w:sz w:val="24"/>
+                                <w:szCs w:val="24"/>
+                                <w:lang w:val="en-US"/>
+                              </w:rPr>
+                              <w:t xml:space="preserve">, Infrastructure Automation, and Integration. Excels in mapping business needs to technology solutions. Currently working as a Cloud DevOps &amp; Infrastructure Automation Engineer at </w:t>
                             </w:r>
                             <w:r>
                               <w:rPr>
@@ -1462,15 +1548,49 @@
                           <w:szCs w:val="24"/>
                           <w:lang w:val="en-US"/>
                         </w:rPr>
-                        <w:t>5.9+</w:t>
-                      </w:r>
-                      <w:r>
-                        <w:rPr>
-                          <w:sz w:val="24"/>
-                          <w:szCs w:val="24"/>
-                          <w:lang w:val="en-US"/>
-                        </w:rPr>
-                        <w:t xml:space="preserve"> years of experience specializing in Cloud DevOps, Infrastructure Automation, and Integration. Excels in mapping business needs to technology solutions. Currently working as a Cloud DevOps &amp; Infrastructure Automation Engineer at </w:t>
+                        <w:t>6+</w:t>
+                      </w:r>
+                      <w:r>
+                        <w:rPr>
+                          <w:sz w:val="24"/>
+                          <w:szCs w:val="24"/>
+                          <w:lang w:val="en-US"/>
+                        </w:rPr>
+                        <w:t xml:space="preserve"> years of experience specializing in Cloud </w:t>
+                      </w:r>
+                      <w:proofErr w:type="spellStart"/>
+                      <w:r>
+                        <w:rPr>
+                          <w:sz w:val="24"/>
+                          <w:szCs w:val="24"/>
+                          <w:lang w:val="en-US"/>
+                        </w:rPr>
+                        <w:t>Dev</w:t>
+                      </w:r>
+                      <w:r>
+                        <w:rPr>
+                          <w:sz w:val="24"/>
+                          <w:szCs w:val="24"/>
+                          <w:lang w:val="en-US"/>
+                        </w:rPr>
+                        <w:t>Sec</w:t>
+                      </w:r>
+                      <w:r>
+                        <w:rPr>
+                          <w:sz w:val="24"/>
+                          <w:szCs w:val="24"/>
+                          <w:lang w:val="en-US"/>
+                        </w:rPr>
+                        <w:t>Ops</w:t>
+                      </w:r>
+                      <w:proofErr w:type="spellEnd"/>
+                      <w:r>
+                        <w:rPr>
+                          <w:sz w:val="24"/>
+                          <w:szCs w:val="24"/>
+                          <w:lang w:val="en-US"/>
+                        </w:rPr>
+                        <w:t xml:space="preserve">, Infrastructure Automation, and Integration. Excels in mapping business needs to technology solutions. Currently working as a Cloud DevOps &amp; Infrastructure Automation Engineer at </w:t>
                       </w:r>
                       <w:r>
                         <w:rPr>
@@ -3724,7 +3844,96 @@
                                 <w:szCs w:val="24"/>
                                 <w:lang w:val="en-US"/>
                               </w:rPr>
-                              <w:t>Implemented robust security measures by managing the expiration of certificates, service principles, and Key Vault secrets.</w:t>
+                              <w:t>Implemented robust security measures by</w:t>
+                            </w:r>
+                            <w:r>
+                              <w:rPr>
+                                <w:rFonts w:cstheme="minorHAnsi"/>
+                                <w:sz w:val="24"/>
+                                <w:szCs w:val="24"/>
+                                <w:lang w:val="en-US"/>
+                              </w:rPr>
+                              <w:t xml:space="preserve"> integrating </w:t>
+                            </w:r>
+                            <w:proofErr w:type="spellStart"/>
+                            <w:r>
+                              <w:rPr>
+                                <w:rFonts w:cstheme="minorHAnsi"/>
+                                <w:sz w:val="24"/>
+                                <w:szCs w:val="24"/>
+                                <w:lang w:val="en-US"/>
+                              </w:rPr>
+                              <w:t>sast</w:t>
+                            </w:r>
+                            <w:proofErr w:type="spellEnd"/>
+                            <w:r>
+                              <w:rPr>
+                                <w:rFonts w:cstheme="minorHAnsi"/>
+                                <w:sz w:val="24"/>
+                                <w:szCs w:val="24"/>
+                                <w:lang w:val="en-US"/>
+                              </w:rPr>
+                              <w:t xml:space="preserve">, </w:t>
+                            </w:r>
+                            <w:proofErr w:type="spellStart"/>
+                            <w:r>
+                              <w:rPr>
+                                <w:rFonts w:cstheme="minorHAnsi"/>
+                                <w:sz w:val="24"/>
+                                <w:szCs w:val="24"/>
+                                <w:lang w:val="en-US"/>
+                              </w:rPr>
+                              <w:t>sca</w:t>
+                            </w:r>
+                            <w:proofErr w:type="spellEnd"/>
+                            <w:r>
+                              <w:rPr>
+                                <w:rFonts w:cstheme="minorHAnsi"/>
+                                <w:sz w:val="24"/>
+                                <w:szCs w:val="24"/>
+                                <w:lang w:val="en-US"/>
+                              </w:rPr>
+                              <w:t xml:space="preserve">, </w:t>
+                            </w:r>
+                            <w:proofErr w:type="spellStart"/>
+                            <w:r>
+                              <w:rPr>
+                                <w:rFonts w:cstheme="minorHAnsi"/>
+                                <w:sz w:val="24"/>
+                                <w:szCs w:val="24"/>
+                                <w:lang w:val="en-US"/>
+                              </w:rPr>
+                              <w:t>jfrog</w:t>
+                            </w:r>
+                            <w:proofErr w:type="spellEnd"/>
+                            <w:r>
+                              <w:rPr>
+                                <w:rFonts w:cstheme="minorHAnsi"/>
+                                <w:sz w:val="24"/>
+                                <w:szCs w:val="24"/>
+                                <w:lang w:val="en-US"/>
+                              </w:rPr>
+                              <w:t xml:space="preserve"> </w:t>
+                            </w:r>
+                            <w:proofErr w:type="spellStart"/>
+                            <w:r>
+                              <w:rPr>
+                                <w:rFonts w:cstheme="minorHAnsi"/>
+                                <w:sz w:val="24"/>
+                                <w:szCs w:val="24"/>
+                                <w:lang w:val="en-US"/>
+                              </w:rPr>
+                              <w:t>xray</w:t>
+                            </w:r>
+                            <w:proofErr w:type="spellEnd"/>
+                            <w:r>
+                              <w:rPr>
+                                <w:rFonts w:cstheme="minorHAnsi"/>
+                                <w:sz w:val="24"/>
+                                <w:szCs w:val="24"/>
+                                <w:lang w:val="en-US"/>
+                              </w:rPr>
+                              <w:t xml:space="preserve"> in the build pipeline.</w:t>
                             </w:r>
                           </w:p>
                           <w:p>
@@ -3750,16 +3959,36 @@
                                 <w:szCs w:val="24"/>
                                 <w:lang w:val="en-US"/>
                               </w:rPr>
-                              <w:t>Managed the lifecycle of service principles, including regular reviews, updates, and rotations, contributing to enhanced security</w:t>
-                            </w:r>
-                            <w:r>
-                              <w:rPr>
-                                <w:rFonts w:cstheme="minorHAnsi"/>
-                                <w:sz w:val="24"/>
-                                <w:szCs w:val="24"/>
-                                <w:lang w:val="en-US"/>
-                              </w:rPr>
-                              <w:t>.</w:t>
+                              <w:t xml:space="preserve">Managed </w:t>
+                            </w:r>
+                            <w:r>
+                              <w:rPr>
+                                <w:rFonts w:cstheme="minorHAnsi"/>
+                                <w:sz w:val="24"/>
+                                <w:szCs w:val="24"/>
+                                <w:lang w:val="en-US"/>
+                              </w:rPr>
+                              <w:t xml:space="preserve">Kubernetes services on azure, </w:t>
+                            </w:r>
+                            <w:proofErr w:type="spellStart"/>
+                            <w:r>
+                              <w:rPr>
+                                <w:rFonts w:cstheme="minorHAnsi"/>
+                                <w:sz w:val="24"/>
+                                <w:szCs w:val="24"/>
+                                <w:lang w:val="en-US"/>
+                              </w:rPr>
+                              <w:t>aws</w:t>
+                            </w:r>
+                            <w:proofErr w:type="spellEnd"/>
+                            <w:r>
+                              <w:rPr>
+                                <w:rFonts w:cstheme="minorHAnsi"/>
+                                <w:sz w:val="24"/>
+                                <w:szCs w:val="24"/>
+                                <w:lang w:val="en-US"/>
+                              </w:rPr>
+                              <w:t xml:space="preserve"> for microservice architecture with automated deployments.</w:t>
                             </w:r>
                           </w:p>
                           <w:p>
@@ -4062,7 +4291,96 @@
                           <w:szCs w:val="24"/>
                           <w:lang w:val="en-US"/>
                         </w:rPr>
-                        <w:t>Implemented robust security measures by managing the expiration of certificates, service principles, and Key Vault secrets.</w:t>
+                        <w:t>Implemented robust security measures by</w:t>
+                      </w:r>
+                      <w:r>
+                        <w:rPr>
+                          <w:rFonts w:cstheme="minorHAnsi"/>
+                          <w:sz w:val="24"/>
+                          <w:szCs w:val="24"/>
+                          <w:lang w:val="en-US"/>
+                        </w:rPr>
+                        <w:t xml:space="preserve"> integrating </w:t>
+                      </w:r>
+                      <w:proofErr w:type="spellStart"/>
+                      <w:r>
+                        <w:rPr>
+                          <w:rFonts w:cstheme="minorHAnsi"/>
+                          <w:sz w:val="24"/>
+                          <w:szCs w:val="24"/>
+                          <w:lang w:val="en-US"/>
+                        </w:rPr>
+                        <w:t>sast</w:t>
+                      </w:r>
+                      <w:proofErr w:type="spellEnd"/>
+                      <w:r>
+                        <w:rPr>
+                          <w:rFonts w:cstheme="minorHAnsi"/>
+                          <w:sz w:val="24"/>
+                          <w:szCs w:val="24"/>
+                          <w:lang w:val="en-US"/>
+                        </w:rPr>
+                        <w:t xml:space="preserve">, </w:t>
+                      </w:r>
+                      <w:proofErr w:type="spellStart"/>
+                      <w:r>
+                        <w:rPr>
+                          <w:rFonts w:cstheme="minorHAnsi"/>
+                          <w:sz w:val="24"/>
+                          <w:szCs w:val="24"/>
+                          <w:lang w:val="en-US"/>
+                        </w:rPr>
+                        <w:t>sca</w:t>
+                      </w:r>
+                      <w:proofErr w:type="spellEnd"/>
+                      <w:r>
+                        <w:rPr>
+                          <w:rFonts w:cstheme="minorHAnsi"/>
+                          <w:sz w:val="24"/>
+                          <w:szCs w:val="24"/>
+                          <w:lang w:val="en-US"/>
+                        </w:rPr>
+                        <w:t xml:space="preserve">, </w:t>
+                      </w:r>
+                      <w:proofErr w:type="spellStart"/>
+                      <w:r>
+                        <w:rPr>
+                          <w:rFonts w:cstheme="minorHAnsi"/>
+                          <w:sz w:val="24"/>
+                          <w:szCs w:val="24"/>
+                          <w:lang w:val="en-US"/>
+                        </w:rPr>
+                        <w:t>jfrog</w:t>
+                      </w:r>
+                      <w:proofErr w:type="spellEnd"/>
+                      <w:r>
+                        <w:rPr>
+                          <w:rFonts w:cstheme="minorHAnsi"/>
+                          <w:sz w:val="24"/>
+                          <w:szCs w:val="24"/>
+                          <w:lang w:val="en-US"/>
+                        </w:rPr>
+                        <w:t xml:space="preserve"> </w:t>
+                      </w:r>
+                      <w:proofErr w:type="spellStart"/>
+                      <w:r>
+                        <w:rPr>
+                          <w:rFonts w:cstheme="minorHAnsi"/>
+                          <w:sz w:val="24"/>
+                          <w:szCs w:val="24"/>
+                          <w:lang w:val="en-US"/>
+                        </w:rPr>
+                        <w:t>xray</w:t>
+                      </w:r>
+                      <w:proofErr w:type="spellEnd"/>
+                      <w:r>
+                        <w:rPr>
+                          <w:rFonts w:cstheme="minorHAnsi"/>
+                          <w:sz w:val="24"/>
+                          <w:szCs w:val="24"/>
+                          <w:lang w:val="en-US"/>
+                        </w:rPr>
+                        <w:t xml:space="preserve"> in the build pipeline.</w:t>
                       </w:r>
                     </w:p>
                     <w:p>
@@ -4088,16 +4406,36 @@
                           <w:szCs w:val="24"/>
                           <w:lang w:val="en-US"/>
                         </w:rPr>
-                        <w:t>Managed the lifecycle of service principles, including regular reviews, updates, and rotations, contributing to enhanced security</w:t>
-                      </w:r>
-                      <w:r>
-                        <w:rPr>
-                          <w:rFonts w:cstheme="minorHAnsi"/>
-                          <w:sz w:val="24"/>
-                          <w:szCs w:val="24"/>
-                          <w:lang w:val="en-US"/>
-                        </w:rPr>
-                        <w:t>.</w:t>
+                        <w:t xml:space="preserve">Managed </w:t>
+                      </w:r>
+                      <w:r>
+                        <w:rPr>
+                          <w:rFonts w:cstheme="minorHAnsi"/>
+                          <w:sz w:val="24"/>
+                          <w:szCs w:val="24"/>
+                          <w:lang w:val="en-US"/>
+                        </w:rPr>
+                        <w:t xml:space="preserve">Kubernetes services on azure, </w:t>
+                      </w:r>
+                      <w:proofErr w:type="spellStart"/>
+                      <w:r>
+                        <w:rPr>
+                          <w:rFonts w:cstheme="minorHAnsi"/>
+                          <w:sz w:val="24"/>
+                          <w:szCs w:val="24"/>
+                          <w:lang w:val="en-US"/>
+                        </w:rPr>
+                        <w:t>aws</w:t>
+                      </w:r>
+                      <w:proofErr w:type="spellEnd"/>
+                      <w:r>
+                        <w:rPr>
+                          <w:rFonts w:cstheme="minorHAnsi"/>
+                          <w:sz w:val="24"/>
+                          <w:szCs w:val="24"/>
+                          <w:lang w:val="en-US"/>
+                        </w:rPr>
+                        <w:t xml:space="preserve"> for microservice architecture with automated deployments.</w:t>
                       </w:r>
                     </w:p>
                     <w:p>
@@ -13514,7 +13852,7 @@
             <wp:effectExtent l="0" t="0" r="0" b="0"/>
             <wp:wrapSquare wrapText="bothSides"/>
             <wp:docPr id="85" name="Picture 85">
-              <a:hlinkClick xmlns:a="http://schemas.openxmlformats.org/drawingml/2006/main" r:id="rId28"/>
+              <a:hlinkClick xmlns:a="http://schemas.openxmlformats.org/drawingml/2006/main" r:id="rId21"/>
             </wp:docPr>
             <wp:cNvGraphicFramePr>
               <a:graphicFrameLocks xmlns:a="http://schemas.openxmlformats.org/drawingml/2006/main" noChangeAspect="1"/>

</xml_diff>